<commit_message>
added class diagram and document update
</commit_message>
<xml_diff>
--- a/docs/3dPrintScheduler.docx
+++ b/docs/3dPrintScheduler.docx
@@ -39,11 +39,10 @@
     <w:p>
       <w:pPr>
         <w:pStyle w:val="Normal"/>
-        <w:ind w:left="0" w:hanging="0"/>
-        <w:jc w:val="left"/>
-        <w:rPr>
-          <w:sz w:val="36"/>
-          <w:szCs w:val="36"/>
+        <w:jc w:val="left"/>
+        <w:rPr>
+          <w:sz w:val="32"/>
+          <w:szCs w:val="32"/>
         </w:rPr>
       </w:pPr>
       <w:r>
@@ -57,17 +56,16 @@
     <w:p>
       <w:pPr>
         <w:pStyle w:val="Normal"/>
-        <w:ind w:left="0" w:hanging="0"/>
-        <w:jc w:val="left"/>
-        <w:rPr>
-          <w:sz w:val="36"/>
-          <w:szCs w:val="36"/>
-        </w:rPr>
-      </w:pPr>
-      <w:r>
-        <w:rPr>
-          <w:sz w:val="32"/>
-          <w:szCs w:val="32"/>
+        <w:jc w:val="left"/>
+        <w:rPr>
+          <w:sz w:val="28"/>
+          <w:szCs w:val="28"/>
+        </w:rPr>
+      </w:pPr>
+      <w:r>
+        <w:rPr>
+          <w:sz w:val="28"/>
+          <w:szCs w:val="28"/>
         </w:rPr>
         <w:t>1.1 Class Diagram</w:t>
       </w:r>
@@ -75,85 +73,402 @@
     <w:p>
       <w:pPr>
         <w:pStyle w:val="Normal"/>
-        <w:ind w:left="0" w:hanging="0"/>
-        <w:jc w:val="left"/>
-        <w:rPr>
-          <w:sz w:val="36"/>
-          <w:szCs w:val="36"/>
-        </w:rPr>
-      </w:pPr>
-      <w:r>
-        <w:rPr>
-          <w:sz w:val="36"/>
-          <w:szCs w:val="36"/>
-        </w:rPr>
-      </w:r>
-    </w:p>
-    <w:p>
-      <w:pPr>
-        <w:pStyle w:val="Normal"/>
-        <w:ind w:left="0" w:hanging="0"/>
-        <w:jc w:val="left"/>
-        <w:rPr>
-          <w:sz w:val="32"/>
-          <w:szCs w:val="32"/>
-        </w:rPr>
-      </w:pPr>
-      <w:r>
-        <w:rPr>
-          <w:sz w:val="32"/>
-          <w:szCs w:val="32"/>
-        </w:rPr>
-      </w:r>
-    </w:p>
-    <w:p>
-      <w:pPr>
-        <w:pStyle w:val="Normal"/>
-        <w:ind w:left="0" w:hanging="0"/>
-        <w:jc w:val="left"/>
-        <w:rPr>
-          <w:sz w:val="36"/>
-          <w:szCs w:val="36"/>
-        </w:rPr>
-      </w:pPr>
-      <w:r>
-        <w:rPr>
-          <w:sz w:val="36"/>
-          <w:szCs w:val="36"/>
-        </w:rPr>
-      </w:r>
-    </w:p>
-    <w:p>
-      <w:pPr>
-        <w:pStyle w:val="Normal"/>
-        <w:ind w:left="0" w:hanging="0"/>
-        <w:jc w:val="left"/>
-        <w:rPr>
-          <w:sz w:val="36"/>
-          <w:szCs w:val="36"/>
-        </w:rPr>
-      </w:pPr>
-      <w:r>
-        <w:rPr>
-          <w:sz w:val="36"/>
-          <w:szCs w:val="36"/>
-        </w:rPr>
-      </w:r>
-    </w:p>
-    <w:p>
-      <w:pPr>
-        <w:pStyle w:val="Normal"/>
-        <w:ind w:left="0" w:hanging="0"/>
-        <w:jc w:val="left"/>
-        <w:rPr>
-          <w:sz w:val="36"/>
-          <w:szCs w:val="36"/>
-        </w:rPr>
-      </w:pPr>
-      <w:r>
-        <w:rPr>
-          <w:sz w:val="32"/>
-          <w:szCs w:val="32"/>
+        <w:spacing w:before="0" w:after="160"/>
+        <w:jc w:val="center"/>
+        <w:rPr>
+          <w:sz w:val="36"/>
+          <w:szCs w:val="36"/>
+        </w:rPr>
+      </w:pPr>
+      <w:r>
+        <w:rPr>
+          <w:sz w:val="36"/>
+          <w:szCs w:val="36"/>
+        </w:rPr>
+        <w:drawing>
+          <wp:anchor behindDoc="0" distT="0" distB="0" distL="0" distR="0" simplePos="0" locked="0" layoutInCell="0" allowOverlap="1" relativeHeight="2">
+            <wp:simplePos x="0" y="0"/>
+            <wp:positionH relativeFrom="column">
+              <wp:posOffset>190500</wp:posOffset>
+            </wp:positionH>
+            <wp:positionV relativeFrom="paragraph">
+              <wp:posOffset>-13970</wp:posOffset>
+            </wp:positionV>
+            <wp:extent cx="6515735" cy="7969250"/>
+            <wp:effectExtent l="0" t="0" r="0" b="0"/>
+            <wp:wrapSquare wrapText="largest"/>
+            <wp:docPr id="1" name="Image1" descr=""/>
+            <wp:cNvGraphicFramePr>
+              <a:graphicFrameLocks xmlns:a="http://schemas.openxmlformats.org/drawingml/2006/main" noChangeAspect="1"/>
+            </wp:cNvGraphicFramePr>
+            <a:graphic xmlns:a="http://schemas.openxmlformats.org/drawingml/2006/main">
+              <a:graphicData uri="http://schemas.openxmlformats.org/drawingml/2006/picture">
+                <pic:pic xmlns:pic="http://schemas.openxmlformats.org/drawingml/2006/picture">
+                  <pic:nvPicPr>
+                    <pic:cNvPr id="1" name="Image1" descr=""/>
+                    <pic:cNvPicPr>
+                      <a:picLocks noChangeAspect="1" noChangeArrowheads="1"/>
+                    </pic:cNvPicPr>
+                  </pic:nvPicPr>
+                  <pic:blipFill>
+                    <a:blip r:embed="rId2"/>
+                    <a:stretch>
+                      <a:fillRect/>
+                    </a:stretch>
+                  </pic:blipFill>
+                  <pic:spPr bwMode="auto">
+                    <a:xfrm>
+                      <a:off x="0" y="0"/>
+                      <a:ext cx="6515735" cy="7969250"/>
+                    </a:xfrm>
+                    <a:prstGeom prst="rect">
+                      <a:avLst/>
+                    </a:prstGeom>
+                  </pic:spPr>
+                </pic:pic>
+              </a:graphicData>
+            </a:graphic>
+          </wp:anchor>
+        </w:drawing>
+      </w:r>
+    </w:p>
+    <w:p>
+      <w:pPr>
+        <w:pStyle w:val="Normal"/>
+        <w:spacing w:before="0" w:after="160"/>
+        <w:jc w:val="center"/>
+        <w:rPr>
+          <w:sz w:val="36"/>
+          <w:szCs w:val="36"/>
+        </w:rPr>
+      </w:pPr>
+      <w:r>
+        <w:rPr>
+          <w:sz w:val="36"/>
+          <w:szCs w:val="36"/>
+        </w:rPr>
+      </w:r>
+    </w:p>
+    <w:p>
+      <w:pPr>
+        <w:pStyle w:val="Normal"/>
+        <w:spacing w:before="0" w:after="160"/>
+        <w:jc w:val="center"/>
+        <w:rPr>
+          <w:sz w:val="36"/>
+          <w:szCs w:val="36"/>
+        </w:rPr>
+      </w:pPr>
+      <w:r>
+        <w:rPr>
+          <w:sz w:val="36"/>
+          <w:szCs w:val="36"/>
+        </w:rPr>
+      </w:r>
+    </w:p>
+    <w:p>
+      <w:pPr>
+        <w:pStyle w:val="Normal"/>
+        <w:spacing w:before="0" w:after="160"/>
+        <w:jc w:val="center"/>
+        <w:rPr>
+          <w:sz w:val="36"/>
+          <w:szCs w:val="36"/>
+        </w:rPr>
+      </w:pPr>
+      <w:r>
+        <w:rPr>
+          <w:sz w:val="36"/>
+          <w:szCs w:val="36"/>
+        </w:rPr>
+      </w:r>
+    </w:p>
+    <w:p>
+      <w:pPr>
+        <w:pStyle w:val="Normal"/>
+        <w:spacing w:before="0" w:after="160"/>
+        <w:jc w:val="center"/>
+        <w:rPr>
+          <w:sz w:val="36"/>
+          <w:szCs w:val="36"/>
+        </w:rPr>
+      </w:pPr>
+      <w:r>
+        <w:rPr>
+          <w:sz w:val="36"/>
+          <w:szCs w:val="36"/>
+        </w:rPr>
+      </w:r>
+    </w:p>
+    <w:p>
+      <w:pPr>
+        <w:pStyle w:val="Normal"/>
+        <w:spacing w:before="0" w:after="160"/>
+        <w:jc w:val="center"/>
+        <w:rPr>
+          <w:sz w:val="36"/>
+          <w:szCs w:val="36"/>
+        </w:rPr>
+      </w:pPr>
+      <w:r>
+        <w:rPr>
+          <w:sz w:val="36"/>
+          <w:szCs w:val="36"/>
+        </w:rPr>
+      </w:r>
+    </w:p>
+    <w:p>
+      <w:pPr>
+        <w:pStyle w:val="Normal"/>
+        <w:spacing w:before="0" w:after="160"/>
+        <w:jc w:val="center"/>
+        <w:rPr>
+          <w:sz w:val="36"/>
+          <w:szCs w:val="36"/>
+        </w:rPr>
+      </w:pPr>
+      <w:r>
+        <w:rPr>
+          <w:sz w:val="36"/>
+          <w:szCs w:val="36"/>
+        </w:rPr>
+      </w:r>
+    </w:p>
+    <w:p>
+      <w:pPr>
+        <w:pStyle w:val="Normal"/>
+        <w:spacing w:before="0" w:after="160"/>
+        <w:jc w:val="center"/>
+        <w:rPr>
+          <w:sz w:val="36"/>
+          <w:szCs w:val="36"/>
+        </w:rPr>
+      </w:pPr>
+      <w:r>
+        <w:rPr>
+          <w:sz w:val="36"/>
+          <w:szCs w:val="36"/>
+        </w:rPr>
+      </w:r>
+    </w:p>
+    <w:p>
+      <w:pPr>
+        <w:pStyle w:val="Normal"/>
+        <w:spacing w:before="0" w:after="160"/>
+        <w:jc w:val="center"/>
+        <w:rPr>
+          <w:sz w:val="36"/>
+          <w:szCs w:val="36"/>
+        </w:rPr>
+      </w:pPr>
+      <w:r>
+        <w:rPr>
+          <w:sz w:val="36"/>
+          <w:szCs w:val="36"/>
+        </w:rPr>
+      </w:r>
+    </w:p>
+    <w:p>
+      <w:pPr>
+        <w:pStyle w:val="Normal"/>
+        <w:spacing w:before="0" w:after="160"/>
+        <w:jc w:val="center"/>
+        <w:rPr>
+          <w:sz w:val="36"/>
+          <w:szCs w:val="36"/>
+        </w:rPr>
+      </w:pPr>
+      <w:r>
+        <w:rPr>
+          <w:sz w:val="36"/>
+          <w:szCs w:val="36"/>
+        </w:rPr>
+      </w:r>
+    </w:p>
+    <w:p>
+      <w:pPr>
+        <w:pStyle w:val="Normal"/>
+        <w:spacing w:before="0" w:after="160"/>
+        <w:jc w:val="center"/>
+        <w:rPr>
+          <w:sz w:val="36"/>
+          <w:szCs w:val="36"/>
+        </w:rPr>
+      </w:pPr>
+      <w:r>
+        <w:rPr>
+          <w:sz w:val="36"/>
+          <w:szCs w:val="36"/>
+        </w:rPr>
+      </w:r>
+    </w:p>
+    <w:p>
+      <w:pPr>
+        <w:pStyle w:val="Normal"/>
+        <w:spacing w:before="0" w:after="160"/>
+        <w:jc w:val="center"/>
+        <w:rPr>
+          <w:sz w:val="36"/>
+          <w:szCs w:val="36"/>
+        </w:rPr>
+      </w:pPr>
+      <w:r>
+        <w:rPr>
+          <w:sz w:val="36"/>
+          <w:szCs w:val="36"/>
+        </w:rPr>
+      </w:r>
+    </w:p>
+    <w:p>
+      <w:pPr>
+        <w:pStyle w:val="Normal"/>
+        <w:spacing w:before="0" w:after="160"/>
+        <w:jc w:val="center"/>
+        <w:rPr>
+          <w:sz w:val="36"/>
+          <w:szCs w:val="36"/>
+        </w:rPr>
+      </w:pPr>
+      <w:r>
+        <w:rPr>
+          <w:sz w:val="36"/>
+          <w:szCs w:val="36"/>
+        </w:rPr>
+      </w:r>
+    </w:p>
+    <w:p>
+      <w:pPr>
+        <w:pStyle w:val="Normal"/>
+        <w:spacing w:before="0" w:after="160"/>
+        <w:jc w:val="center"/>
+        <w:rPr>
+          <w:sz w:val="36"/>
+          <w:szCs w:val="36"/>
+        </w:rPr>
+      </w:pPr>
+      <w:r>
+        <w:rPr>
+          <w:sz w:val="36"/>
+          <w:szCs w:val="36"/>
+        </w:rPr>
+      </w:r>
+    </w:p>
+    <w:p>
+      <w:pPr>
+        <w:pStyle w:val="Normal"/>
+        <w:spacing w:before="0" w:after="160"/>
+        <w:jc w:val="center"/>
+        <w:rPr>
+          <w:sz w:val="36"/>
+          <w:szCs w:val="36"/>
+        </w:rPr>
+      </w:pPr>
+      <w:r>
+        <w:rPr>
+          <w:sz w:val="36"/>
+          <w:szCs w:val="36"/>
+        </w:rPr>
+      </w:r>
+    </w:p>
+    <w:p>
+      <w:pPr>
+        <w:pStyle w:val="Normal"/>
+        <w:spacing w:before="0" w:after="160"/>
+        <w:jc w:val="center"/>
+        <w:rPr>
+          <w:sz w:val="36"/>
+          <w:szCs w:val="36"/>
+        </w:rPr>
+      </w:pPr>
+      <w:r>
+        <w:rPr>
+          <w:sz w:val="36"/>
+          <w:szCs w:val="36"/>
+        </w:rPr>
+      </w:r>
+    </w:p>
+    <w:p>
+      <w:pPr>
+        <w:pStyle w:val="Normal"/>
+        <w:spacing w:before="0" w:after="160"/>
+        <w:jc w:val="center"/>
+        <w:rPr>
+          <w:sz w:val="36"/>
+          <w:szCs w:val="36"/>
+        </w:rPr>
+      </w:pPr>
+      <w:r>
+        <w:rPr>
+          <w:sz w:val="36"/>
+          <w:szCs w:val="36"/>
+        </w:rPr>
+      </w:r>
+    </w:p>
+    <w:p>
+      <w:pPr>
+        <w:pStyle w:val="Normal"/>
+        <w:spacing w:before="0" w:after="160"/>
+        <w:jc w:val="center"/>
+        <w:rPr>
+          <w:sz w:val="36"/>
+          <w:szCs w:val="36"/>
+        </w:rPr>
+      </w:pPr>
+      <w:r>
+        <w:rPr>
+          <w:sz w:val="36"/>
+          <w:szCs w:val="36"/>
+        </w:rPr>
+      </w:r>
+    </w:p>
+    <w:p>
+      <w:pPr>
+        <w:pStyle w:val="Normal"/>
+        <w:spacing w:before="0" w:after="160"/>
+        <w:jc w:val="left"/>
+        <w:rPr>
+          <w:sz w:val="36"/>
+          <w:szCs w:val="36"/>
+        </w:rPr>
+      </w:pPr>
+      <w:r>
+        <w:rPr>
+          <w:sz w:val="36"/>
+          <w:szCs w:val="36"/>
+        </w:rPr>
+      </w:r>
+    </w:p>
+    <w:p>
+      <w:pPr>
+        <w:pStyle w:val="Normal"/>
+        <w:spacing w:before="0" w:after="160"/>
+        <w:jc w:val="left"/>
+        <w:rPr>
+          <w:sz w:val="28"/>
+          <w:szCs w:val="28"/>
+        </w:rPr>
+      </w:pPr>
+      <w:r>
+        <w:rPr>
+          <w:sz w:val="28"/>
+          <w:szCs w:val="28"/>
+        </w:rPr>
+      </w:r>
+    </w:p>
+    <w:p>
+      <w:pPr>
+        <w:pStyle w:val="Normal"/>
+        <w:spacing w:before="0" w:after="160"/>
+        <w:jc w:val="left"/>
+        <w:rPr>
+          <w:sz w:val="28"/>
+          <w:szCs w:val="28"/>
+        </w:rPr>
+      </w:pPr>
+      <w:r>
+        <w:rPr>
+          <w:sz w:val="28"/>
+          <w:szCs w:val="28"/>
         </w:rPr>
         <w:t>1.2 Code Smells</w:t>
       </w:r>
@@ -164,12 +479,377 @@
         <w:spacing w:before="0" w:after="160"/>
         <w:jc w:val="left"/>
         <w:rPr>
-          <w:sz w:val="36"/>
-          <w:szCs w:val="36"/>
-        </w:rPr>
-      </w:pPr>
-      <w:r>
-        <w:rPr/>
+          <w:sz w:val="24"/>
+          <w:szCs w:val="24"/>
+        </w:rPr>
+      </w:pPr>
+      <w:r>
+        <w:rPr>
+          <w:sz w:val="24"/>
+          <w:szCs w:val="24"/>
+        </w:rPr>
+        <w:t>Bloaters</w:t>
+      </w:r>
+    </w:p>
+    <w:p>
+      <w:pPr>
+        <w:pStyle w:val="Normal"/>
+        <w:spacing w:before="0" w:after="160"/>
+        <w:jc w:val="left"/>
+        <w:rPr>
+          <w:sz w:val="24"/>
+          <w:szCs w:val="24"/>
+        </w:rPr>
+      </w:pPr>
+      <w:r>
+        <w:rPr>
+          <w:sz w:val="24"/>
+          <w:szCs w:val="24"/>
+        </w:rPr>
+        <w:t>a) Large Class</w:t>
+      </w:r>
+    </w:p>
+    <w:p>
+      <w:pPr>
+        <w:pStyle w:val="Normal"/>
+        <w:spacing w:before="0" w:after="160"/>
+        <w:jc w:val="left"/>
+        <w:rPr>
+          <w:sz w:val="24"/>
+          <w:szCs w:val="24"/>
+        </w:rPr>
+      </w:pPr>
+      <w:r>
+        <w:rPr>
+          <w:sz w:val="24"/>
+          <w:szCs w:val="24"/>
+        </w:rPr>
+        <w:t xml:space="preserve">Main.java </w:t>
+      </w:r>
+    </w:p>
+    <w:p>
+      <w:pPr>
+        <w:pStyle w:val="Normal"/>
+        <w:spacing w:before="0" w:after="160"/>
+        <w:jc w:val="left"/>
+        <w:rPr>
+          <w:sz w:val="24"/>
+          <w:szCs w:val="24"/>
+        </w:rPr>
+      </w:pPr>
+      <w:r>
+        <w:rPr>
+          <w:sz w:val="24"/>
+          <w:szCs w:val="24"/>
+        </w:rPr>
+        <w:t>Main class contains too many lines of code (fields/methods).</w:t>
+      </w:r>
+    </w:p>
+    <w:p>
+      <w:pPr>
+        <w:pStyle w:val="Normal"/>
+        <w:spacing w:before="0" w:after="160"/>
+        <w:jc w:val="left"/>
+        <w:rPr>
+          <w:sz w:val="24"/>
+          <w:szCs w:val="24"/>
+        </w:rPr>
+      </w:pPr>
+      <w:r>
+        <w:rPr>
+          <w:sz w:val="24"/>
+          <w:szCs w:val="24"/>
+        </w:rPr>
+        <w:t>Possible Solution:</w:t>
+      </w:r>
+    </w:p>
+    <w:p>
+      <w:pPr>
+        <w:pStyle w:val="Normal"/>
+        <w:spacing w:before="0" w:after="160"/>
+        <w:jc w:val="left"/>
+        <w:rPr>
+          <w:sz w:val="24"/>
+          <w:szCs w:val="24"/>
+        </w:rPr>
+      </w:pPr>
+      <w:r>
+        <w:rPr>
+          <w:sz w:val="24"/>
+          <w:szCs w:val="24"/>
+        </w:rPr>
+      </w:r>
+    </w:p>
+    <w:p>
+      <w:pPr>
+        <w:pStyle w:val="Normal"/>
+        <w:spacing w:before="0" w:after="160"/>
+        <w:jc w:val="left"/>
+        <w:rPr>
+          <w:sz w:val="24"/>
+          <w:szCs w:val="24"/>
+        </w:rPr>
+      </w:pPr>
+      <w:r>
+        <w:rPr>
+          <w:sz w:val="24"/>
+          <w:szCs w:val="24"/>
+        </w:rPr>
+        <w:t>b) Long Method</w:t>
+      </w:r>
+    </w:p>
+    <w:p>
+      <w:pPr>
+        <w:pStyle w:val="Normal"/>
+        <w:spacing w:before="0" w:after="160"/>
+        <w:jc w:val="left"/>
+        <w:rPr>
+          <w:sz w:val="24"/>
+          <w:szCs w:val="24"/>
+        </w:rPr>
+      </w:pPr>
+      <w:r>
+        <w:rPr>
+          <w:sz w:val="24"/>
+          <w:szCs w:val="24"/>
+        </w:rPr>
+        <w:t>selectPrintTask(Printer printer)</w:t>
+      </w:r>
+    </w:p>
+    <w:p>
+      <w:pPr>
+        <w:pStyle w:val="Normal"/>
+        <w:spacing w:before="0" w:after="160"/>
+        <w:jc w:val="left"/>
+        <w:rPr>
+          <w:sz w:val="24"/>
+          <w:szCs w:val="24"/>
+        </w:rPr>
+      </w:pPr>
+      <w:r>
+        <w:rPr>
+          <w:sz w:val="24"/>
+          <w:szCs w:val="24"/>
+        </w:rPr>
+        <w:t>This method in PrinterManager class contains too many lines of code.</w:t>
+      </w:r>
+    </w:p>
+    <w:p>
+      <w:pPr>
+        <w:pStyle w:val="Normal"/>
+        <w:spacing w:before="0" w:after="160"/>
+        <w:jc w:val="left"/>
+        <w:rPr>
+          <w:sz w:val="24"/>
+          <w:szCs w:val="24"/>
+        </w:rPr>
+      </w:pPr>
+      <w:r>
+        <w:rPr>
+          <w:sz w:val="24"/>
+          <w:szCs w:val="24"/>
+        </w:rPr>
+        <w:t>Possible Solution:</w:t>
+      </w:r>
+    </w:p>
+    <w:p>
+      <w:pPr>
+        <w:pStyle w:val="Normal"/>
+        <w:spacing w:before="0" w:after="160"/>
+        <w:jc w:val="left"/>
+        <w:rPr>
+          <w:sz w:val="24"/>
+          <w:szCs w:val="24"/>
+        </w:rPr>
+      </w:pPr>
+      <w:r>
+        <w:rPr>
+          <w:sz w:val="24"/>
+          <w:szCs w:val="24"/>
+        </w:rPr>
+      </w:r>
+    </w:p>
+    <w:p>
+      <w:pPr>
+        <w:pStyle w:val="Normal"/>
+        <w:jc w:val="left"/>
+        <w:rPr>
+          <w:sz w:val="32"/>
+          <w:szCs w:val="32"/>
+        </w:rPr>
+      </w:pPr>
+      <w:r>
+        <w:rPr>
+          <w:sz w:val="32"/>
+          <w:szCs w:val="32"/>
+        </w:rPr>
+        <w:t>2. Refactoring</w:t>
+      </w:r>
+    </w:p>
+    <w:p>
+      <w:pPr>
+        <w:pStyle w:val="Normal"/>
+        <w:jc w:val="left"/>
+        <w:rPr>
+          <w:sz w:val="32"/>
+          <w:szCs w:val="32"/>
+        </w:rPr>
+      </w:pPr>
+      <w:r>
+        <w:rPr>
+          <w:sz w:val="32"/>
+          <w:szCs w:val="32"/>
+        </w:rPr>
+      </w:r>
+    </w:p>
+    <w:p>
+      <w:pPr>
+        <w:pStyle w:val="Normal"/>
+        <w:jc w:val="left"/>
+        <w:rPr>
+          <w:sz w:val="32"/>
+          <w:szCs w:val="32"/>
+        </w:rPr>
+      </w:pPr>
+      <w:r>
+        <w:rPr>
+          <w:sz w:val="32"/>
+          <w:szCs w:val="32"/>
+        </w:rPr>
+        <w:t>3. Design Patterns</w:t>
+      </w:r>
+    </w:p>
+    <w:p>
+      <w:pPr>
+        <w:pStyle w:val="Normal"/>
+        <w:jc w:val="left"/>
+        <w:rPr>
+          <w:sz w:val="32"/>
+          <w:szCs w:val="32"/>
+        </w:rPr>
+      </w:pPr>
+      <w:r>
+        <w:rPr>
+          <w:sz w:val="32"/>
+          <w:szCs w:val="32"/>
+        </w:rPr>
+      </w:r>
+    </w:p>
+    <w:p>
+      <w:pPr>
+        <w:pStyle w:val="Normal"/>
+        <w:jc w:val="left"/>
+        <w:rPr>
+          <w:sz w:val="32"/>
+          <w:szCs w:val="32"/>
+        </w:rPr>
+      </w:pPr>
+      <w:r>
+        <w:rPr>
+          <w:sz w:val="32"/>
+          <w:szCs w:val="32"/>
+        </w:rPr>
+        <w:t>4. More Design Patterns</w:t>
+      </w:r>
+    </w:p>
+    <w:p>
+      <w:pPr>
+        <w:pStyle w:val="Normal"/>
+        <w:jc w:val="left"/>
+        <w:rPr>
+          <w:sz w:val="32"/>
+          <w:szCs w:val="32"/>
+        </w:rPr>
+      </w:pPr>
+      <w:r>
+        <w:rPr>
+          <w:sz w:val="32"/>
+          <w:szCs w:val="32"/>
+        </w:rPr>
+      </w:r>
+    </w:p>
+    <w:p>
+      <w:pPr>
+        <w:pStyle w:val="Normal"/>
+        <w:jc w:val="left"/>
+        <w:rPr>
+          <w:sz w:val="32"/>
+          <w:szCs w:val="32"/>
+        </w:rPr>
+      </w:pPr>
+      <w:r>
+        <w:rPr>
+          <w:sz w:val="32"/>
+          <w:szCs w:val="32"/>
+        </w:rPr>
+        <w:t>5. Expansion</w:t>
+      </w:r>
+    </w:p>
+    <w:p>
+      <w:pPr>
+        <w:pStyle w:val="Normal"/>
+        <w:jc w:val="left"/>
+        <w:rPr>
+          <w:sz w:val="32"/>
+          <w:szCs w:val="32"/>
+        </w:rPr>
+      </w:pPr>
+      <w:r>
+        <w:rPr>
+          <w:sz w:val="32"/>
+          <w:szCs w:val="32"/>
+        </w:rPr>
+      </w:r>
+    </w:p>
+    <w:p>
+      <w:pPr>
+        <w:pStyle w:val="Normal"/>
+        <w:jc w:val="left"/>
+        <w:rPr>
+          <w:sz w:val="32"/>
+          <w:szCs w:val="32"/>
+        </w:rPr>
+      </w:pPr>
+      <w:r>
+        <w:rPr>
+          <w:sz w:val="32"/>
+          <w:szCs w:val="32"/>
+        </w:rPr>
+        <w:t>6. Testing</w:t>
+      </w:r>
+    </w:p>
+    <w:p>
+      <w:pPr>
+        <w:pStyle w:val="Normal"/>
+        <w:jc w:val="left"/>
+        <w:rPr>
+          <w:sz w:val="32"/>
+          <w:szCs w:val="32"/>
+        </w:rPr>
+      </w:pPr>
+      <w:r>
+        <w:rPr>
+          <w:sz w:val="32"/>
+          <w:szCs w:val="32"/>
+        </w:rPr>
+      </w:r>
+    </w:p>
+    <w:p>
+      <w:pPr>
+        <w:pStyle w:val="Normal"/>
+        <w:spacing w:before="0" w:after="160"/>
+        <w:jc w:val="left"/>
+        <w:rPr>
+          <w:sz w:val="32"/>
+          <w:szCs w:val="32"/>
+        </w:rPr>
+      </w:pPr>
+      <w:r>
+        <w:rPr>
+          <w:sz w:val="32"/>
+          <w:szCs w:val="32"/>
+        </w:rPr>
+        <w:t>7. Conclusion</w:t>
       </w:r>
     </w:p>
     <w:sectPr>

</xml_diff>

<commit_message>
updated document with added design descriptions
</commit_message>
<xml_diff>
--- a/docs/3dPrintScheduler.docx
+++ b/docs/3dPrintScheduler.docx
@@ -7,6 +7,23 @@
         <w:pStyle w:val="Normal"/>
         <w:jc w:val="center"/>
         <w:rPr>
+          <w:sz w:val="44"/>
+          <w:szCs w:val="44"/>
+        </w:rPr>
+      </w:pPr>
+      <w:r>
+        <w:rPr>
+          <w:sz w:val="44"/>
+          <w:szCs w:val="44"/>
+        </w:rPr>
+        <w:t>Technical Report</w:t>
+      </w:r>
+    </w:p>
+    <w:p>
+      <w:pPr>
+        <w:pStyle w:val="Normal"/>
+        <w:jc w:val="left"/>
+        <w:rPr>
           <w:sz w:val="40"/>
           <w:szCs w:val="40"/>
         </w:rPr>
@@ -16,7 +33,7 @@
           <w:sz w:val="40"/>
           <w:szCs w:val="40"/>
         </w:rPr>
-        <w:t>Technical Report</w:t>
+        <w:t>1. Code Analysis</w:t>
       </w:r>
     </w:p>
     <w:p>
@@ -32,23 +49,6 @@
         <w:rPr>
           <w:sz w:val="36"/>
           <w:szCs w:val="36"/>
-        </w:rPr>
-        <w:t>1. Code Analysis</w:t>
-      </w:r>
-    </w:p>
-    <w:p>
-      <w:pPr>
-        <w:pStyle w:val="Normal"/>
-        <w:jc w:val="left"/>
-        <w:rPr>
-          <w:sz w:val="36"/>
-          <w:szCs w:val="36"/>
-        </w:rPr>
-      </w:pPr>
-      <w:r>
-        <w:rPr>
-          <w:sz w:val="32"/>
-          <w:szCs w:val="32"/>
         </w:rPr>
         <w:t>1.1 Class Diagram</w:t>
       </w:r>
@@ -461,8 +461,8 @@
       </w:pPr>
       <w:r>
         <w:rPr>
-          <w:sz w:val="32"/>
-          <w:szCs w:val="32"/>
+          <w:sz w:val="36"/>
+          <w:szCs w:val="36"/>
         </w:rPr>
         <w:t>1.2 Code Smells</w:t>
       </w:r>
@@ -472,14 +472,14 @@
         <w:pStyle w:val="Normal"/>
         <w:jc w:val="left"/>
         <w:rPr>
-          <w:sz w:val="24"/>
-          <w:szCs w:val="24"/>
-        </w:rPr>
-      </w:pPr>
-      <w:r>
-        <w:rPr>
-          <w:sz w:val="24"/>
-          <w:szCs w:val="24"/>
+          <w:sz w:val="28"/>
+          <w:szCs w:val="28"/>
+        </w:rPr>
+      </w:pPr>
+      <w:r>
+        <w:rPr>
+          <w:sz w:val="28"/>
+          <w:szCs w:val="28"/>
         </w:rPr>
         <w:t>Several code smells have been identified when analyzing the existing code of the application. Following are the details on each of them:</w:t>
       </w:r>
@@ -502,88 +502,15 @@
           <w:sz w:val="28"/>
           <w:szCs w:val="28"/>
         </w:rPr>
-        <w:t xml:space="preserve">Where: </w:t>
-      </w:r>
-      <w:r>
-        <w:rPr>
-          <w:sz w:val="24"/>
-          <w:szCs w:val="24"/>
-        </w:rPr>
-        <w:t>Main.java</w:t>
-      </w:r>
-      <w:r>
-        <w:rPr>
-          <w:sz w:val="28"/>
-          <w:szCs w:val="28"/>
-        </w:rPr>
+        <w:t>Where: Main.java</w:t>
         <w:br/>
-        <w:t xml:space="preserve">Whats wrong: </w:t>
-      </w:r>
-      <w:r>
-        <w:rPr>
-          <w:sz w:val="24"/>
-          <w:szCs w:val="24"/>
-        </w:rPr>
-        <w:t>Main class contains too many lines of code (fields/methods).</w:t>
-      </w:r>
-      <w:r>
-        <w:rPr>
-          <w:sz w:val="28"/>
-          <w:szCs w:val="28"/>
-        </w:rPr>
+        <w:t>Whats wrong: Main class contains too many lines of code (fields/methods).</w:t>
         <w:br/>
-        <w:t xml:space="preserve">Why is it wrong: </w:t>
-      </w:r>
-      <w:r>
-        <w:rPr>
-          <w:sz w:val="24"/>
-          <w:szCs w:val="24"/>
-        </w:rPr>
-        <w:t xml:space="preserve">The </w:t>
-      </w:r>
-      <w:r>
-        <w:rPr>
-          <w:sz w:val="24"/>
-          <w:szCs w:val="24"/>
-        </w:rPr>
-        <w:t>Main</w:t>
-      </w:r>
-      <w:r>
-        <w:rPr>
-          <w:sz w:val="24"/>
-          <w:szCs w:val="24"/>
-        </w:rPr>
-        <w:t xml:space="preserve"> class code has grown to such huge proportions that it is difficult to work with.</w:t>
-      </w:r>
-      <w:r>
-        <w:rPr>
-          <w:sz w:val="28"/>
-          <w:szCs w:val="28"/>
-        </w:rPr>
+        <w:t>Why is it wrong: The Main class code has grown to such huge proportions that it is difficult to work with.</w:t>
         <w:br/>
-        <w:t xml:space="preserve">Possible solution: </w:t>
-      </w:r>
-      <w:r>
-        <w:rPr>
-          <w:sz w:val="24"/>
-          <w:szCs w:val="24"/>
-        </w:rPr>
-        <w:t>Extraction. This includes dividing a part of a Main class behavior into separate components.</w:t>
-      </w:r>
-      <w:r>
-        <w:rPr>
-          <w:sz w:val="28"/>
-          <w:szCs w:val="28"/>
-        </w:rPr>
+        <w:t>Possible solution: Extraction. This includes dividing a part of a Main class behavior into separate components.</w:t>
         <w:br/>
-        <w:t xml:space="preserve">Name of code smell: </w:t>
-      </w:r>
-      <w:r>
-        <w:rPr>
-          <w:sz w:val="24"/>
-          <w:szCs w:val="24"/>
-        </w:rPr>
-        <w:t>Bloaters (Large Class)</w:t>
+        <w:t>Name of code smell: Bloaters (Large Class)</w:t>
       </w:r>
     </w:p>
     <w:p>
@@ -604,102 +531,15 @@
           <w:sz w:val="28"/>
           <w:szCs w:val="28"/>
         </w:rPr>
-        <w:t xml:space="preserve">Where: </w:t>
-      </w:r>
-      <w:r>
-        <w:rPr>
-          <w:sz w:val="24"/>
-          <w:szCs w:val="24"/>
-        </w:rPr>
-        <w:t>PrinterManager</w:t>
-      </w:r>
-      <w:r>
-        <w:rPr>
-          <w:sz w:val="24"/>
-          <w:szCs w:val="24"/>
-        </w:rPr>
-        <w:t>.java</w:t>
-      </w:r>
-      <w:r>
-        <w:rPr>
-          <w:sz w:val="28"/>
-          <w:szCs w:val="28"/>
-        </w:rPr>
+        <w:t>Where: PrinterManager.java</w:t>
         <w:br/>
-        <w:t xml:space="preserve">Whats wrong: </w:t>
-      </w:r>
-      <w:r>
-        <w:rPr>
-          <w:sz w:val="24"/>
-          <w:szCs w:val="24"/>
-        </w:rPr>
-        <w:t>PrinterManager</w:t>
-      </w:r>
-      <w:r>
-        <w:rPr>
-          <w:sz w:val="24"/>
-          <w:szCs w:val="24"/>
-        </w:rPr>
-        <w:t xml:space="preserve"> class contains too many lines of code (fields/methods).</w:t>
-      </w:r>
-      <w:r>
-        <w:rPr>
-          <w:sz w:val="28"/>
-          <w:szCs w:val="28"/>
-        </w:rPr>
+        <w:t>Whats wrong: PrinterManager class contains too many lines of code (fields/methods).</w:t>
         <w:br/>
-        <w:t xml:space="preserve">Why is it wrong: </w:t>
-      </w:r>
-      <w:r>
-        <w:rPr>
-          <w:sz w:val="24"/>
-          <w:szCs w:val="24"/>
-        </w:rPr>
-        <w:t xml:space="preserve">The </w:t>
-      </w:r>
-      <w:r>
-        <w:rPr>
-          <w:sz w:val="24"/>
-          <w:szCs w:val="24"/>
-        </w:rPr>
-        <w:t>PrinterManager</w:t>
-      </w:r>
-      <w:r>
-        <w:rPr>
-          <w:sz w:val="24"/>
-          <w:szCs w:val="24"/>
-        </w:rPr>
-        <w:t xml:space="preserve"> class code has grown to such huge proportions that it is difficult to work with.</w:t>
-      </w:r>
-      <w:r>
-        <w:rPr>
-          <w:sz w:val="28"/>
-          <w:szCs w:val="28"/>
-        </w:rPr>
+        <w:t>Why is it wrong: The PrinterManager class code has grown to such huge proportions that it is difficult to work with.</w:t>
         <w:br/>
-        <w:t xml:space="preserve">Possible solution: </w:t>
-      </w:r>
-      <w:r>
-        <w:rPr>
-          <w:sz w:val="24"/>
-          <w:szCs w:val="24"/>
-        </w:rPr>
-        <w:t>Extraction. This includes dividing a part of a PrinterManager class behavior into separate components.</w:t>
-      </w:r>
-      <w:r>
-        <w:rPr>
-          <w:sz w:val="28"/>
-          <w:szCs w:val="28"/>
-        </w:rPr>
+        <w:t>Possible solution: Extraction. This includes dividing a part of a PrinterManager class behavior into separate components.</w:t>
         <w:br/>
-        <w:t xml:space="preserve">Name of code smell: </w:t>
-      </w:r>
-      <w:r>
-        <w:rPr>
-          <w:sz w:val="24"/>
-          <w:szCs w:val="24"/>
-        </w:rPr>
-        <w:t>Bloaters (Large Class)</w:t>
+        <w:t>Name of code smell: Bloaters (Large Class)</w:t>
       </w:r>
     </w:p>
     <w:p>
@@ -720,114 +560,352 @@
           <w:sz w:val="28"/>
           <w:szCs w:val="28"/>
         </w:rPr>
-        <w:t xml:space="preserve">Where: </w:t>
-      </w:r>
-      <w:r>
+        <w:t>Where: selectPrintTask method in PrinterManager.java</w:t>
+        <w:br/>
+        <w:t>Whats wrong: selectPrintTask() method contains too many lines of code.</w:t>
+        <w:br/>
+        <w:t>Why is it wrong: Long method is difficult to understand and maintain. Furthermore, it provides an ideal hiding place for unwanted duplicate code.</w:t>
+        <w:br/>
+        <w:t>Possible solution: Extraction. This includes splitting up part of a selectPrintTask method into separate method.</w:t>
+        <w:br/>
+        <w:t>Name of code smell: Bloaters (Long Method)</w:t>
+      </w:r>
+    </w:p>
+    <w:p>
+      <w:pPr>
+        <w:pStyle w:val="Normal"/>
+        <w:spacing w:before="0" w:after="160"/>
+        <w:jc w:val="left"/>
+        <w:rPr>
+          <w:sz w:val="28"/>
+          <w:szCs w:val="28"/>
+        </w:rPr>
+      </w:pPr>
+      <w:r>
+        <w:rPr>
+          <w:sz w:val="28"/>
+          <w:szCs w:val="28"/>
+        </w:rPr>
+      </w:r>
+    </w:p>
+    <w:p>
+      <w:pPr>
+        <w:pStyle w:val="Normal"/>
+        <w:jc w:val="left"/>
+        <w:rPr>
+          <w:sz w:val="28"/>
+          <w:szCs w:val="28"/>
+        </w:rPr>
+      </w:pPr>
+      <w:r>
+        <w:rPr>
+          <w:sz w:val="28"/>
+          <w:szCs w:val="28"/>
+        </w:rPr>
+      </w:r>
+    </w:p>
+    <w:p>
+      <w:pPr>
+        <w:pStyle w:val="Normal"/>
+        <w:jc w:val="left"/>
+        <w:rPr>
+          <w:sz w:val="28"/>
+          <w:szCs w:val="28"/>
+        </w:rPr>
+      </w:pPr>
+      <w:r>
+        <w:rPr>
+          <w:sz w:val="28"/>
+          <w:szCs w:val="28"/>
+        </w:rPr>
+      </w:r>
+    </w:p>
+    <w:p>
+      <w:pPr>
+        <w:pStyle w:val="Normal"/>
+        <w:jc w:val="left"/>
+        <w:rPr>
+          <w:sz w:val="28"/>
+          <w:szCs w:val="28"/>
+        </w:rPr>
+      </w:pPr>
+      <w:r>
+        <w:rPr>
+          <w:sz w:val="28"/>
+          <w:szCs w:val="28"/>
+        </w:rPr>
+      </w:r>
+    </w:p>
+    <w:p>
+      <w:pPr>
+        <w:pStyle w:val="Normal"/>
+        <w:jc w:val="left"/>
+        <w:rPr>
+          <w:sz w:val="28"/>
+          <w:szCs w:val="28"/>
+        </w:rPr>
+      </w:pPr>
+      <w:r>
+        <w:rPr>
+          <w:sz w:val="28"/>
+          <w:szCs w:val="28"/>
+        </w:rPr>
+      </w:r>
+    </w:p>
+    <w:p>
+      <w:pPr>
+        <w:pStyle w:val="Normal"/>
+        <w:jc w:val="left"/>
+        <w:rPr>
+          <w:sz w:val="28"/>
+          <w:szCs w:val="28"/>
+        </w:rPr>
+      </w:pPr>
+      <w:r>
+        <w:rPr>
+          <w:sz w:val="28"/>
+          <w:szCs w:val="28"/>
+        </w:rPr>
+      </w:r>
+    </w:p>
+    <w:p>
+      <w:pPr>
+        <w:pStyle w:val="Normal"/>
+        <w:jc w:val="left"/>
+        <w:rPr>
+          <w:sz w:val="32"/>
+          <w:szCs w:val="32"/>
+        </w:rPr>
+      </w:pPr>
+      <w:r>
+        <w:rPr>
+          <w:sz w:val="32"/>
+          <w:szCs w:val="32"/>
+        </w:rPr>
+      </w:r>
+    </w:p>
+    <w:p>
+      <w:pPr>
+        <w:pStyle w:val="Normal"/>
+        <w:jc w:val="left"/>
+        <w:rPr>
+          <w:sz w:val="32"/>
+          <w:szCs w:val="32"/>
+        </w:rPr>
+      </w:pPr>
+      <w:r>
+        <w:rPr>
+          <w:sz w:val="32"/>
+          <w:szCs w:val="32"/>
+        </w:rPr>
+      </w:r>
+    </w:p>
+    <w:p>
+      <w:pPr>
+        <w:pStyle w:val="Normal"/>
+        <w:jc w:val="left"/>
+        <w:rPr>
+          <w:sz w:val="36"/>
+          <w:szCs w:val="36"/>
+        </w:rPr>
+      </w:pPr>
+      <w:r>
+        <w:rPr>
+          <w:sz w:val="36"/>
+          <w:szCs w:val="36"/>
+        </w:rPr>
+        <w:t>2. Refactoring</w:t>
+      </w:r>
+    </w:p>
+    <w:p>
+      <w:pPr>
+        <w:pStyle w:val="Normal"/>
+        <w:jc w:val="left"/>
+        <w:rPr>
+          <w:sz w:val="32"/>
+          <w:szCs w:val="32"/>
+        </w:rPr>
+      </w:pPr>
+      <w:r>
+        <w:rPr>
+          <w:sz w:val="32"/>
+          <w:szCs w:val="32"/>
+        </w:rPr>
+        <w:t>2.1 Applying Software Principles</w:t>
+      </w:r>
+    </w:p>
+    <w:p>
+      <w:pPr>
+        <w:pStyle w:val="Normal"/>
+        <w:jc w:val="left"/>
+        <w:rPr>
+          <w:sz w:val="28"/>
+          <w:szCs w:val="28"/>
+        </w:rPr>
+      </w:pPr>
+      <w:r>
+        <w:rPr>
+          <w:sz w:val="28"/>
+          <w:szCs w:val="28"/>
+        </w:rPr>
+        <w:t>1)  Single Responsibility Principle</w:t>
+      </w:r>
+    </w:p>
+    <w:p>
+      <w:pPr>
+        <w:pStyle w:val="Normal"/>
+        <w:jc w:val="left"/>
+        <w:rPr>
+          <w:sz w:val="28"/>
+          <w:szCs w:val="28"/>
+        </w:rPr>
+      </w:pPr>
+      <w:r>
+        <w:rPr>
+          <w:sz w:val="28"/>
+          <w:szCs w:val="28"/>
+        </w:rPr>
+        <w:t>The Single Responsibility Principle, one of the SOLID principles of object-oriented design, states that a class should have one and only one reason to change, meaning it should have only one job or responsibility. This principle helps in making the system easier to understand and maintain.</w:t>
+      </w:r>
+    </w:p>
+    <w:p>
+      <w:pPr>
+        <w:pStyle w:val="Normal"/>
+        <w:jc w:val="left"/>
+        <w:rPr>
+          <w:sz w:val="28"/>
+          <w:szCs w:val="28"/>
+        </w:rPr>
+      </w:pPr>
+      <w:r>
+        <w:rPr>
+          <w:sz w:val="28"/>
+          <w:szCs w:val="28"/>
+        </w:rPr>
+        <w:t>Applying Single Responsibility Principle to Main.java class</w:t>
+      </w:r>
+    </w:p>
+    <w:p>
+      <w:pPr>
+        <w:pStyle w:val="Normal"/>
+        <w:jc w:val="left"/>
+        <w:rPr>
+          <w:sz w:val="28"/>
+          <w:szCs w:val="28"/>
+        </w:rPr>
+      </w:pPr>
+      <w:r>
+        <w:rPr>
+          <w:sz w:val="28"/>
+          <w:szCs w:val="28"/>
+        </w:rPr>
+        <w:t>Consider the Main class that handles multiple tasks such as displaying menus, taking user input, reading data from a file, and updating printer status. This class violates Single Responsibility Principle because there is more than one reason for the change.</w:t>
+      </w:r>
+    </w:p>
+    <w:p>
+      <w:pPr>
+        <w:pStyle w:val="Normal"/>
+        <w:jc w:val="left"/>
+        <w:rPr>
+          <w:sz w:val="28"/>
+          <w:szCs w:val="28"/>
+        </w:rPr>
+      </w:pPr>
+      <w:r>
+        <w:rPr>
+          <w:sz w:val="28"/>
+          <w:szCs w:val="28"/>
+        </w:rPr>
+        <w:t>Following the single responsibility principle, the Main class has been refactored to handle only one responsibility, which is to control (start/exit) the application.</w:t>
+      </w:r>
+    </w:p>
+    <w:p>
+      <w:pPr>
+        <w:pStyle w:val="Normal"/>
+        <w:jc w:val="left"/>
+        <w:rPr>
+          <w:sz w:val="28"/>
+          <w:szCs w:val="28"/>
+        </w:rPr>
+      </w:pPr>
+      <w:r>
+        <w:rPr>
+          <w:sz w:val="28"/>
+          <w:szCs w:val="28"/>
+        </w:rPr>
+      </w:r>
+    </w:p>
+    <w:p>
+      <w:pPr>
+        <w:pStyle w:val="Normal"/>
+        <w:jc w:val="left"/>
         <w:rPr>
           <w:sz w:val="24"/>
           <w:szCs w:val="24"/>
         </w:rPr>
-        <w:t>selectPrintTask method in PrinterManager.java</w:t>
-      </w:r>
-      <w:r>
-        <w:rPr>
-          <w:sz w:val="28"/>
-          <w:szCs w:val="28"/>
-        </w:rPr>
-        <w:br/>
-        <w:t xml:space="preserve">Whats wrong: </w:t>
-      </w:r>
+      </w:pPr>
       <w:r>
         <w:rPr>
           <w:sz w:val="24"/>
           <w:szCs w:val="24"/>
         </w:rPr>
-        <w:t>selectPrintTask</w:t>
-      </w:r>
-      <w:r>
+      </w:r>
+    </w:p>
+    <w:p>
+      <w:pPr>
+        <w:pStyle w:val="Normal"/>
+        <w:jc w:val="left"/>
         <w:rPr>
           <w:sz w:val="24"/>
           <w:szCs w:val="24"/>
         </w:rPr>
-        <w:t>()</w:t>
-      </w:r>
+      </w:pPr>
       <w:r>
         <w:rPr>
           <w:sz w:val="24"/>
           <w:szCs w:val="24"/>
         </w:rPr>
-        <w:t xml:space="preserve"> method contains too many lines of code.</w:t>
-      </w:r>
-      <w:r>
-        <w:rPr>
-          <w:sz w:val="28"/>
-          <w:szCs w:val="28"/>
-        </w:rPr>
-        <w:br/>
-        <w:t xml:space="preserve">Why is it wrong: </w:t>
-      </w:r>
-      <w:r>
+      </w:r>
+    </w:p>
+    <w:p>
+      <w:pPr>
+        <w:pStyle w:val="Normal"/>
+        <w:jc w:val="left"/>
         <w:rPr>
           <w:sz w:val="24"/>
           <w:szCs w:val="24"/>
         </w:rPr>
-        <w:t>Long method is difficult to understand and maintain. Furthermore, it provides an ideal hiding place for unwanted duplicate code.</w:t>
-      </w:r>
-      <w:r>
-        <w:rPr>
-          <w:sz w:val="28"/>
-          <w:szCs w:val="28"/>
-        </w:rPr>
-        <w:br/>
-        <w:t xml:space="preserve">Possible solution: </w:t>
-      </w:r>
+      </w:pPr>
       <w:r>
         <w:rPr>
           <w:sz w:val="24"/>
           <w:szCs w:val="24"/>
         </w:rPr>
-        <w:t>Extraction. This includes splitting up part of a selectPrintTask method into separate method.</w:t>
-      </w:r>
-      <w:r>
-        <w:rPr>
-          <w:sz w:val="28"/>
-          <w:szCs w:val="28"/>
-        </w:rPr>
-        <w:br/>
-        <w:t xml:space="preserve">Name of code smell: </w:t>
-      </w:r>
-      <w:r>
+      </w:r>
+    </w:p>
+    <w:p>
+      <w:pPr>
+        <w:pStyle w:val="Normal"/>
+        <w:jc w:val="left"/>
         <w:rPr>
           <w:sz w:val="24"/>
           <w:szCs w:val="24"/>
         </w:rPr>
-        <w:t>Bloaters (Long Method)</w:t>
-      </w:r>
-    </w:p>
-    <w:p>
-      <w:pPr>
-        <w:pStyle w:val="Normal"/>
-        <w:spacing w:before="0" w:after="160"/>
-        <w:jc w:val="left"/>
+      </w:pPr>
+      <w:r>
         <w:rPr>
           <w:sz w:val="24"/>
           <w:szCs w:val="24"/>
         </w:rPr>
-      </w:pPr>
-      <w:r>
-        <w:rPr>
-          <w:sz w:val="24"/>
-          <w:szCs w:val="24"/>
-        </w:rPr>
-      </w:r>
-    </w:p>
-    <w:p>
-      <w:pPr>
-        <w:pStyle w:val="Normal"/>
-        <w:jc w:val="left"/>
-        <w:rPr>
-          <w:sz w:val="32"/>
-          <w:szCs w:val="32"/>
+      </w:r>
+    </w:p>
+    <w:p>
+      <w:pPr>
+        <w:pStyle w:val="Normal"/>
+        <w:jc w:val="left"/>
+        <w:rPr>
+          <w:sz w:val="28"/>
+          <w:szCs w:val="28"/>
         </w:rPr>
       </w:pPr>
       <w:r>
@@ -839,8 +917,8 @@
         <w:pStyle w:val="Normal"/>
         <w:jc w:val="left"/>
         <w:rPr>
-          <w:sz w:val="32"/>
-          <w:szCs w:val="32"/>
+          <w:sz w:val="28"/>
+          <w:szCs w:val="28"/>
         </w:rPr>
       </w:pPr>
       <w:r>
@@ -852,8 +930,8 @@
         <w:pStyle w:val="Normal"/>
         <w:jc w:val="left"/>
         <w:rPr>
-          <w:sz w:val="32"/>
-          <w:szCs w:val="32"/>
+          <w:sz w:val="28"/>
+          <w:szCs w:val="28"/>
         </w:rPr>
       </w:pPr>
       <w:r>
@@ -865,8 +943,8 @@
         <w:pStyle w:val="Normal"/>
         <w:jc w:val="left"/>
         <w:rPr>
-          <w:sz w:val="32"/>
-          <w:szCs w:val="32"/>
+          <w:sz w:val="28"/>
+          <w:szCs w:val="28"/>
         </w:rPr>
       </w:pPr>
       <w:r>
@@ -878,8 +956,8 @@
         <w:pStyle w:val="Normal"/>
         <w:jc w:val="left"/>
         <w:rPr>
-          <w:sz w:val="32"/>
-          <w:szCs w:val="32"/>
+          <w:sz w:val="28"/>
+          <w:szCs w:val="28"/>
         </w:rPr>
       </w:pPr>
       <w:r>
@@ -891,8 +969,8 @@
         <w:pStyle w:val="Normal"/>
         <w:jc w:val="left"/>
         <w:rPr>
-          <w:sz w:val="32"/>
-          <w:szCs w:val="32"/>
+          <w:sz w:val="28"/>
+          <w:szCs w:val="28"/>
         </w:rPr>
       </w:pPr>
       <w:r>
@@ -904,8 +982,8 @@
         <w:pStyle w:val="Normal"/>
         <w:jc w:val="left"/>
         <w:rPr>
-          <w:sz w:val="32"/>
-          <w:szCs w:val="32"/>
+          <w:sz w:val="28"/>
+          <w:szCs w:val="28"/>
         </w:rPr>
       </w:pPr>
       <w:r>
@@ -917,8 +995,8 @@
         <w:pStyle w:val="Normal"/>
         <w:jc w:val="left"/>
         <w:rPr>
-          <w:sz w:val="32"/>
-          <w:szCs w:val="32"/>
+          <w:sz w:val="28"/>
+          <w:szCs w:val="28"/>
         </w:rPr>
       </w:pPr>
       <w:r>
@@ -930,8 +1008,8 @@
         <w:pStyle w:val="Normal"/>
         <w:jc w:val="left"/>
         <w:rPr>
-          <w:sz w:val="32"/>
-          <w:szCs w:val="32"/>
+          <w:sz w:val="28"/>
+          <w:szCs w:val="28"/>
         </w:rPr>
       </w:pPr>
       <w:r>
@@ -943,8 +1021,8 @@
         <w:pStyle w:val="Normal"/>
         <w:jc w:val="left"/>
         <w:rPr>
-          <w:sz w:val="32"/>
-          <w:szCs w:val="32"/>
+          <w:sz w:val="28"/>
+          <w:szCs w:val="28"/>
         </w:rPr>
       </w:pPr>
       <w:r>
@@ -956,48 +1034,53 @@
         <w:pStyle w:val="Normal"/>
         <w:jc w:val="left"/>
         <w:rPr>
-          <w:sz w:val="32"/>
-          <w:szCs w:val="32"/>
-        </w:rPr>
-      </w:pPr>
-      <w:r>
-        <w:rPr>
-          <w:sz w:val="32"/>
-          <w:szCs w:val="32"/>
-        </w:rPr>
-        <w:t>2. Refactoring</w:t>
-      </w:r>
-    </w:p>
-    <w:p>
-      <w:pPr>
-        <w:pStyle w:val="Normal"/>
-        <w:jc w:val="left"/>
-        <w:rPr>
-          <w:sz w:val="28"/>
-          <w:szCs w:val="28"/>
-        </w:rPr>
-      </w:pPr>
-      <w:r>
-        <w:rPr>
-          <w:sz w:val="28"/>
-          <w:szCs w:val="28"/>
-        </w:rPr>
-        <w:t>2.1 Applying Software Principles</w:t>
-      </w:r>
-    </w:p>
-    <w:p>
-      <w:pPr>
-        <w:pStyle w:val="Normal"/>
-        <w:jc w:val="left"/>
-        <w:rPr>
-          <w:sz w:val="28"/>
-          <w:szCs w:val="28"/>
-        </w:rPr>
-      </w:pPr>
-      <w:r>
-        <w:rPr>
-          <w:sz w:val="28"/>
-          <w:szCs w:val="28"/>
+          <w:sz w:val="28"/>
+          <w:szCs w:val="28"/>
+        </w:rPr>
+      </w:pPr>
+      <w:r>
+        <w:rPr/>
+      </w:r>
+    </w:p>
+    <w:p>
+      <w:pPr>
+        <w:pStyle w:val="Normal"/>
+        <w:jc w:val="left"/>
+        <w:rPr>
+          <w:sz w:val="28"/>
+          <w:szCs w:val="28"/>
+        </w:rPr>
+      </w:pPr>
+      <w:r>
+        <w:rPr/>
+      </w:r>
+    </w:p>
+    <w:p>
+      <w:pPr>
+        <w:pStyle w:val="Normal"/>
+        <w:jc w:val="left"/>
+        <w:rPr>
+          <w:sz w:val="28"/>
+          <w:szCs w:val="28"/>
+        </w:rPr>
+      </w:pPr>
+      <w:r>
+        <w:rPr/>
+      </w:r>
+    </w:p>
+    <w:p>
+      <w:pPr>
+        <w:pStyle w:val="Normal"/>
+        <w:jc w:val="left"/>
+        <w:rPr>
+          <w:sz w:val="32"/>
+          <w:szCs w:val="32"/>
+        </w:rPr>
+      </w:pPr>
+      <w:r>
+        <w:rPr>
+          <w:sz w:val="32"/>
+          <w:szCs w:val="32"/>
         </w:rPr>
         <w:t>2.2 Facade Pattern</w:t>
       </w:r>
@@ -1016,32 +1099,16 @@
           <w:sz w:val="28"/>
           <w:szCs w:val="28"/>
         </w:rPr>
-        <w:t>PrinterFacade.java introduced to hide the complexity….</w:t>
-      </w:r>
-    </w:p>
-    <w:p>
-      <w:pPr>
-        <w:pStyle w:val="Normal"/>
-        <w:jc w:val="left"/>
-        <w:rPr>
-          <w:sz w:val="32"/>
-          <w:szCs w:val="32"/>
-        </w:rPr>
-      </w:pPr>
-      <w:r>
-        <w:rPr>
-          <w:sz w:val="32"/>
-          <w:szCs w:val="32"/>
-        </w:rPr>
-      </w:r>
-    </w:p>
-    <w:p>
-      <w:pPr>
-        <w:pStyle w:val="Normal"/>
-        <w:jc w:val="left"/>
-        <w:rPr>
-          <w:sz w:val="32"/>
-          <w:szCs w:val="32"/>
+        <w:t>The Facade Design Pattern in Java is a structural design pattern that provides a simplified interface to a complex subsystem or a set of interfaces in a system. This pattern introduces a facade class that acts as a single entry point, hiding the complexities of the subsystems from the client and facilitating easier access to the functionality of the system. The primary goal of the Facade pattern is to achieve a reduction in complexity for the client and to promote decoupling between the system and the client.</w:t>
+      </w:r>
+    </w:p>
+    <w:p>
+      <w:pPr>
+        <w:pStyle w:val="Normal"/>
+        <w:jc w:val="left"/>
+        <w:rPr>
+          <w:sz w:val="28"/>
+          <w:szCs w:val="28"/>
         </w:rPr>
       </w:pPr>
       <w:r>
@@ -1053,8 +1120,39 @@
         <w:pStyle w:val="Normal"/>
         <w:jc w:val="left"/>
         <w:rPr>
-          <w:sz w:val="32"/>
-          <w:szCs w:val="32"/>
+          <w:sz w:val="28"/>
+          <w:szCs w:val="28"/>
+        </w:rPr>
+      </w:pPr>
+      <w:r>
+        <w:rPr>
+          <w:sz w:val="28"/>
+          <w:szCs w:val="28"/>
+        </w:rPr>
+        <w:t xml:space="preserve">The facade class </w:t>
+      </w:r>
+      <w:r>
+        <w:rPr>
+          <w:sz w:val="28"/>
+          <w:szCs w:val="28"/>
+        </w:rPr>
+        <w:t xml:space="preserve">PrinterFacade.java introduced to </w:t>
+      </w:r>
+      <w:r>
+        <w:rPr>
+          <w:sz w:val="28"/>
+          <w:szCs w:val="28"/>
+        </w:rPr>
+        <w:t>handle the complex processing of 3dPrintScheduler application.</w:t>
+      </w:r>
+    </w:p>
+    <w:p>
+      <w:pPr>
+        <w:pStyle w:val="Normal"/>
+        <w:jc w:val="left"/>
+        <w:rPr>
+          <w:sz w:val="28"/>
+          <w:szCs w:val="28"/>
         </w:rPr>
       </w:pPr>
       <w:r>
@@ -1075,6 +1173,54 @@
           <w:sz w:val="32"/>
           <w:szCs w:val="32"/>
         </w:rPr>
+      </w:r>
+    </w:p>
+    <w:p>
+      <w:pPr>
+        <w:pStyle w:val="Normal"/>
+        <w:jc w:val="left"/>
+        <w:rPr>
+          <w:sz w:val="32"/>
+          <w:szCs w:val="32"/>
+        </w:rPr>
+      </w:pPr>
+      <w:r>
+        <w:rPr>
+          <w:sz w:val="32"/>
+          <w:szCs w:val="32"/>
+        </w:rPr>
+      </w:r>
+    </w:p>
+    <w:p>
+      <w:pPr>
+        <w:pStyle w:val="Normal"/>
+        <w:jc w:val="left"/>
+        <w:rPr>
+          <w:sz w:val="32"/>
+          <w:szCs w:val="32"/>
+        </w:rPr>
+      </w:pPr>
+      <w:r>
+        <w:rPr>
+          <w:sz w:val="32"/>
+          <w:szCs w:val="32"/>
+        </w:rPr>
+      </w:r>
+    </w:p>
+    <w:p>
+      <w:pPr>
+        <w:pStyle w:val="Normal"/>
+        <w:jc w:val="left"/>
+        <w:rPr>
+          <w:sz w:val="36"/>
+          <w:szCs w:val="36"/>
+        </w:rPr>
+      </w:pPr>
+      <w:r>
+        <w:rPr>
+          <w:sz w:val="36"/>
+          <w:szCs w:val="36"/>
+        </w:rPr>
         <w:t>3. Design Patterns</w:t>
       </w:r>
     </w:p>
@@ -1083,14 +1229,14 @@
         <w:pStyle w:val="Normal"/>
         <w:jc w:val="left"/>
         <w:rPr>
-          <w:sz w:val="28"/>
-          <w:szCs w:val="28"/>
-        </w:rPr>
-      </w:pPr>
-      <w:r>
-        <w:rPr>
-          <w:sz w:val="28"/>
-          <w:szCs w:val="28"/>
+          <w:sz w:val="32"/>
+          <w:szCs w:val="32"/>
+        </w:rPr>
+      </w:pPr>
+      <w:r>
+        <w:rPr>
+          <w:sz w:val="32"/>
+          <w:szCs w:val="32"/>
         </w:rPr>
         <w:t>3.1 Singleton Pattern</w:t>
       </w:r>
@@ -1109,6 +1255,23 @@
           <w:sz w:val="28"/>
           <w:szCs w:val="28"/>
         </w:rPr>
+        <w:t>The Singleton Design Pattern is a creational design pattern that ensures a class has only one instance and provides a global point of access to that instance. It is used when exactly one object is needed to coordinate actions across the system.</w:t>
+      </w:r>
+    </w:p>
+    <w:p>
+      <w:pPr>
+        <w:pStyle w:val="Normal"/>
+        <w:jc w:val="left"/>
+        <w:rPr>
+          <w:sz w:val="28"/>
+          <w:szCs w:val="28"/>
+        </w:rPr>
+      </w:pPr>
+      <w:r>
+        <w:rPr>
+          <w:sz w:val="28"/>
+          <w:szCs w:val="28"/>
+        </w:rPr>
         <w:t>PrinterManager.java class is singleton….</w:t>
       </w:r>
     </w:p>
@@ -1133,14 +1296,14 @@
         <w:pStyle w:val="Normal"/>
         <w:jc w:val="left"/>
         <w:rPr>
-          <w:sz w:val="28"/>
-          <w:szCs w:val="28"/>
-        </w:rPr>
-      </w:pPr>
-      <w:r>
-        <w:rPr>
-          <w:sz w:val="28"/>
-          <w:szCs w:val="28"/>
+          <w:sz w:val="32"/>
+          <w:szCs w:val="32"/>
+        </w:rPr>
+      </w:pPr>
+      <w:r>
+        <w:rPr>
+          <w:sz w:val="32"/>
+          <w:szCs w:val="32"/>
         </w:rPr>
         <w:t>3.2 Factory Pattern</w:t>
       </w:r>
@@ -1159,6 +1322,23 @@
           <w:sz w:val="28"/>
           <w:szCs w:val="28"/>
         </w:rPr>
+        <w:t>The Factory Design Pattern is one of the most commonly used design patterns in Java. It falls under the category of creational patterns, focusing on the process of object creation. Essentially, it delegates the instantiation of objects to subclasses, making the system more flexible and integrated.</w:t>
+      </w:r>
+    </w:p>
+    <w:p>
+      <w:pPr>
+        <w:pStyle w:val="Normal"/>
+        <w:jc w:val="left"/>
+        <w:rPr>
+          <w:sz w:val="28"/>
+          <w:szCs w:val="28"/>
+        </w:rPr>
+      </w:pPr>
+      <w:r>
+        <w:rPr>
+          <w:sz w:val="28"/>
+          <w:szCs w:val="28"/>
+        </w:rPr>
         <w:t>PrinterFactory.java added to ...</w:t>
       </w:r>
     </w:p>
@@ -1205,254 +1385,314 @@
         </w:rPr>
       </w:pPr>
       <w:r>
-        <w:rPr/>
-      </w:r>
-    </w:p>
-    <w:p>
-      <w:pPr>
-        <w:pStyle w:val="Normal"/>
-        <w:jc w:val="left"/>
-        <w:rPr>
-          <w:sz w:val="32"/>
-          <w:szCs w:val="32"/>
-        </w:rPr>
-      </w:pPr>
-      <w:r>
-        <w:rPr/>
-      </w:r>
-    </w:p>
-    <w:p>
-      <w:pPr>
-        <w:pStyle w:val="Normal"/>
-        <w:jc w:val="left"/>
-        <w:rPr>
-          <w:sz w:val="32"/>
-          <w:szCs w:val="32"/>
-        </w:rPr>
-      </w:pPr>
-      <w:r>
-        <w:rPr/>
-      </w:r>
-    </w:p>
-    <w:p>
-      <w:pPr>
-        <w:pStyle w:val="Normal"/>
-        <w:jc w:val="left"/>
-        <w:rPr>
-          <w:sz w:val="32"/>
-          <w:szCs w:val="32"/>
-        </w:rPr>
-      </w:pPr>
-      <w:r>
-        <w:rPr/>
-      </w:r>
-    </w:p>
-    <w:p>
-      <w:pPr>
-        <w:pStyle w:val="Normal"/>
-        <w:jc w:val="left"/>
-        <w:rPr>
-          <w:sz w:val="32"/>
-          <w:szCs w:val="32"/>
-        </w:rPr>
-      </w:pPr>
-      <w:r>
-        <w:rPr/>
-      </w:r>
-    </w:p>
-    <w:p>
-      <w:pPr>
-        <w:pStyle w:val="Normal"/>
-        <w:jc w:val="left"/>
-        <w:rPr>
-          <w:sz w:val="32"/>
-          <w:szCs w:val="32"/>
-        </w:rPr>
-      </w:pPr>
-      <w:r>
-        <w:rPr/>
-      </w:r>
-    </w:p>
-    <w:p>
-      <w:pPr>
-        <w:pStyle w:val="Normal"/>
-        <w:jc w:val="left"/>
-        <w:rPr>
-          <w:sz w:val="32"/>
-          <w:szCs w:val="32"/>
-        </w:rPr>
-      </w:pPr>
-      <w:r>
-        <w:rPr/>
-      </w:r>
-    </w:p>
-    <w:p>
-      <w:pPr>
-        <w:pStyle w:val="Normal"/>
-        <w:jc w:val="left"/>
-        <w:rPr>
-          <w:sz w:val="32"/>
-          <w:szCs w:val="32"/>
-        </w:rPr>
-      </w:pPr>
-      <w:r>
-        <w:rPr/>
-      </w:r>
-    </w:p>
-    <w:p>
-      <w:pPr>
-        <w:pStyle w:val="Normal"/>
-        <w:jc w:val="left"/>
-        <w:rPr>
-          <w:sz w:val="32"/>
-          <w:szCs w:val="32"/>
-        </w:rPr>
-      </w:pPr>
-      <w:r>
-        <w:rPr/>
-      </w:r>
-    </w:p>
-    <w:p>
-      <w:pPr>
-        <w:pStyle w:val="Normal"/>
-        <w:jc w:val="left"/>
-        <w:rPr>
-          <w:sz w:val="32"/>
-          <w:szCs w:val="32"/>
-        </w:rPr>
-      </w:pPr>
-      <w:r>
-        <w:rPr/>
-      </w:r>
-    </w:p>
-    <w:p>
-      <w:pPr>
-        <w:pStyle w:val="Normal"/>
-        <w:jc w:val="left"/>
-        <w:rPr>
-          <w:sz w:val="32"/>
-          <w:szCs w:val="32"/>
-        </w:rPr>
-      </w:pPr>
-      <w:r>
-        <w:rPr/>
-      </w:r>
-    </w:p>
-    <w:p>
-      <w:pPr>
-        <w:pStyle w:val="Normal"/>
-        <w:jc w:val="left"/>
-        <w:rPr>
-          <w:sz w:val="32"/>
-          <w:szCs w:val="32"/>
-        </w:rPr>
-      </w:pPr>
-      <w:r>
-        <w:rPr/>
-      </w:r>
-    </w:p>
-    <w:p>
-      <w:pPr>
-        <w:pStyle w:val="Normal"/>
-        <w:jc w:val="left"/>
-        <w:rPr>
-          <w:sz w:val="32"/>
-          <w:szCs w:val="32"/>
-        </w:rPr>
-      </w:pPr>
-      <w:r>
-        <w:rPr/>
-      </w:r>
-    </w:p>
-    <w:p>
-      <w:pPr>
-        <w:pStyle w:val="Normal"/>
-        <w:jc w:val="left"/>
-        <w:rPr>
-          <w:sz w:val="32"/>
-          <w:szCs w:val="32"/>
-        </w:rPr>
-      </w:pPr>
-      <w:r>
-        <w:rPr/>
-      </w:r>
-    </w:p>
-    <w:p>
-      <w:pPr>
-        <w:pStyle w:val="Normal"/>
-        <w:jc w:val="left"/>
-        <w:rPr>
-          <w:sz w:val="32"/>
-          <w:szCs w:val="32"/>
-        </w:rPr>
-      </w:pPr>
-      <w:r>
-        <w:rPr/>
-      </w:r>
-    </w:p>
-    <w:p>
-      <w:pPr>
-        <w:pStyle w:val="Normal"/>
-        <w:jc w:val="left"/>
-        <w:rPr>
-          <w:sz w:val="32"/>
-          <w:szCs w:val="32"/>
-        </w:rPr>
-      </w:pPr>
-      <w:r>
-        <w:rPr/>
-      </w:r>
-    </w:p>
-    <w:p>
-      <w:pPr>
-        <w:pStyle w:val="Normal"/>
-        <w:jc w:val="left"/>
-        <w:rPr>
-          <w:sz w:val="32"/>
-          <w:szCs w:val="32"/>
-        </w:rPr>
-      </w:pPr>
-      <w:r>
-        <w:rPr/>
-      </w:r>
-    </w:p>
-    <w:p>
-      <w:pPr>
-        <w:pStyle w:val="Normal"/>
-        <w:jc w:val="left"/>
-        <w:rPr>
-          <w:sz w:val="32"/>
-          <w:szCs w:val="32"/>
-        </w:rPr>
-      </w:pPr>
-      <w:r>
-        <w:rPr/>
-      </w:r>
-    </w:p>
-    <w:p>
-      <w:pPr>
-        <w:pStyle w:val="Normal"/>
-        <w:jc w:val="left"/>
-        <w:rPr>
-          <w:sz w:val="32"/>
-          <w:szCs w:val="32"/>
-        </w:rPr>
-      </w:pPr>
-      <w:r>
-        <w:rPr/>
-      </w:r>
-    </w:p>
-    <w:p>
-      <w:pPr>
-        <w:pStyle w:val="Normal"/>
-        <w:jc w:val="left"/>
-        <w:rPr>
-          <w:sz w:val="32"/>
-          <w:szCs w:val="32"/>
-        </w:rPr>
-      </w:pPr>
-      <w:r>
-        <w:rPr/>
+        <w:rPr>
+          <w:sz w:val="32"/>
+          <w:szCs w:val="32"/>
+        </w:rPr>
+      </w:r>
+    </w:p>
+    <w:p>
+      <w:pPr>
+        <w:pStyle w:val="Normal"/>
+        <w:jc w:val="left"/>
+        <w:rPr>
+          <w:sz w:val="32"/>
+          <w:szCs w:val="32"/>
+        </w:rPr>
+      </w:pPr>
+      <w:r>
+        <w:rPr>
+          <w:sz w:val="32"/>
+          <w:szCs w:val="32"/>
+        </w:rPr>
+      </w:r>
+    </w:p>
+    <w:p>
+      <w:pPr>
+        <w:pStyle w:val="Normal"/>
+        <w:jc w:val="left"/>
+        <w:rPr>
+          <w:sz w:val="32"/>
+          <w:szCs w:val="32"/>
+        </w:rPr>
+      </w:pPr>
+      <w:r>
+        <w:rPr>
+          <w:sz w:val="32"/>
+          <w:szCs w:val="32"/>
+        </w:rPr>
+      </w:r>
+    </w:p>
+    <w:p>
+      <w:pPr>
+        <w:pStyle w:val="Normal"/>
+        <w:jc w:val="left"/>
+        <w:rPr>
+          <w:sz w:val="32"/>
+          <w:szCs w:val="32"/>
+        </w:rPr>
+      </w:pPr>
+      <w:r>
+        <w:rPr>
+          <w:sz w:val="32"/>
+          <w:szCs w:val="32"/>
+        </w:rPr>
+      </w:r>
+    </w:p>
+    <w:p>
+      <w:pPr>
+        <w:pStyle w:val="Normal"/>
+        <w:jc w:val="left"/>
+        <w:rPr>
+          <w:sz w:val="32"/>
+          <w:szCs w:val="32"/>
+        </w:rPr>
+      </w:pPr>
+      <w:r>
+        <w:rPr>
+          <w:sz w:val="32"/>
+          <w:szCs w:val="32"/>
+        </w:rPr>
+      </w:r>
+    </w:p>
+    <w:p>
+      <w:pPr>
+        <w:pStyle w:val="Normal"/>
+        <w:jc w:val="left"/>
+        <w:rPr>
+          <w:sz w:val="32"/>
+          <w:szCs w:val="32"/>
+        </w:rPr>
+      </w:pPr>
+      <w:r>
+        <w:rPr>
+          <w:sz w:val="32"/>
+          <w:szCs w:val="32"/>
+        </w:rPr>
+      </w:r>
+    </w:p>
+    <w:p>
+      <w:pPr>
+        <w:pStyle w:val="Normal"/>
+        <w:jc w:val="left"/>
+        <w:rPr>
+          <w:sz w:val="32"/>
+          <w:szCs w:val="32"/>
+        </w:rPr>
+      </w:pPr>
+      <w:r>
+        <w:rPr>
+          <w:sz w:val="32"/>
+          <w:szCs w:val="32"/>
+        </w:rPr>
+      </w:r>
+    </w:p>
+    <w:p>
+      <w:pPr>
+        <w:pStyle w:val="Normal"/>
+        <w:jc w:val="left"/>
+        <w:rPr>
+          <w:sz w:val="32"/>
+          <w:szCs w:val="32"/>
+        </w:rPr>
+      </w:pPr>
+      <w:r>
+        <w:rPr>
+          <w:sz w:val="32"/>
+          <w:szCs w:val="32"/>
+        </w:rPr>
+      </w:r>
+    </w:p>
+    <w:p>
+      <w:pPr>
+        <w:pStyle w:val="Normal"/>
+        <w:jc w:val="left"/>
+        <w:rPr>
+          <w:sz w:val="32"/>
+          <w:szCs w:val="32"/>
+        </w:rPr>
+      </w:pPr>
+      <w:r>
+        <w:rPr>
+          <w:sz w:val="32"/>
+          <w:szCs w:val="32"/>
+        </w:rPr>
+      </w:r>
+    </w:p>
+    <w:p>
+      <w:pPr>
+        <w:pStyle w:val="Normal"/>
+        <w:jc w:val="left"/>
+        <w:rPr>
+          <w:sz w:val="32"/>
+          <w:szCs w:val="32"/>
+        </w:rPr>
+      </w:pPr>
+      <w:r>
+        <w:rPr>
+          <w:sz w:val="32"/>
+          <w:szCs w:val="32"/>
+        </w:rPr>
+      </w:r>
+    </w:p>
+    <w:p>
+      <w:pPr>
+        <w:pStyle w:val="Normal"/>
+        <w:jc w:val="left"/>
+        <w:rPr>
+          <w:sz w:val="32"/>
+          <w:szCs w:val="32"/>
+        </w:rPr>
+      </w:pPr>
+      <w:r>
+        <w:rPr>
+          <w:sz w:val="32"/>
+          <w:szCs w:val="32"/>
+        </w:rPr>
+      </w:r>
+    </w:p>
+    <w:p>
+      <w:pPr>
+        <w:pStyle w:val="Normal"/>
+        <w:jc w:val="left"/>
+        <w:rPr>
+          <w:sz w:val="32"/>
+          <w:szCs w:val="32"/>
+        </w:rPr>
+      </w:pPr>
+      <w:r>
+        <w:rPr>
+          <w:sz w:val="32"/>
+          <w:szCs w:val="32"/>
+        </w:rPr>
+      </w:r>
+    </w:p>
+    <w:p>
+      <w:pPr>
+        <w:pStyle w:val="Normal"/>
+        <w:jc w:val="left"/>
+        <w:rPr>
+          <w:sz w:val="32"/>
+          <w:szCs w:val="32"/>
+        </w:rPr>
+      </w:pPr>
+      <w:r>
+        <w:rPr>
+          <w:sz w:val="32"/>
+          <w:szCs w:val="32"/>
+        </w:rPr>
+      </w:r>
+    </w:p>
+    <w:p>
+      <w:pPr>
+        <w:pStyle w:val="Normal"/>
+        <w:jc w:val="left"/>
+        <w:rPr>
+          <w:sz w:val="32"/>
+          <w:szCs w:val="32"/>
+        </w:rPr>
+      </w:pPr>
+      <w:r>
+        <w:rPr>
+          <w:sz w:val="32"/>
+          <w:szCs w:val="32"/>
+        </w:rPr>
+      </w:r>
+    </w:p>
+    <w:p>
+      <w:pPr>
+        <w:pStyle w:val="Normal"/>
+        <w:jc w:val="left"/>
+        <w:rPr>
+          <w:sz w:val="32"/>
+          <w:szCs w:val="32"/>
+        </w:rPr>
+      </w:pPr>
+      <w:r>
+        <w:rPr>
+          <w:sz w:val="32"/>
+          <w:szCs w:val="32"/>
+        </w:rPr>
+      </w:r>
+    </w:p>
+    <w:p>
+      <w:pPr>
+        <w:pStyle w:val="Normal"/>
+        <w:jc w:val="left"/>
+        <w:rPr>
+          <w:sz w:val="32"/>
+          <w:szCs w:val="32"/>
+        </w:rPr>
+      </w:pPr>
+      <w:r>
+        <w:rPr>
+          <w:sz w:val="32"/>
+          <w:szCs w:val="32"/>
+        </w:rPr>
+      </w:r>
+    </w:p>
+    <w:p>
+      <w:pPr>
+        <w:pStyle w:val="Normal"/>
+        <w:jc w:val="left"/>
+        <w:rPr>
+          <w:sz w:val="32"/>
+          <w:szCs w:val="32"/>
+        </w:rPr>
+      </w:pPr>
+      <w:r>
+        <w:rPr>
+          <w:sz w:val="32"/>
+          <w:szCs w:val="32"/>
+        </w:rPr>
+      </w:r>
+    </w:p>
+    <w:p>
+      <w:pPr>
+        <w:pStyle w:val="Normal"/>
+        <w:jc w:val="left"/>
+        <w:rPr>
+          <w:sz w:val="32"/>
+          <w:szCs w:val="32"/>
+        </w:rPr>
+      </w:pPr>
+      <w:r>
+        <w:rPr>
+          <w:sz w:val="32"/>
+          <w:szCs w:val="32"/>
+        </w:rPr>
+      </w:r>
+    </w:p>
+    <w:p>
+      <w:pPr>
+        <w:pStyle w:val="Normal"/>
+        <w:jc w:val="left"/>
+        <w:rPr>
+          <w:sz w:val="32"/>
+          <w:szCs w:val="32"/>
+        </w:rPr>
+      </w:pPr>
+      <w:r>
+        <w:rPr>
+          <w:sz w:val="32"/>
+          <w:szCs w:val="32"/>
+        </w:rPr>
+      </w:r>
+    </w:p>
+    <w:p>
+      <w:pPr>
+        <w:pStyle w:val="Normal"/>
+        <w:jc w:val="left"/>
+        <w:rPr>
+          <w:sz w:val="32"/>
+          <w:szCs w:val="32"/>
+        </w:rPr>
+      </w:pPr>
+      <w:r>
+        <w:rPr>
+          <w:sz w:val="32"/>
+          <w:szCs w:val="32"/>
+        </w:rPr>
         <w:drawing>
           <wp:anchor behindDoc="0" distT="0" distB="0" distL="0" distR="0" simplePos="0" locked="0" layoutInCell="0" allowOverlap="1" relativeHeight="3">
             <wp:simplePos x="0" y="0"/>
@@ -1510,6 +1750,278 @@
         </w:rPr>
       </w:pPr>
       <w:r>
+        <w:rPr>
+          <w:sz w:val="32"/>
+          <w:szCs w:val="32"/>
+        </w:rPr>
+      </w:r>
+    </w:p>
+    <w:p>
+      <w:pPr>
+        <w:pStyle w:val="Normal"/>
+        <w:jc w:val="left"/>
+        <w:rPr>
+          <w:sz w:val="32"/>
+          <w:szCs w:val="32"/>
+        </w:rPr>
+      </w:pPr>
+      <w:r>
+        <w:rPr>
+          <w:sz w:val="32"/>
+          <w:szCs w:val="32"/>
+        </w:rPr>
+      </w:r>
+    </w:p>
+    <w:p>
+      <w:pPr>
+        <w:pStyle w:val="Normal"/>
+        <w:jc w:val="left"/>
+        <w:rPr>
+          <w:sz w:val="32"/>
+          <w:szCs w:val="32"/>
+        </w:rPr>
+      </w:pPr>
+      <w:r>
+        <w:rPr>
+          <w:sz w:val="32"/>
+          <w:szCs w:val="32"/>
+        </w:rPr>
+      </w:r>
+    </w:p>
+    <w:p>
+      <w:pPr>
+        <w:pStyle w:val="Normal"/>
+        <w:jc w:val="left"/>
+        <w:rPr>
+          <w:sz w:val="32"/>
+          <w:szCs w:val="32"/>
+        </w:rPr>
+      </w:pPr>
+      <w:r>
+        <w:rPr>
+          <w:sz w:val="32"/>
+          <w:szCs w:val="32"/>
+        </w:rPr>
+      </w:r>
+    </w:p>
+    <w:p>
+      <w:pPr>
+        <w:pStyle w:val="Normal"/>
+        <w:jc w:val="left"/>
+        <w:rPr>
+          <w:sz w:val="32"/>
+          <w:szCs w:val="32"/>
+        </w:rPr>
+      </w:pPr>
+      <w:r>
+        <w:rPr>
+          <w:sz w:val="32"/>
+          <w:szCs w:val="32"/>
+        </w:rPr>
+      </w:r>
+    </w:p>
+    <w:p>
+      <w:pPr>
+        <w:pStyle w:val="Normal"/>
+        <w:jc w:val="left"/>
+        <w:rPr>
+          <w:sz w:val="32"/>
+          <w:szCs w:val="32"/>
+        </w:rPr>
+      </w:pPr>
+      <w:r>
+        <w:rPr>
+          <w:sz w:val="32"/>
+          <w:szCs w:val="32"/>
+        </w:rPr>
+      </w:r>
+    </w:p>
+    <w:p>
+      <w:pPr>
+        <w:pStyle w:val="Normal"/>
+        <w:jc w:val="left"/>
+        <w:rPr>
+          <w:sz w:val="32"/>
+          <w:szCs w:val="32"/>
+        </w:rPr>
+      </w:pPr>
+      <w:r>
+        <w:rPr>
+          <w:sz w:val="32"/>
+          <w:szCs w:val="32"/>
+        </w:rPr>
+      </w:r>
+    </w:p>
+    <w:p>
+      <w:pPr>
+        <w:pStyle w:val="Normal"/>
+        <w:jc w:val="left"/>
+        <w:rPr>
+          <w:sz w:val="32"/>
+          <w:szCs w:val="32"/>
+        </w:rPr>
+      </w:pPr>
+      <w:r>
+        <w:rPr>
+          <w:sz w:val="32"/>
+          <w:szCs w:val="32"/>
+        </w:rPr>
+      </w:r>
+    </w:p>
+    <w:p>
+      <w:pPr>
+        <w:pStyle w:val="Normal"/>
+        <w:jc w:val="left"/>
+        <w:rPr>
+          <w:sz w:val="32"/>
+          <w:szCs w:val="32"/>
+        </w:rPr>
+      </w:pPr>
+      <w:r>
+        <w:rPr>
+          <w:sz w:val="32"/>
+          <w:szCs w:val="32"/>
+        </w:rPr>
+      </w:r>
+    </w:p>
+    <w:p>
+      <w:pPr>
+        <w:pStyle w:val="Normal"/>
+        <w:jc w:val="left"/>
+        <w:rPr>
+          <w:sz w:val="32"/>
+          <w:szCs w:val="32"/>
+        </w:rPr>
+      </w:pPr>
+      <w:r>
+        <w:rPr>
+          <w:sz w:val="32"/>
+          <w:szCs w:val="32"/>
+        </w:rPr>
+      </w:r>
+    </w:p>
+    <w:p>
+      <w:pPr>
+        <w:pStyle w:val="Normal"/>
+        <w:jc w:val="left"/>
+        <w:rPr>
+          <w:sz w:val="32"/>
+          <w:szCs w:val="32"/>
+        </w:rPr>
+      </w:pPr>
+      <w:r>
+        <w:rPr>
+          <w:sz w:val="32"/>
+          <w:szCs w:val="32"/>
+        </w:rPr>
+      </w:r>
+    </w:p>
+    <w:p>
+      <w:pPr>
+        <w:pStyle w:val="Normal"/>
+        <w:jc w:val="left"/>
+        <w:rPr>
+          <w:sz w:val="32"/>
+          <w:szCs w:val="32"/>
+        </w:rPr>
+      </w:pPr>
+      <w:r>
+        <w:rPr>
+          <w:sz w:val="32"/>
+          <w:szCs w:val="32"/>
+        </w:rPr>
+      </w:r>
+    </w:p>
+    <w:p>
+      <w:pPr>
+        <w:pStyle w:val="Normal"/>
+        <w:jc w:val="left"/>
+        <w:rPr>
+          <w:sz w:val="32"/>
+          <w:szCs w:val="32"/>
+        </w:rPr>
+      </w:pPr>
+      <w:r>
+        <w:rPr>
+          <w:sz w:val="32"/>
+          <w:szCs w:val="32"/>
+        </w:rPr>
+      </w:r>
+    </w:p>
+    <w:p>
+      <w:pPr>
+        <w:pStyle w:val="Normal"/>
+        <w:jc w:val="left"/>
+        <w:rPr>
+          <w:sz w:val="32"/>
+          <w:szCs w:val="32"/>
+        </w:rPr>
+      </w:pPr>
+      <w:r>
+        <w:rPr>
+          <w:sz w:val="32"/>
+          <w:szCs w:val="32"/>
+        </w:rPr>
+      </w:r>
+    </w:p>
+    <w:p>
+      <w:pPr>
+        <w:pStyle w:val="Normal"/>
+        <w:jc w:val="left"/>
+        <w:rPr>
+          <w:sz w:val="32"/>
+          <w:szCs w:val="32"/>
+        </w:rPr>
+      </w:pPr>
+      <w:r>
+        <w:rPr>
+          <w:sz w:val="32"/>
+          <w:szCs w:val="32"/>
+        </w:rPr>
+      </w:r>
+    </w:p>
+    <w:p>
+      <w:pPr>
+        <w:pStyle w:val="Normal"/>
+        <w:jc w:val="left"/>
+        <w:rPr>
+          <w:sz w:val="32"/>
+          <w:szCs w:val="32"/>
+        </w:rPr>
+      </w:pPr>
+      <w:r>
+        <w:rPr>
+          <w:sz w:val="32"/>
+          <w:szCs w:val="32"/>
+        </w:rPr>
+      </w:r>
+    </w:p>
+    <w:p>
+      <w:pPr>
+        <w:pStyle w:val="Normal"/>
+        <w:jc w:val="left"/>
+        <w:rPr>
+          <w:sz w:val="32"/>
+          <w:szCs w:val="32"/>
+        </w:rPr>
+      </w:pPr>
+      <w:r>
+        <w:rPr>
+          <w:sz w:val="32"/>
+          <w:szCs w:val="32"/>
+        </w:rPr>
+      </w:r>
+    </w:p>
+    <w:p>
+      <w:pPr>
+        <w:pStyle w:val="Normal"/>
+        <w:jc w:val="left"/>
+        <w:rPr>
+          <w:sz w:val="32"/>
+          <w:szCs w:val="32"/>
+        </w:rPr>
+      </w:pPr>
+      <w:r>
         <w:rPr/>
       </w:r>
     </w:p>
@@ -1523,356 +2035,11 @@
         </w:rPr>
       </w:pPr>
       <w:r>
-        <w:rPr/>
-      </w:r>
-    </w:p>
-    <w:p>
-      <w:pPr>
-        <w:pStyle w:val="Normal"/>
-        <w:jc w:val="left"/>
-        <w:rPr>
-          <w:sz w:val="32"/>
-          <w:szCs w:val="32"/>
-        </w:rPr>
-      </w:pPr>
-      <w:r>
-        <w:rPr/>
-      </w:r>
-    </w:p>
-    <w:p>
-      <w:pPr>
-        <w:pStyle w:val="Normal"/>
-        <w:jc w:val="left"/>
-        <w:rPr>
-          <w:sz w:val="32"/>
-          <w:szCs w:val="32"/>
-        </w:rPr>
-      </w:pPr>
-      <w:r>
-        <w:rPr/>
-      </w:r>
-    </w:p>
-    <w:p>
-      <w:pPr>
-        <w:pStyle w:val="Normal"/>
-        <w:jc w:val="left"/>
-        <w:rPr>
-          <w:sz w:val="32"/>
-          <w:szCs w:val="32"/>
-        </w:rPr>
-      </w:pPr>
-      <w:r>
-        <w:rPr/>
-      </w:r>
-    </w:p>
-    <w:p>
-      <w:pPr>
-        <w:pStyle w:val="Normal"/>
-        <w:jc w:val="left"/>
-        <w:rPr>
-          <w:sz w:val="32"/>
-          <w:szCs w:val="32"/>
-        </w:rPr>
-      </w:pPr>
-      <w:r>
-        <w:rPr/>
-      </w:r>
-    </w:p>
-    <w:p>
-      <w:pPr>
-        <w:pStyle w:val="Normal"/>
-        <w:jc w:val="left"/>
-        <w:rPr>
-          <w:sz w:val="32"/>
-          <w:szCs w:val="32"/>
-        </w:rPr>
-      </w:pPr>
-      <w:r>
-        <w:rPr/>
-      </w:r>
-    </w:p>
-    <w:p>
-      <w:pPr>
-        <w:pStyle w:val="Normal"/>
-        <w:jc w:val="left"/>
-        <w:rPr>
-          <w:sz w:val="32"/>
-          <w:szCs w:val="32"/>
-        </w:rPr>
-      </w:pPr>
-      <w:r>
-        <w:rPr/>
-      </w:r>
-    </w:p>
-    <w:p>
-      <w:pPr>
-        <w:pStyle w:val="Normal"/>
-        <w:jc w:val="left"/>
-        <w:rPr>
-          <w:sz w:val="32"/>
-          <w:szCs w:val="32"/>
-        </w:rPr>
-      </w:pPr>
-      <w:r>
-        <w:rPr/>
-      </w:r>
-    </w:p>
-    <w:p>
-      <w:pPr>
-        <w:pStyle w:val="Normal"/>
-        <w:jc w:val="left"/>
-        <w:rPr>
-          <w:sz w:val="32"/>
-          <w:szCs w:val="32"/>
-        </w:rPr>
-      </w:pPr>
-      <w:r>
-        <w:rPr/>
-      </w:r>
-    </w:p>
-    <w:p>
-      <w:pPr>
-        <w:pStyle w:val="Normal"/>
-        <w:jc w:val="left"/>
-        <w:rPr>
-          <w:sz w:val="32"/>
-          <w:szCs w:val="32"/>
-        </w:rPr>
-      </w:pPr>
-      <w:r>
-        <w:rPr/>
-      </w:r>
-    </w:p>
-    <w:p>
-      <w:pPr>
-        <w:pStyle w:val="Normal"/>
-        <w:jc w:val="left"/>
-        <w:rPr>
-          <w:sz w:val="32"/>
-          <w:szCs w:val="32"/>
-        </w:rPr>
-      </w:pPr>
-      <w:r>
-        <w:rPr/>
-      </w:r>
-    </w:p>
-    <w:p>
-      <w:pPr>
-        <w:pStyle w:val="Normal"/>
-        <w:jc w:val="left"/>
-        <w:rPr>
-          <w:sz w:val="32"/>
-          <w:szCs w:val="32"/>
-        </w:rPr>
-      </w:pPr>
-      <w:r>
-        <w:rPr/>
-      </w:r>
-    </w:p>
-    <w:p>
-      <w:pPr>
-        <w:pStyle w:val="Normal"/>
-        <w:jc w:val="left"/>
-        <w:rPr>
-          <w:sz w:val="32"/>
-          <w:szCs w:val="32"/>
-        </w:rPr>
-      </w:pPr>
-      <w:r>
-        <w:rPr/>
-      </w:r>
-    </w:p>
-    <w:p>
-      <w:pPr>
-        <w:pStyle w:val="Normal"/>
-        <w:jc w:val="left"/>
-        <w:rPr>
-          <w:sz w:val="32"/>
-          <w:szCs w:val="32"/>
-        </w:rPr>
-      </w:pPr>
-      <w:r>
-        <w:rPr/>
-      </w:r>
-    </w:p>
-    <w:p>
-      <w:pPr>
-        <w:pStyle w:val="Normal"/>
-        <w:jc w:val="left"/>
-        <w:rPr>
-          <w:sz w:val="32"/>
-          <w:szCs w:val="32"/>
-        </w:rPr>
-      </w:pPr>
-      <w:r>
-        <w:rPr/>
-      </w:r>
-    </w:p>
-    <w:p>
-      <w:pPr>
-        <w:pStyle w:val="Normal"/>
-        <w:jc w:val="left"/>
-        <w:rPr>
-          <w:sz w:val="32"/>
-          <w:szCs w:val="32"/>
-        </w:rPr>
-      </w:pPr>
-      <w:r>
-        <w:rPr/>
-      </w:r>
-    </w:p>
-    <w:p>
-      <w:pPr>
-        <w:pStyle w:val="Normal"/>
-        <w:jc w:val="left"/>
-        <w:rPr>
-          <w:sz w:val="32"/>
-          <w:szCs w:val="32"/>
-        </w:rPr>
-      </w:pPr>
-      <w:r>
-        <w:rPr/>
-      </w:r>
-    </w:p>
-    <w:p>
-      <w:pPr>
-        <w:pStyle w:val="Normal"/>
-        <w:jc w:val="left"/>
-        <w:rPr>
-          <w:sz w:val="32"/>
-          <w:szCs w:val="32"/>
-        </w:rPr>
-      </w:pPr>
-      <w:r>
-        <w:rPr/>
-      </w:r>
-    </w:p>
-    <w:p>
-      <w:pPr>
-        <w:pStyle w:val="Normal"/>
-        <w:jc w:val="left"/>
-        <w:rPr>
-          <w:sz w:val="32"/>
-          <w:szCs w:val="32"/>
-        </w:rPr>
-      </w:pPr>
-      <w:r>
-        <w:rPr/>
-      </w:r>
-    </w:p>
-    <w:p>
-      <w:pPr>
-        <w:pStyle w:val="Normal"/>
-        <w:jc w:val="left"/>
-        <w:rPr>
-          <w:sz w:val="32"/>
-          <w:szCs w:val="32"/>
-        </w:rPr>
-      </w:pPr>
-      <w:r>
-        <w:rPr/>
-      </w:r>
-    </w:p>
-    <w:p>
-      <w:pPr>
-        <w:pStyle w:val="Normal"/>
-        <w:jc w:val="left"/>
-        <w:rPr>
-          <w:sz w:val="32"/>
-          <w:szCs w:val="32"/>
-        </w:rPr>
-      </w:pPr>
-      <w:r>
-        <w:rPr/>
-      </w:r>
-    </w:p>
-    <w:p>
-      <w:pPr>
-        <w:pStyle w:val="Normal"/>
-        <w:jc w:val="left"/>
-        <w:rPr>
-          <w:sz w:val="32"/>
-          <w:szCs w:val="32"/>
-        </w:rPr>
-      </w:pPr>
-      <w:r>
-        <w:rPr/>
-      </w:r>
-    </w:p>
-    <w:p>
-      <w:pPr>
-        <w:pStyle w:val="Normal"/>
-        <w:jc w:val="left"/>
-        <w:rPr>
-          <w:sz w:val="32"/>
-          <w:szCs w:val="32"/>
-        </w:rPr>
-      </w:pPr>
-      <w:r>
-        <w:rPr/>
-      </w:r>
-    </w:p>
-    <w:p>
-      <w:pPr>
-        <w:pStyle w:val="Normal"/>
-        <w:jc w:val="left"/>
-        <w:rPr>
-          <w:sz w:val="32"/>
-          <w:szCs w:val="32"/>
-        </w:rPr>
-      </w:pPr>
-      <w:r>
-        <w:rPr/>
-      </w:r>
-    </w:p>
-    <w:p>
-      <w:pPr>
-        <w:pStyle w:val="Normal"/>
-        <w:jc w:val="left"/>
-        <w:rPr>
-          <w:sz w:val="32"/>
-          <w:szCs w:val="32"/>
-        </w:rPr>
-      </w:pPr>
-      <w:r>
-        <w:rPr/>
-      </w:r>
-    </w:p>
-    <w:p>
-      <w:pPr>
-        <w:pStyle w:val="Normal"/>
-        <w:jc w:val="left"/>
-        <w:rPr>
-          <w:sz w:val="32"/>
-          <w:szCs w:val="32"/>
-        </w:rPr>
-      </w:pPr>
-      <w:r>
-        <w:rPr/>
-      </w:r>
-    </w:p>
-    <w:p>
-      <w:pPr>
-        <w:pStyle w:val="Normal"/>
-        <w:jc w:val="left"/>
-        <w:rPr>
-          <w:sz w:val="32"/>
-          <w:szCs w:val="32"/>
-        </w:rPr>
-      </w:pPr>
-      <w:r>
-        <w:rPr>
-          <w:sz w:val="32"/>
-          <w:szCs w:val="32"/>
-        </w:rPr>
-        <w:t xml:space="preserve">4. Expansion </w:t>
-      </w:r>
-      <w:r>
-        <w:rPr>
-          <w:sz w:val="32"/>
-          <w:szCs w:val="32"/>
-        </w:rPr>
-        <w:t>of the System</w:t>
+        <w:rPr>
+          <w:sz w:val="32"/>
+          <w:szCs w:val="32"/>
+        </w:rPr>
+        <w:t>4. Expansion of the System</w:t>
       </w:r>
     </w:p>
     <w:p>
@@ -1995,7 +2162,10 @@
         </w:rPr>
       </w:pPr>
       <w:r>
-        <w:rPr/>
+        <w:rPr>
+          <w:sz w:val="32"/>
+          <w:szCs w:val="32"/>
+        </w:rPr>
       </w:r>
     </w:p>
     <w:p>
@@ -2027,7 +2197,10 @@
         </w:rPr>
       </w:pPr>
       <w:r>
-        <w:rPr/>
+        <w:rPr>
+          <w:sz w:val="32"/>
+          <w:szCs w:val="32"/>
+        </w:rPr>
       </w:r>
     </w:p>
     <w:p>
@@ -2041,7 +2214,10 @@
         </w:rPr>
       </w:pPr>
       <w:r>
-        <w:rPr/>
+        <w:rPr>
+          <w:sz w:val="32"/>
+          <w:szCs w:val="32"/>
+        </w:rPr>
       </w:r>
     </w:p>
     <w:p>
@@ -2055,7 +2231,10 @@
         </w:rPr>
       </w:pPr>
       <w:r>
-        <w:rPr/>
+        <w:rPr>
+          <w:sz w:val="32"/>
+          <w:szCs w:val="32"/>
+        </w:rPr>
       </w:r>
     </w:p>
     <w:p>
@@ -2069,7 +2248,10 @@
         </w:rPr>
       </w:pPr>
       <w:r>
-        <w:rPr/>
+        <w:rPr>
+          <w:sz w:val="32"/>
+          <w:szCs w:val="32"/>
+        </w:rPr>
       </w:r>
     </w:p>
     <w:p>
@@ -2083,7 +2265,10 @@
         </w:rPr>
       </w:pPr>
       <w:r>
-        <w:rPr/>
+        <w:rPr>
+          <w:sz w:val="32"/>
+          <w:szCs w:val="32"/>
+        </w:rPr>
       </w:r>
     </w:p>
     <w:p>
@@ -2097,7 +2282,10 @@
         </w:rPr>
       </w:pPr>
       <w:r>
-        <w:rPr/>
+        <w:rPr>
+          <w:sz w:val="32"/>
+          <w:szCs w:val="32"/>
+        </w:rPr>
       </w:r>
     </w:p>
     <w:p>
@@ -2111,7 +2299,10 @@
         </w:rPr>
       </w:pPr>
       <w:r>
-        <w:rPr/>
+        <w:rPr>
+          <w:sz w:val="32"/>
+          <w:szCs w:val="32"/>
+        </w:rPr>
       </w:r>
     </w:p>
     <w:p>
@@ -2125,7 +2316,10 @@
         </w:rPr>
       </w:pPr>
       <w:r>
-        <w:rPr/>
+        <w:rPr>
+          <w:sz w:val="32"/>
+          <w:szCs w:val="32"/>
+        </w:rPr>
       </w:r>
     </w:p>
     <w:p>
@@ -2139,7 +2333,10 @@
         </w:rPr>
       </w:pPr>
       <w:r>
-        <w:rPr/>
+        <w:rPr>
+          <w:sz w:val="32"/>
+          <w:szCs w:val="32"/>
+        </w:rPr>
       </w:r>
     </w:p>
     <w:p>
@@ -2153,7 +2350,10 @@
         </w:rPr>
       </w:pPr>
       <w:r>
-        <w:rPr/>
+        <w:rPr>
+          <w:sz w:val="32"/>
+          <w:szCs w:val="32"/>
+        </w:rPr>
       </w:r>
     </w:p>
     <w:p>
@@ -2167,7 +2367,10 @@
         </w:rPr>
       </w:pPr>
       <w:r>
-        <w:rPr/>
+        <w:rPr>
+          <w:sz w:val="32"/>
+          <w:szCs w:val="32"/>
+        </w:rPr>
       </w:r>
     </w:p>
     <w:p>
@@ -2181,7 +2384,10 @@
         </w:rPr>
       </w:pPr>
       <w:r>
-        <w:rPr/>
+        <w:rPr>
+          <w:sz w:val="32"/>
+          <w:szCs w:val="32"/>
+        </w:rPr>
       </w:r>
     </w:p>
     <w:p>
@@ -2195,7 +2401,10 @@
         </w:rPr>
       </w:pPr>
       <w:r>
-        <w:rPr/>
+        <w:rPr>
+          <w:sz w:val="32"/>
+          <w:szCs w:val="32"/>
+        </w:rPr>
       </w:r>
     </w:p>
     <w:p>
@@ -2209,7 +2418,10 @@
         </w:rPr>
       </w:pPr>
       <w:r>
-        <w:rPr/>
+        <w:rPr>
+          <w:sz w:val="32"/>
+          <w:szCs w:val="32"/>
+        </w:rPr>
       </w:r>
     </w:p>
     <w:p>
@@ -2223,7 +2435,10 @@
         </w:rPr>
       </w:pPr>
       <w:r>
-        <w:rPr/>
+        <w:rPr>
+          <w:sz w:val="32"/>
+          <w:szCs w:val="32"/>
+        </w:rPr>
       </w:r>
     </w:p>
     <w:p>
@@ -2237,7 +2452,10 @@
         </w:rPr>
       </w:pPr>
       <w:r>
-        <w:rPr/>
+        <w:rPr>
+          <w:sz w:val="32"/>
+          <w:szCs w:val="32"/>
+        </w:rPr>
       </w:r>
     </w:p>
     <w:p>
@@ -2251,7 +2469,10 @@
         </w:rPr>
       </w:pPr>
       <w:r>
-        <w:rPr/>
+        <w:rPr>
+          <w:sz w:val="32"/>
+          <w:szCs w:val="32"/>
+        </w:rPr>
       </w:r>
     </w:p>
     <w:p>
@@ -2265,7 +2486,10 @@
         </w:rPr>
       </w:pPr>
       <w:r>
-        <w:rPr/>
+        <w:rPr>
+          <w:sz w:val="32"/>
+          <w:szCs w:val="32"/>
+        </w:rPr>
       </w:r>
     </w:p>
     <w:p>
@@ -2279,7 +2503,10 @@
         </w:rPr>
       </w:pPr>
       <w:r>
-        <w:rPr/>
+        <w:rPr>
+          <w:sz w:val="32"/>
+          <w:szCs w:val="32"/>
+        </w:rPr>
       </w:r>
     </w:p>
     <w:sectPr>

</xml_diff>

<commit_message>
document update with design descriptions
</commit_message>
<xml_diff>
--- a/docs/3dPrintScheduler.docx
+++ b/docs/3dPrintScheduler.docx
@@ -429,41 +429,38 @@
       </w:pPr>
       <w:r>
         <w:rPr>
-          <w:sz w:val="28"/>
-          <w:szCs w:val="28"/>
-        </w:rPr>
-      </w:r>
-    </w:p>
-    <w:p>
-      <w:pPr>
-        <w:pStyle w:val="Normal"/>
-        <w:jc w:val="left"/>
-        <w:rPr>
-          <w:sz w:val="32"/>
-          <w:szCs w:val="32"/>
-        </w:rPr>
-      </w:pPr>
-      <w:r>
-        <w:rPr>
-          <w:sz w:val="32"/>
-          <w:szCs w:val="32"/>
-        </w:rPr>
-      </w:r>
-    </w:p>
-    <w:p>
-      <w:pPr>
-        <w:pStyle w:val="Normal"/>
-        <w:jc w:val="left"/>
-        <w:rPr>
           <w:sz w:val="36"/>
           <w:szCs w:val="36"/>
         </w:rPr>
-      </w:pPr>
-      <w:r>
+      </w:r>
+    </w:p>
+    <w:p>
+      <w:pPr>
+        <w:pStyle w:val="Normal"/>
+        <w:jc w:val="left"/>
         <w:rPr>
           <w:sz w:val="36"/>
           <w:szCs w:val="36"/>
         </w:rPr>
+      </w:pPr>
+      <w:r>
+        <w:rPr/>
+      </w:r>
+    </w:p>
+    <w:p>
+      <w:pPr>
+        <w:pStyle w:val="Normal"/>
+        <w:jc w:val="left"/>
+        <w:rPr>
+          <w:sz w:val="36"/>
+          <w:szCs w:val="36"/>
+        </w:rPr>
+      </w:pPr>
+      <w:r>
+        <w:rPr>
+          <w:sz w:val="36"/>
+          <w:szCs w:val="36"/>
+        </w:rPr>
         <w:t>1.2 Code Smells</w:t>
       </w:r>
     </w:p>
@@ -481,7 +478,1376 @@
           <w:sz w:val="28"/>
           <w:szCs w:val="28"/>
         </w:rPr>
-        <w:t>Several code smells have been identified when analyzing the existing code of the application. Following are the details on each of them:</w:t>
+        <w:t xml:space="preserve">Several code smells have been identified when analyzing the existing code of the application. </w:t>
+      </w:r>
+    </w:p>
+    <w:p>
+      <w:pPr>
+        <w:pStyle w:val="Normal"/>
+        <w:jc w:val="left"/>
+        <w:rPr>
+          <w:sz w:val="28"/>
+          <w:szCs w:val="28"/>
+        </w:rPr>
+      </w:pPr>
+      <w:r>
+        <w:rPr>
+          <w:sz w:val="28"/>
+          <w:szCs w:val="28"/>
+        </w:rPr>
+        <w:t>Following are the details on each of them:</w:t>
+      </w:r>
+    </w:p>
+    <w:p>
+      <w:pPr>
+        <w:pStyle w:val="Normal"/>
+        <w:jc w:val="left"/>
+        <w:rPr>
+          <w:sz w:val="28"/>
+          <w:szCs w:val="28"/>
+        </w:rPr>
+      </w:pPr>
+      <w:r>
+        <w:rPr/>
+      </w:r>
+    </w:p>
+    <w:p>
+      <w:pPr>
+        <w:pStyle w:val="Normal"/>
+        <w:jc w:val="left"/>
+        <w:rPr>
+          <w:sz w:val="28"/>
+          <w:szCs w:val="28"/>
+        </w:rPr>
+      </w:pPr>
+      <w:r>
+        <w:rPr>
+          <w:sz w:val="28"/>
+          <w:szCs w:val="28"/>
+        </w:rPr>
+        <w:t>1) Code Smell: Bloaters (Large Class)</w:t>
+      </w:r>
+    </w:p>
+    <w:p>
+      <w:pPr>
+        <w:pStyle w:val="Normal"/>
+        <w:jc w:val="left"/>
+        <w:rPr>
+          <w:sz w:val="28"/>
+          <w:szCs w:val="28"/>
+        </w:rPr>
+      </w:pPr>
+      <w:r>
+        <w:rPr>
+          <w:sz w:val="28"/>
+          <w:szCs w:val="28"/>
+        </w:rPr>
+        <w:t xml:space="preserve">– </w:t>
+      </w:r>
+      <w:r>
+        <w:rPr>
+          <w:sz w:val="28"/>
+          <w:szCs w:val="28"/>
+        </w:rPr>
+        <w:t>Where: Main.java</w:t>
+      </w:r>
+    </w:p>
+    <w:p>
+      <w:pPr>
+        <w:pStyle w:val="Normal"/>
+        <w:jc w:val="left"/>
+        <w:rPr>
+          <w:sz w:val="28"/>
+          <w:szCs w:val="28"/>
+        </w:rPr>
+      </w:pPr>
+      <w:r>
+        <w:rPr>
+          <w:sz w:val="28"/>
+          <w:szCs w:val="28"/>
+        </w:rPr>
+        <w:t xml:space="preserve">– </w:t>
+      </w:r>
+      <w:r>
+        <w:rPr>
+          <w:sz w:val="28"/>
+          <w:szCs w:val="28"/>
+        </w:rPr>
+        <w:t>Whats wrong: Main class contains too many lines of code (fields/methods).</w:t>
+      </w:r>
+    </w:p>
+    <w:p>
+      <w:pPr>
+        <w:pStyle w:val="Normal"/>
+        <w:jc w:val="left"/>
+        <w:rPr>
+          <w:sz w:val="28"/>
+          <w:szCs w:val="28"/>
+        </w:rPr>
+      </w:pPr>
+      <w:r>
+        <w:rPr>
+          <w:sz w:val="28"/>
+          <w:szCs w:val="28"/>
+        </w:rPr>
+        <w:t xml:space="preserve">– </w:t>
+      </w:r>
+      <w:r>
+        <w:rPr>
+          <w:sz w:val="28"/>
+          <w:szCs w:val="28"/>
+        </w:rPr>
+        <w:t>Why is it wrong: The Main class code has grown to such huge proportions that it is difficult to work with.</w:t>
+      </w:r>
+    </w:p>
+    <w:p>
+      <w:pPr>
+        <w:pStyle w:val="Normal"/>
+        <w:jc w:val="left"/>
+        <w:rPr>
+          <w:sz w:val="28"/>
+          <w:szCs w:val="28"/>
+        </w:rPr>
+      </w:pPr>
+      <w:r>
+        <w:rPr>
+          <w:sz w:val="28"/>
+          <w:szCs w:val="28"/>
+        </w:rPr>
+        <w:t xml:space="preserve">– </w:t>
+      </w:r>
+      <w:r>
+        <w:rPr>
+          <w:sz w:val="28"/>
+          <w:szCs w:val="28"/>
+        </w:rPr>
+        <w:t>Possible solution: Extraction. This includes dividing a part of a Main class behavior into separate components.</w:t>
+      </w:r>
+    </w:p>
+    <w:p>
+      <w:pPr>
+        <w:pStyle w:val="Normal"/>
+        <w:jc w:val="left"/>
+        <w:rPr>
+          <w:sz w:val="28"/>
+          <w:szCs w:val="28"/>
+        </w:rPr>
+      </w:pPr>
+      <w:r>
+        <w:rPr>
+          <w:sz w:val="28"/>
+          <w:szCs w:val="28"/>
+        </w:rPr>
+      </w:r>
+    </w:p>
+    <w:p>
+      <w:pPr>
+        <w:pStyle w:val="Normal"/>
+        <w:jc w:val="left"/>
+        <w:rPr>
+          <w:sz w:val="28"/>
+          <w:szCs w:val="28"/>
+        </w:rPr>
+      </w:pPr>
+      <w:r>
+        <w:rPr>
+          <w:sz w:val="28"/>
+          <w:szCs w:val="28"/>
+        </w:rPr>
+        <w:t>2) Code Smell: Bloaters (Large Class)</w:t>
+      </w:r>
+    </w:p>
+    <w:p>
+      <w:pPr>
+        <w:pStyle w:val="Normal"/>
+        <w:jc w:val="left"/>
+        <w:rPr>
+          <w:sz w:val="28"/>
+          <w:szCs w:val="28"/>
+        </w:rPr>
+      </w:pPr>
+      <w:r>
+        <w:rPr>
+          <w:sz w:val="28"/>
+          <w:szCs w:val="28"/>
+        </w:rPr>
+        <w:t xml:space="preserve">– </w:t>
+      </w:r>
+      <w:r>
+        <w:rPr>
+          <w:sz w:val="28"/>
+          <w:szCs w:val="28"/>
+        </w:rPr>
+        <w:t>Where: PrinterManager.java</w:t>
+      </w:r>
+    </w:p>
+    <w:p>
+      <w:pPr>
+        <w:pStyle w:val="Normal"/>
+        <w:jc w:val="left"/>
+        <w:rPr>
+          <w:sz w:val="28"/>
+          <w:szCs w:val="28"/>
+        </w:rPr>
+      </w:pPr>
+      <w:r>
+        <w:rPr>
+          <w:sz w:val="28"/>
+          <w:szCs w:val="28"/>
+        </w:rPr>
+        <w:t xml:space="preserve">– </w:t>
+      </w:r>
+      <w:r>
+        <w:rPr>
+          <w:sz w:val="28"/>
+          <w:szCs w:val="28"/>
+        </w:rPr>
+        <w:t>Whats wrong: PrinterManager class contains too many lines of code (fields/methods).</w:t>
+      </w:r>
+    </w:p>
+    <w:p>
+      <w:pPr>
+        <w:pStyle w:val="Normal"/>
+        <w:jc w:val="left"/>
+        <w:rPr>
+          <w:sz w:val="28"/>
+          <w:szCs w:val="28"/>
+        </w:rPr>
+      </w:pPr>
+      <w:r>
+        <w:rPr>
+          <w:sz w:val="28"/>
+          <w:szCs w:val="28"/>
+        </w:rPr>
+        <w:t xml:space="preserve">– </w:t>
+      </w:r>
+      <w:r>
+        <w:rPr>
+          <w:sz w:val="28"/>
+          <w:szCs w:val="28"/>
+        </w:rPr>
+        <w:t>Why is it wrong: The PrinterManager class code has grown to such huge proportions that it is difficult to work with.</w:t>
+      </w:r>
+    </w:p>
+    <w:p>
+      <w:pPr>
+        <w:pStyle w:val="Normal"/>
+        <w:jc w:val="left"/>
+        <w:rPr>
+          <w:sz w:val="28"/>
+          <w:szCs w:val="28"/>
+        </w:rPr>
+      </w:pPr>
+      <w:r>
+        <w:rPr>
+          <w:sz w:val="28"/>
+          <w:szCs w:val="28"/>
+        </w:rPr>
+        <w:t xml:space="preserve">– </w:t>
+      </w:r>
+      <w:r>
+        <w:rPr>
+          <w:sz w:val="28"/>
+          <w:szCs w:val="28"/>
+        </w:rPr>
+        <w:t>Possible solution: Extraction. This includes dividing a part of a PrinterManager class behavior into separate components.</w:t>
+      </w:r>
+    </w:p>
+    <w:p>
+      <w:pPr>
+        <w:pStyle w:val="Normal"/>
+        <w:jc w:val="left"/>
+        <w:rPr>
+          <w:sz w:val="28"/>
+          <w:szCs w:val="28"/>
+        </w:rPr>
+      </w:pPr>
+      <w:r>
+        <w:rPr>
+          <w:sz w:val="28"/>
+          <w:szCs w:val="28"/>
+        </w:rPr>
+      </w:r>
+    </w:p>
+    <w:p>
+      <w:pPr>
+        <w:pStyle w:val="Normal"/>
+        <w:jc w:val="left"/>
+        <w:rPr>
+          <w:sz w:val="28"/>
+          <w:szCs w:val="28"/>
+        </w:rPr>
+      </w:pPr>
+      <w:r>
+        <w:rPr>
+          <w:sz w:val="28"/>
+          <w:szCs w:val="28"/>
+        </w:rPr>
+        <w:t>3) Code Smell: Bloaters (Long Method)</w:t>
+      </w:r>
+    </w:p>
+    <w:p>
+      <w:pPr>
+        <w:pStyle w:val="Normal"/>
+        <w:jc w:val="left"/>
+        <w:rPr>
+          <w:sz w:val="28"/>
+          <w:szCs w:val="28"/>
+        </w:rPr>
+      </w:pPr>
+      <w:r>
+        <w:rPr>
+          <w:sz w:val="28"/>
+          <w:szCs w:val="28"/>
+        </w:rPr>
+        <w:t xml:space="preserve">– </w:t>
+      </w:r>
+      <w:r>
+        <w:rPr>
+          <w:sz w:val="28"/>
+          <w:szCs w:val="28"/>
+        </w:rPr>
+        <w:t>Where: selectPrintTask method in PrinterManager.java</w:t>
+      </w:r>
+    </w:p>
+    <w:p>
+      <w:pPr>
+        <w:pStyle w:val="Normal"/>
+        <w:jc w:val="left"/>
+        <w:rPr>
+          <w:sz w:val="28"/>
+          <w:szCs w:val="28"/>
+        </w:rPr>
+      </w:pPr>
+      <w:r>
+        <w:rPr>
+          <w:sz w:val="28"/>
+          <w:szCs w:val="28"/>
+        </w:rPr>
+        <w:t xml:space="preserve">– </w:t>
+      </w:r>
+      <w:r>
+        <w:rPr>
+          <w:sz w:val="28"/>
+          <w:szCs w:val="28"/>
+        </w:rPr>
+        <w:t>Whats wrong: selectPrintTask() method contains too many lines of code.</w:t>
+      </w:r>
+    </w:p>
+    <w:p>
+      <w:pPr>
+        <w:pStyle w:val="Normal"/>
+        <w:jc w:val="left"/>
+        <w:rPr>
+          <w:sz w:val="28"/>
+          <w:szCs w:val="28"/>
+        </w:rPr>
+      </w:pPr>
+      <w:r>
+        <w:rPr>
+          <w:sz w:val="28"/>
+          <w:szCs w:val="28"/>
+        </w:rPr>
+        <w:t xml:space="preserve">– </w:t>
+      </w:r>
+      <w:r>
+        <w:rPr>
+          <w:sz w:val="28"/>
+          <w:szCs w:val="28"/>
+        </w:rPr>
+        <w:t>Why is it wrong: Long method is difficult to understand and maintain. Furthermore, it provides an ideal hiding place for unwanted duplicate code.</w:t>
+      </w:r>
+    </w:p>
+    <w:p>
+      <w:pPr>
+        <w:pStyle w:val="Normal"/>
+        <w:jc w:val="left"/>
+        <w:rPr>
+          <w:sz w:val="28"/>
+          <w:szCs w:val="28"/>
+        </w:rPr>
+      </w:pPr>
+      <w:r>
+        <w:rPr>
+          <w:sz w:val="28"/>
+          <w:szCs w:val="28"/>
+        </w:rPr>
+        <w:t xml:space="preserve">– </w:t>
+      </w:r>
+      <w:r>
+        <w:rPr>
+          <w:sz w:val="28"/>
+          <w:szCs w:val="28"/>
+        </w:rPr>
+        <w:t>Possible solution: Extraction. This includes splitting up part of a selectPrintTask() method into separate method.</w:t>
+      </w:r>
+    </w:p>
+    <w:p>
+      <w:pPr>
+        <w:pStyle w:val="Normal"/>
+        <w:jc w:val="left"/>
+        <w:rPr>
+          <w:sz w:val="28"/>
+          <w:szCs w:val="28"/>
+        </w:rPr>
+      </w:pPr>
+      <w:r>
+        <w:rPr>
+          <w:sz w:val="28"/>
+          <w:szCs w:val="28"/>
+        </w:rPr>
+      </w:r>
+    </w:p>
+    <w:p>
+      <w:pPr>
+        <w:pStyle w:val="Normal"/>
+        <w:jc w:val="left"/>
+        <w:rPr>
+          <w:sz w:val="28"/>
+          <w:szCs w:val="28"/>
+        </w:rPr>
+      </w:pPr>
+      <w:r>
+        <w:rPr/>
+      </w:r>
+    </w:p>
+    <w:p>
+      <w:pPr>
+        <w:pStyle w:val="Normal"/>
+        <w:jc w:val="left"/>
+        <w:rPr>
+          <w:sz w:val="28"/>
+          <w:szCs w:val="28"/>
+        </w:rPr>
+      </w:pPr>
+      <w:r>
+        <w:rPr>
+          <w:sz w:val="36"/>
+          <w:szCs w:val="36"/>
+        </w:rPr>
+        <w:t>2. Refactoring</w:t>
+      </w:r>
+    </w:p>
+    <w:p>
+      <w:pPr>
+        <w:pStyle w:val="Normal"/>
+        <w:jc w:val="left"/>
+        <w:rPr>
+          <w:sz w:val="32"/>
+          <w:szCs w:val="32"/>
+        </w:rPr>
+      </w:pPr>
+      <w:r>
+        <w:rPr>
+          <w:sz w:val="32"/>
+          <w:szCs w:val="32"/>
+        </w:rPr>
+        <w:t>2.1 Applying Software Principles</w:t>
+      </w:r>
+    </w:p>
+    <w:p>
+      <w:pPr>
+        <w:pStyle w:val="Normal"/>
+        <w:jc w:val="left"/>
+        <w:rPr>
+          <w:sz w:val="28"/>
+          <w:szCs w:val="28"/>
+        </w:rPr>
+      </w:pPr>
+      <w:r>
+        <w:rPr>
+          <w:sz w:val="28"/>
+          <w:szCs w:val="28"/>
+        </w:rPr>
+        <w:t>1)  Single Responsibility Principle</w:t>
+      </w:r>
+    </w:p>
+    <w:p>
+      <w:pPr>
+        <w:pStyle w:val="Normal"/>
+        <w:jc w:val="left"/>
+        <w:rPr>
+          <w:sz w:val="28"/>
+          <w:szCs w:val="28"/>
+        </w:rPr>
+      </w:pPr>
+      <w:r>
+        <w:rPr>
+          <w:sz w:val="28"/>
+          <w:szCs w:val="28"/>
+        </w:rPr>
+        <w:t>The Single Responsibility Principle, one of the SOLID principles of object-oriented design, states that a class should have one and only one reason to change, meaning it should have only one job or responsibility. This principle helps in making the system easier to understand and maintain.</w:t>
+      </w:r>
+    </w:p>
+    <w:p>
+      <w:pPr>
+        <w:pStyle w:val="Normal"/>
+        <w:jc w:val="left"/>
+        <w:rPr>
+          <w:sz w:val="28"/>
+          <w:szCs w:val="28"/>
+        </w:rPr>
+      </w:pPr>
+      <w:r>
+        <w:rPr>
+          <w:sz w:val="28"/>
+          <w:szCs w:val="28"/>
+        </w:rPr>
+        <w:t>P</w:t>
+      </w:r>
+      <w:r>
+        <w:rPr>
+          <w:sz w:val="28"/>
+          <w:szCs w:val="28"/>
+        </w:rPr>
+        <w:t>roblem Statement:</w:t>
+      </w:r>
+    </w:p>
+    <w:p>
+      <w:pPr>
+        <w:pStyle w:val="Normal"/>
+        <w:jc w:val="left"/>
+        <w:rPr>
+          <w:sz w:val="28"/>
+          <w:szCs w:val="28"/>
+        </w:rPr>
+      </w:pPr>
+      <w:r>
+        <w:rPr>
+          <w:sz w:val="28"/>
+          <w:szCs w:val="28"/>
+        </w:rPr>
+        <w:t>T</w:t>
+      </w:r>
+      <w:r>
+        <w:rPr>
+          <w:sz w:val="28"/>
+          <w:szCs w:val="28"/>
+        </w:rPr>
+        <w:t>he Main class that handles multiple tasks such as displaying menus, taking user input, reading data from a file, and updating printer status. This class violates Single Responsibility Principle because there is more than one reason for the change.</w:t>
+      </w:r>
+    </w:p>
+    <w:p>
+      <w:pPr>
+        <w:pStyle w:val="Normal"/>
+        <w:jc w:val="left"/>
+        <w:rPr>
+          <w:sz w:val="28"/>
+          <w:szCs w:val="28"/>
+        </w:rPr>
+      </w:pPr>
+      <w:r>
+        <w:rPr>
+          <w:sz w:val="28"/>
+          <w:szCs w:val="28"/>
+        </w:rPr>
+        <w:t>Design Solution:</w:t>
+      </w:r>
+    </w:p>
+    <w:p>
+      <w:pPr>
+        <w:pStyle w:val="Normal"/>
+        <w:jc w:val="left"/>
+        <w:rPr>
+          <w:sz w:val="28"/>
+          <w:szCs w:val="28"/>
+        </w:rPr>
+      </w:pPr>
+      <w:r>
+        <w:rPr>
+          <w:sz w:val="28"/>
+          <w:szCs w:val="28"/>
+        </w:rPr>
+        <w:t>Applying Single Responsibility Principle to Main.java class</w:t>
+      </w:r>
+    </w:p>
+    <w:p>
+      <w:pPr>
+        <w:pStyle w:val="Normal"/>
+        <w:jc w:val="left"/>
+        <w:rPr>
+          <w:sz w:val="28"/>
+          <w:szCs w:val="28"/>
+        </w:rPr>
+      </w:pPr>
+      <w:r>
+        <w:rPr>
+          <w:sz w:val="28"/>
+          <w:szCs w:val="28"/>
+        </w:rPr>
+        <w:t>Following the single responsibility principle, the Main class has been refactored to handle only one responsibility, which is to control (start/exit) the application.</w:t>
+      </w:r>
+    </w:p>
+    <w:p>
+      <w:pPr>
+        <w:pStyle w:val="Normal"/>
+        <w:jc w:val="left"/>
+        <w:rPr>
+          <w:sz w:val="28"/>
+          <w:szCs w:val="28"/>
+        </w:rPr>
+      </w:pPr>
+      <w:r>
+        <w:rPr>
+          <w:sz w:val="28"/>
+          <w:szCs w:val="28"/>
+        </w:rPr>
+      </w:r>
+    </w:p>
+    <w:p>
+      <w:pPr>
+        <w:pStyle w:val="Normal"/>
+        <w:ind w:hanging="0"/>
+        <w:jc w:val="left"/>
+        <w:rPr>
+          <w:rFonts w:ascii="Monospace" w:hAnsi="Monospace"/>
+          <w:sz w:val="20"/>
+        </w:rPr>
+      </w:pPr>
+      <w:r>
+        <w:rPr>
+          <w:rFonts w:ascii="Monospace" w:hAnsi="Monospace"/>
+          <w:b/>
+          <w:color w:val="7F0055"/>
+          <w:sz w:val="20"/>
+        </w:rPr>
+        <w:t>package</w:t>
+      </w:r>
+      <w:r>
+        <w:rPr>
+          <w:rFonts w:ascii="Monospace" w:hAnsi="Monospace"/>
+          <w:color w:val="000000"/>
+          <w:sz w:val="20"/>
+        </w:rPr>
+        <w:t xml:space="preserve"> nl.saxion.app;</w:t>
+        <w:br/>
+      </w:r>
+      <w:r>
+        <w:rPr>
+          <w:rFonts w:ascii="Monospace" w:hAnsi="Monospace"/>
+          <w:b/>
+          <w:color w:val="7F0055"/>
+          <w:sz w:val="20"/>
+        </w:rPr>
+        <w:t>import</w:t>
+      </w:r>
+      <w:r>
+        <w:rPr>
+          <w:rFonts w:ascii="Monospace" w:hAnsi="Monospace"/>
+          <w:color w:val="000000"/>
+          <w:sz w:val="20"/>
+        </w:rPr>
+        <w:t xml:space="preserve"> nl.saxion.app.facade.PrinterFacade;</w:t>
+      </w:r>
+    </w:p>
+    <w:p>
+      <w:pPr>
+        <w:pStyle w:val="Normal"/>
+        <w:ind w:hanging="0"/>
+        <w:jc w:val="left"/>
+        <w:rPr>
+          <w:rFonts w:ascii="Monospace" w:hAnsi="Monospace"/>
+          <w:sz w:val="20"/>
+        </w:rPr>
+      </w:pPr>
+      <w:r>
+        <w:rPr>
+          <w:rFonts w:ascii="Monospace" w:hAnsi="Monospace"/>
+          <w:b/>
+          <w:color w:val="7F0055"/>
+          <w:sz w:val="20"/>
+        </w:rPr>
+        <w:t>public</w:t>
+      </w:r>
+      <w:r>
+        <w:rPr>
+          <w:rFonts w:ascii="Monospace" w:hAnsi="Monospace"/>
+          <w:color w:val="000000"/>
+          <w:sz w:val="20"/>
+        </w:rPr>
+        <w:t xml:space="preserve"> </w:t>
+      </w:r>
+      <w:r>
+        <w:rPr>
+          <w:rFonts w:ascii="Monospace" w:hAnsi="Monospace"/>
+          <w:b/>
+          <w:color w:val="7F0055"/>
+          <w:sz w:val="20"/>
+        </w:rPr>
+        <w:t>class</w:t>
+      </w:r>
+      <w:r>
+        <w:rPr>
+          <w:rFonts w:ascii="Monospace" w:hAnsi="Monospace"/>
+          <w:color w:val="000000"/>
+          <w:sz w:val="20"/>
+        </w:rPr>
+        <w:t xml:space="preserve"> Main {</w:t>
+        <w:br/>
+        <w:tab/>
+      </w:r>
+      <w:r>
+        <w:rPr>
+          <w:rFonts w:ascii="Monospace" w:hAnsi="Monospace"/>
+          <w:b/>
+          <w:color w:val="7F0055"/>
+          <w:sz w:val="20"/>
+        </w:rPr>
+        <w:t>public</w:t>
+      </w:r>
+      <w:r>
+        <w:rPr>
+          <w:rFonts w:ascii="Monospace" w:hAnsi="Monospace"/>
+          <w:color w:val="000000"/>
+          <w:sz w:val="20"/>
+        </w:rPr>
+        <w:t xml:space="preserve"> </w:t>
+      </w:r>
+      <w:r>
+        <w:rPr>
+          <w:rFonts w:ascii="Monospace" w:hAnsi="Monospace"/>
+          <w:b/>
+          <w:color w:val="7F0055"/>
+          <w:sz w:val="20"/>
+        </w:rPr>
+        <w:t>static</w:t>
+      </w:r>
+      <w:r>
+        <w:rPr>
+          <w:rFonts w:ascii="Monospace" w:hAnsi="Monospace"/>
+          <w:color w:val="000000"/>
+          <w:sz w:val="20"/>
+        </w:rPr>
+        <w:t xml:space="preserve"> </w:t>
+      </w:r>
+      <w:r>
+        <w:rPr>
+          <w:rFonts w:ascii="Monospace" w:hAnsi="Monospace"/>
+          <w:b/>
+          <w:color w:val="7F0055"/>
+          <w:sz w:val="20"/>
+        </w:rPr>
+        <w:t>void</w:t>
+      </w:r>
+      <w:r>
+        <w:rPr>
+          <w:rFonts w:ascii="Monospace" w:hAnsi="Monospace"/>
+          <w:color w:val="000000"/>
+          <w:sz w:val="20"/>
+        </w:rPr>
+        <w:t xml:space="preserve"> main(String[] </w:t>
+      </w:r>
+      <w:r>
+        <w:rPr>
+          <w:rFonts w:ascii="Monospace" w:hAnsi="Monospace"/>
+          <w:color w:val="6A3E3E"/>
+          <w:sz w:val="20"/>
+        </w:rPr>
+        <w:t>args</w:t>
+      </w:r>
+      <w:r>
+        <w:rPr>
+          <w:rFonts w:ascii="Monospace" w:hAnsi="Monospace"/>
+          <w:color w:val="000000"/>
+          <w:sz w:val="20"/>
+        </w:rPr>
+        <w:t>) {</w:t>
+        <w:br/>
+        <w:tab/>
+        <w:tab/>
+      </w:r>
+      <w:r>
+        <w:rPr>
+          <w:rFonts w:ascii="Monospace" w:hAnsi="Monospace"/>
+          <w:b/>
+          <w:color w:val="7F0055"/>
+          <w:sz w:val="20"/>
+        </w:rPr>
+        <w:t>new</w:t>
+      </w:r>
+      <w:r>
+        <w:rPr>
+          <w:rFonts w:ascii="Monospace" w:hAnsi="Monospace"/>
+          <w:color w:val="000000"/>
+          <w:sz w:val="20"/>
+        </w:rPr>
+        <w:t xml:space="preserve"> Main().run(</w:t>
+      </w:r>
+      <w:r>
+        <w:rPr>
+          <w:rFonts w:ascii="Monospace" w:hAnsi="Monospace"/>
+          <w:color w:val="6A3E3E"/>
+          <w:sz w:val="20"/>
+        </w:rPr>
+        <w:t>args</w:t>
+      </w:r>
+      <w:r>
+        <w:rPr>
+          <w:rFonts w:ascii="Monospace" w:hAnsi="Monospace"/>
+          <w:color w:val="000000"/>
+          <w:sz w:val="20"/>
+        </w:rPr>
+        <w:t>);</w:t>
+        <w:br/>
+        <w:tab/>
+        <w:t>}</w:t>
+      </w:r>
+    </w:p>
+    <w:p>
+      <w:pPr>
+        <w:pStyle w:val="Normal"/>
+        <w:ind w:hanging="0"/>
+        <w:jc w:val="left"/>
+        <w:rPr>
+          <w:rFonts w:ascii="Monospace" w:hAnsi="Monospace"/>
+          <w:sz w:val="20"/>
+        </w:rPr>
+      </w:pPr>
+      <w:r>
+        <w:rPr>
+          <w:rFonts w:ascii="Monospace" w:hAnsi="Monospace"/>
+          <w:b/>
+          <w:color w:val="000000"/>
+          <w:sz w:val="20"/>
+        </w:rPr>
+        <w:tab/>
+      </w:r>
+      <w:r>
+        <w:rPr>
+          <w:rFonts w:ascii="Monospace" w:hAnsi="Monospace"/>
+          <w:b/>
+          <w:color w:val="7F0055"/>
+          <w:sz w:val="20"/>
+        </w:rPr>
+        <w:t>public</w:t>
+      </w:r>
+      <w:r>
+        <w:rPr>
+          <w:rFonts w:ascii="Monospace" w:hAnsi="Monospace"/>
+          <w:color w:val="000000"/>
+          <w:sz w:val="20"/>
+        </w:rPr>
+        <w:t xml:space="preserve"> </w:t>
+      </w:r>
+      <w:r>
+        <w:rPr>
+          <w:rFonts w:ascii="Monospace" w:hAnsi="Monospace"/>
+          <w:b/>
+          <w:color w:val="7F0055"/>
+          <w:sz w:val="20"/>
+        </w:rPr>
+        <w:t>void</w:t>
+      </w:r>
+      <w:r>
+        <w:rPr>
+          <w:rFonts w:ascii="Monospace" w:hAnsi="Monospace"/>
+          <w:color w:val="000000"/>
+          <w:sz w:val="20"/>
+        </w:rPr>
+        <w:t xml:space="preserve"> run(String[] </w:t>
+      </w:r>
+      <w:r>
+        <w:rPr>
+          <w:rFonts w:ascii="Monospace" w:hAnsi="Monospace"/>
+          <w:color w:val="6A3E3E"/>
+          <w:sz w:val="20"/>
+        </w:rPr>
+        <w:t>args</w:t>
+      </w:r>
+      <w:r>
+        <w:rPr>
+          <w:rFonts w:ascii="Monospace" w:hAnsi="Monospace"/>
+          <w:color w:val="000000"/>
+          <w:sz w:val="20"/>
+        </w:rPr>
+        <w:t>) {</w:t>
+        <w:br/>
+        <w:tab/>
+        <w:tab/>
+        <w:t xml:space="preserve">PrinterFacade </w:t>
+      </w:r>
+      <w:r>
+        <w:rPr>
+          <w:rFonts w:ascii="Monospace" w:hAnsi="Monospace"/>
+          <w:color w:val="6A3E3E"/>
+          <w:sz w:val="20"/>
+        </w:rPr>
+        <w:t>facade</w:t>
+      </w:r>
+      <w:r>
+        <w:rPr>
+          <w:rFonts w:ascii="Monospace" w:hAnsi="Monospace"/>
+          <w:color w:val="000000"/>
+          <w:sz w:val="20"/>
+        </w:rPr>
+        <w:t xml:space="preserve"> = </w:t>
+      </w:r>
+      <w:r>
+        <w:rPr>
+          <w:rFonts w:ascii="Monospace" w:hAnsi="Monospace"/>
+          <w:b/>
+          <w:color w:val="7F0055"/>
+          <w:sz w:val="20"/>
+        </w:rPr>
+        <w:t>new</w:t>
+      </w:r>
+      <w:r>
+        <w:rPr>
+          <w:rFonts w:ascii="Monospace" w:hAnsi="Monospace"/>
+          <w:color w:val="000000"/>
+          <w:sz w:val="20"/>
+        </w:rPr>
+        <w:t xml:space="preserve"> PrinterFacade();</w:t>
+        <w:br/>
+        <w:tab/>
+        <w:tab/>
+      </w:r>
+      <w:r>
+        <w:rPr>
+          <w:rFonts w:ascii="Monospace" w:hAnsi="Monospace"/>
+          <w:b/>
+          <w:color w:val="7F0055"/>
+          <w:sz w:val="20"/>
+        </w:rPr>
+        <w:t>try</w:t>
+      </w:r>
+      <w:r>
+        <w:rPr>
+          <w:rFonts w:ascii="Monospace" w:hAnsi="Monospace"/>
+          <w:color w:val="000000"/>
+          <w:sz w:val="20"/>
+        </w:rPr>
+        <w:t xml:space="preserve"> {</w:t>
+        <w:br/>
+        <w:tab/>
+        <w:tab/>
+        <w:tab/>
+      </w:r>
+      <w:r>
+        <w:rPr>
+          <w:rFonts w:ascii="Monospace" w:hAnsi="Monospace"/>
+          <w:color w:val="6A3E3E"/>
+          <w:sz w:val="20"/>
+        </w:rPr>
+        <w:t>facade</w:t>
+      </w:r>
+      <w:r>
+        <w:rPr>
+          <w:rFonts w:ascii="Monospace" w:hAnsi="Monospace"/>
+          <w:color w:val="000000"/>
+          <w:sz w:val="20"/>
+        </w:rPr>
+        <w:t>.readFromFiles(</w:t>
+      </w:r>
+      <w:r>
+        <w:rPr>
+          <w:rFonts w:ascii="Monospace" w:hAnsi="Monospace"/>
+          <w:color w:val="6A3E3E"/>
+          <w:sz w:val="20"/>
+        </w:rPr>
+        <w:t>args</w:t>
+      </w:r>
+      <w:r>
+        <w:rPr>
+          <w:rFonts w:ascii="Monospace" w:hAnsi="Monospace"/>
+          <w:color w:val="000000"/>
+          <w:sz w:val="20"/>
+        </w:rPr>
+        <w:t>);</w:t>
+        <w:br/>
+        <w:tab/>
+        <w:tab/>
+        <w:tab/>
+      </w:r>
+      <w:r>
+        <w:rPr>
+          <w:rFonts w:ascii="Monospace" w:hAnsi="Monospace"/>
+          <w:color w:val="6A3E3E"/>
+          <w:sz w:val="20"/>
+        </w:rPr>
+        <w:t>facade</w:t>
+      </w:r>
+      <w:r>
+        <w:rPr>
+          <w:rFonts w:ascii="Monospace" w:hAnsi="Monospace"/>
+          <w:color w:val="000000"/>
+          <w:sz w:val="20"/>
+        </w:rPr>
+        <w:t>.showMenu();</w:t>
+        <w:br/>
+        <w:tab/>
+        <w:tab/>
+        <w:tab/>
+      </w:r>
+      <w:r>
+        <w:rPr>
+          <w:rFonts w:ascii="Monospace" w:hAnsi="Monospace"/>
+          <w:color w:val="6A3E3E"/>
+          <w:sz w:val="20"/>
+        </w:rPr>
+        <w:t>facade</w:t>
+      </w:r>
+      <w:r>
+        <w:rPr>
+          <w:rFonts w:ascii="Monospace" w:hAnsi="Monospace"/>
+          <w:color w:val="000000"/>
+          <w:sz w:val="20"/>
+        </w:rPr>
+        <w:t>.exit();</w:t>
+        <w:br/>
+        <w:tab/>
+        <w:tab/>
+        <w:t xml:space="preserve">} </w:t>
+      </w:r>
+      <w:r>
+        <w:rPr>
+          <w:rFonts w:ascii="Monospace" w:hAnsi="Monospace"/>
+          <w:b/>
+          <w:color w:val="7F0055"/>
+          <w:sz w:val="20"/>
+        </w:rPr>
+        <w:t>catch</w:t>
+      </w:r>
+      <w:r>
+        <w:rPr>
+          <w:rFonts w:ascii="Monospace" w:hAnsi="Monospace"/>
+          <w:color w:val="000000"/>
+          <w:sz w:val="20"/>
+        </w:rPr>
+        <w:t xml:space="preserve"> (Exception </w:t>
+      </w:r>
+      <w:r>
+        <w:rPr>
+          <w:rFonts w:ascii="Monospace" w:hAnsi="Monospace"/>
+          <w:color w:val="6A3E3E"/>
+          <w:sz w:val="20"/>
+        </w:rPr>
+        <w:t>e</w:t>
+      </w:r>
+      <w:r>
+        <w:rPr>
+          <w:rFonts w:ascii="Monospace" w:hAnsi="Monospace"/>
+          <w:color w:val="000000"/>
+          <w:sz w:val="20"/>
+        </w:rPr>
+        <w:t>) {</w:t>
+        <w:br/>
+        <w:tab/>
+        <w:tab/>
+        <w:tab/>
+      </w:r>
+      <w:r>
+        <w:rPr>
+          <w:rFonts w:ascii="Monospace" w:hAnsi="Monospace"/>
+          <w:color w:val="000000"/>
+          <w:sz w:val="20"/>
+          <w:u w:val="single"/>
+        </w:rPr>
+        <w:t>System.</w:t>
+      </w:r>
+      <w:r>
+        <w:rPr>
+          <w:rFonts w:ascii="Monospace" w:hAnsi="Monospace"/>
+          <w:b/>
+          <w:i/>
+          <w:color w:val="0000C0"/>
+          <w:sz w:val="20"/>
+          <w:u w:val="single"/>
+        </w:rPr>
+        <w:t>out</w:t>
+      </w:r>
+      <w:r>
+        <w:rPr>
+          <w:rFonts w:ascii="Monospace" w:hAnsi="Monospace"/>
+          <w:color w:val="000000"/>
+          <w:sz w:val="20"/>
+        </w:rPr>
+        <w:t>.println(</w:t>
+      </w:r>
+      <w:r>
+        <w:rPr>
+          <w:rFonts w:ascii="Monospace" w:hAnsi="Monospace"/>
+          <w:color w:val="2A00FF"/>
+          <w:sz w:val="20"/>
+        </w:rPr>
+        <w:t>"Error running application: "</w:t>
+      </w:r>
+      <w:r>
+        <w:rPr>
+          <w:rFonts w:ascii="Monospace" w:hAnsi="Monospace"/>
+          <w:color w:val="000000"/>
+          <w:sz w:val="20"/>
+        </w:rPr>
+        <w:t xml:space="preserve"> + </w:t>
+      </w:r>
+      <w:r>
+        <w:rPr>
+          <w:rFonts w:ascii="Monospace" w:hAnsi="Monospace"/>
+          <w:color w:val="6A3E3E"/>
+          <w:sz w:val="20"/>
+        </w:rPr>
+        <w:t>e</w:t>
+      </w:r>
+      <w:r>
+        <w:rPr>
+          <w:rFonts w:ascii="Monospace" w:hAnsi="Monospace"/>
+          <w:color w:val="000000"/>
+          <w:sz w:val="20"/>
+        </w:rPr>
+        <w:t>.getMessage());</w:t>
+        <w:br/>
+        <w:tab/>
+        <w:tab/>
+        <w:t>}</w:t>
+      </w:r>
+    </w:p>
+    <w:p>
+      <w:pPr>
+        <w:pStyle w:val="Normal"/>
+        <w:ind w:hanging="0"/>
+        <w:jc w:val="left"/>
+        <w:rPr>
+          <w:rFonts w:ascii="Monospace" w:hAnsi="Monospace"/>
+          <w:sz w:val="20"/>
+        </w:rPr>
+      </w:pPr>
+      <w:r>
+        <w:rPr>
+          <w:rFonts w:ascii="Monospace" w:hAnsi="Monospace"/>
+          <w:color w:val="000000"/>
+          <w:sz w:val="20"/>
+        </w:rPr>
+        <w:tab/>
+        <w:t>}</w:t>
+      </w:r>
+    </w:p>
+    <w:p>
+      <w:pPr>
+        <w:pStyle w:val="Normal"/>
+        <w:ind w:hanging="0"/>
+        <w:jc w:val="left"/>
+        <w:rPr>
+          <w:rFonts w:ascii="Monospace" w:hAnsi="Monospace"/>
+          <w:sz w:val="20"/>
+        </w:rPr>
+      </w:pPr>
+      <w:r>
+        <w:rPr>
+          <w:rFonts w:ascii="Monospace" w:hAnsi="Monospace"/>
+          <w:color w:val="000000"/>
+          <w:sz w:val="20"/>
+          <w:szCs w:val="24"/>
+        </w:rPr>
+        <w:t>}</w:t>
+      </w:r>
+    </w:p>
+    <w:p>
+      <w:pPr>
+        <w:pStyle w:val="Normal"/>
+        <w:jc w:val="left"/>
+        <w:rPr>
+          <w:sz w:val="24"/>
+          <w:szCs w:val="24"/>
+        </w:rPr>
+      </w:pPr>
+      <w:r>
+        <w:rPr>
+          <w:sz w:val="24"/>
+          <w:szCs w:val="24"/>
+        </w:rPr>
+      </w:r>
+    </w:p>
+    <w:p>
+      <w:pPr>
+        <w:pStyle w:val="Normal"/>
+        <w:jc w:val="left"/>
+        <w:rPr>
+          <w:sz w:val="24"/>
+          <w:szCs w:val="24"/>
+        </w:rPr>
+      </w:pPr>
+      <w:r>
+        <w:rPr>
+          <w:sz w:val="24"/>
+          <w:szCs w:val="24"/>
+        </w:rPr>
+      </w:r>
+    </w:p>
+    <w:p>
+      <w:pPr>
+        <w:pStyle w:val="Normal"/>
+        <w:jc w:val="left"/>
+        <w:rPr>
+          <w:sz w:val="32"/>
+          <w:szCs w:val="32"/>
+        </w:rPr>
+      </w:pPr>
+      <w:r>
+        <w:rPr>
+          <w:sz w:val="32"/>
+          <w:szCs w:val="32"/>
+        </w:rPr>
+        <w:t>2.2 Facade Pattern</w:t>
+      </w:r>
+    </w:p>
+    <w:p>
+      <w:pPr>
+        <w:pStyle w:val="Normal"/>
+        <w:jc w:val="left"/>
+        <w:rPr>
+          <w:sz w:val="28"/>
+          <w:szCs w:val="28"/>
+        </w:rPr>
+      </w:pPr>
+      <w:r>
+        <w:rPr>
+          <w:sz w:val="28"/>
+          <w:szCs w:val="28"/>
+        </w:rPr>
+        <w:t>The Facade Design Pattern in Java is a structural design pattern that provides a simplified interface to a complex subsystem or a set of interfaces in a system. This pattern introduces a facade class that acts as a single entry point, hiding the complexities of the subsystems from the client and facilitating easier access to the functionality of the system. The primary goal of the Facade pattern is to achieve a reduction in complexity for the client and to promote decoupling between the system and the client.</w:t>
+      </w:r>
+    </w:p>
+    <w:p>
+      <w:pPr>
+        <w:pStyle w:val="Normal"/>
+        <w:jc w:val="left"/>
+        <w:rPr>
+          <w:sz w:val="28"/>
+          <w:szCs w:val="28"/>
+        </w:rPr>
+      </w:pPr>
+      <w:r>
+        <w:rPr/>
+      </w:r>
+    </w:p>
+    <w:p>
+      <w:pPr>
+        <w:pStyle w:val="Normal"/>
+        <w:jc w:val="left"/>
+        <w:rPr>
+          <w:sz w:val="28"/>
+          <w:szCs w:val="28"/>
+        </w:rPr>
+      </w:pPr>
+      <w:r>
+        <w:rPr>
+          <w:sz w:val="28"/>
+          <w:szCs w:val="28"/>
+        </w:rPr>
+        <w:t>Problem Statement:</w:t>
+      </w:r>
+    </w:p>
+    <w:p>
+      <w:pPr>
+        <w:pStyle w:val="Normal"/>
+        <w:jc w:val="left"/>
+        <w:rPr>
+          <w:sz w:val="28"/>
+          <w:szCs w:val="28"/>
+        </w:rPr>
+      </w:pPr>
+      <w:r>
+        <w:rPr>
+          <w:sz w:val="28"/>
+          <w:szCs w:val="28"/>
+        </w:rPr>
+        <w:t>This code works, but it's cumbersome to manage individual components and their interactions.</w:t>
+      </w:r>
+    </w:p>
+    <w:p>
+      <w:pPr>
+        <w:pStyle w:val="Normal"/>
+        <w:jc w:val="left"/>
+        <w:rPr>
+          <w:sz w:val="28"/>
+          <w:szCs w:val="28"/>
+        </w:rPr>
+      </w:pPr>
+      <w:r>
+        <w:rPr>
+          <w:sz w:val="28"/>
+          <w:szCs w:val="28"/>
+        </w:rPr>
+        <w:t xml:space="preserve">Design Solution: </w:t>
+      </w:r>
+    </w:p>
+    <w:p>
+      <w:pPr>
+        <w:pStyle w:val="Normal"/>
+        <w:jc w:val="left"/>
+        <w:rPr>
+          <w:sz w:val="28"/>
+          <w:szCs w:val="28"/>
+        </w:rPr>
+      </w:pPr>
+      <w:r>
+        <w:rPr>
+          <w:sz w:val="28"/>
+          <w:szCs w:val="28"/>
+        </w:rPr>
+        <w:t>Introduce PrinterFacade class and Extract</w:t>
+      </w:r>
+      <w:r>
+        <w:rPr>
+          <w:sz w:val="28"/>
+          <w:szCs w:val="28"/>
+        </w:rPr>
+        <w:t xml:space="preserve"> Main.java class </w:t>
+      </w:r>
+      <w:r>
+        <w:rPr>
+          <w:sz w:val="28"/>
+          <w:szCs w:val="28"/>
+        </w:rPr>
+        <w:t xml:space="preserve">code into it. </w:t>
+      </w:r>
+    </w:p>
+    <w:p>
+      <w:pPr>
+        <w:pStyle w:val="Normal"/>
+        <w:jc w:val="left"/>
+        <w:rPr>
+          <w:sz w:val="28"/>
+          <w:szCs w:val="28"/>
+        </w:rPr>
+      </w:pPr>
+      <w:r>
+        <w:rPr>
+          <w:sz w:val="28"/>
+          <w:szCs w:val="28"/>
+        </w:rPr>
+        <w:t xml:space="preserve">The facade class PrinterFacade.java </w:t>
+      </w:r>
+      <w:r>
+        <w:rPr>
+          <w:sz w:val="28"/>
+          <w:szCs w:val="28"/>
+        </w:rPr>
+        <w:t>is</w:t>
+      </w:r>
+      <w:r>
+        <w:rPr>
+          <w:sz w:val="28"/>
+          <w:szCs w:val="28"/>
+        </w:rPr>
+        <w:t xml:space="preserve"> introduced to handle the complex processing of the 3dPrintScheduler application.</w:t>
+      </w:r>
+    </w:p>
+    <w:p>
+      <w:pPr>
+        <w:pStyle w:val="Normal"/>
+        <w:jc w:val="left"/>
+        <w:rPr>
+          <w:sz w:val="28"/>
+          <w:szCs w:val="28"/>
+        </w:rPr>
+      </w:pPr>
+      <w:r>
+        <w:rPr>
+          <w:sz w:val="28"/>
+          <w:szCs w:val="28"/>
+        </w:rPr>
+        <w:t>The complex functionalities handled by Printerfacade include:</w:t>
       </w:r>
     </w:p>
     <w:p>
@@ -502,15 +1868,7 @@
           <w:sz w:val="28"/>
           <w:szCs w:val="28"/>
         </w:rPr>
-        <w:t>Where: Main.java</w:t>
-        <w:br/>
-        <w:t>Whats wrong: Main class contains too many lines of code (fields/methods).</w:t>
-        <w:br/>
-        <w:t>Why is it wrong: The Main class code has grown to such huge proportions that it is difficult to work with.</w:t>
-        <w:br/>
-        <w:t>Possible solution: Extraction. This includes dividing a part of a Main class behavior into separate components.</w:t>
-        <w:br/>
-        <w:t>Name of code smell: Bloaters (Large Class)</w:t>
+        <w:t>Display User Menu</w:t>
       </w:r>
     </w:p>
     <w:p>
@@ -531,15 +1889,7 @@
           <w:sz w:val="28"/>
           <w:szCs w:val="28"/>
         </w:rPr>
-        <w:t>Where: PrinterManager.java</w:t>
-        <w:br/>
-        <w:t>Whats wrong: PrinterManager class contains too many lines of code (fields/methods).</w:t>
-        <w:br/>
-        <w:t>Why is it wrong: The PrinterManager class code has grown to such huge proportions that it is difficult to work with.</w:t>
-        <w:br/>
-        <w:t>Possible solution: Extraction. This includes dividing a part of a PrinterManager class behavior into separate components.</w:t>
-        <w:br/>
-        <w:t>Name of code smell: Bloaters (Large Class)</w:t>
+        <w:t>Read User Input</w:t>
       </w:r>
     </w:p>
     <w:p>
@@ -560,128 +1910,28 @@
           <w:sz w:val="28"/>
           <w:szCs w:val="28"/>
         </w:rPr>
-        <w:t>Where: selectPrintTask method in PrinterManager.java</w:t>
-        <w:br/>
-        <w:t>Whats wrong: selectPrintTask() method contains too many lines of code.</w:t>
-        <w:br/>
-        <w:t>Why is it wrong: Long method is difficult to understand and maintain. Furthermore, it provides an ideal hiding place for unwanted duplicate code.</w:t>
-        <w:br/>
-        <w:t>Possible solution: Extraction. This includes splitting up part of a selectPrintTask method into separate method.</w:t>
-        <w:br/>
-        <w:t>Name of code smell: Bloaters (Long Method)</w:t>
-      </w:r>
-    </w:p>
-    <w:p>
-      <w:pPr>
-        <w:pStyle w:val="Normal"/>
-        <w:spacing w:before="0" w:after="160"/>
-        <w:jc w:val="left"/>
-        <w:rPr>
-          <w:sz w:val="28"/>
-          <w:szCs w:val="28"/>
-        </w:rPr>
-      </w:pPr>
-      <w:r>
-        <w:rPr>
-          <w:sz w:val="28"/>
-          <w:szCs w:val="28"/>
-        </w:rPr>
-      </w:r>
-    </w:p>
-    <w:p>
-      <w:pPr>
-        <w:pStyle w:val="Normal"/>
-        <w:jc w:val="left"/>
-        <w:rPr>
-          <w:sz w:val="28"/>
-          <w:szCs w:val="28"/>
-        </w:rPr>
-      </w:pPr>
-      <w:r>
-        <w:rPr>
-          <w:sz w:val="28"/>
-          <w:szCs w:val="28"/>
-        </w:rPr>
-      </w:r>
-    </w:p>
-    <w:p>
-      <w:pPr>
-        <w:pStyle w:val="Normal"/>
-        <w:jc w:val="left"/>
-        <w:rPr>
-          <w:sz w:val="28"/>
-          <w:szCs w:val="28"/>
-        </w:rPr>
-      </w:pPr>
-      <w:r>
-        <w:rPr>
-          <w:sz w:val="28"/>
-          <w:szCs w:val="28"/>
-        </w:rPr>
-      </w:r>
-    </w:p>
-    <w:p>
-      <w:pPr>
-        <w:pStyle w:val="Normal"/>
-        <w:jc w:val="left"/>
-        <w:rPr>
-          <w:sz w:val="28"/>
-          <w:szCs w:val="28"/>
-        </w:rPr>
-      </w:pPr>
-      <w:r>
-        <w:rPr>
-          <w:sz w:val="28"/>
-          <w:szCs w:val="28"/>
-        </w:rPr>
-      </w:r>
-    </w:p>
-    <w:p>
-      <w:pPr>
-        <w:pStyle w:val="Normal"/>
-        <w:jc w:val="left"/>
-        <w:rPr>
-          <w:sz w:val="28"/>
-          <w:szCs w:val="28"/>
-        </w:rPr>
-      </w:pPr>
-      <w:r>
-        <w:rPr>
-          <w:sz w:val="28"/>
-          <w:szCs w:val="28"/>
-        </w:rPr>
-      </w:r>
-    </w:p>
-    <w:p>
-      <w:pPr>
-        <w:pStyle w:val="Normal"/>
-        <w:jc w:val="left"/>
-        <w:rPr>
-          <w:sz w:val="28"/>
-          <w:szCs w:val="28"/>
-        </w:rPr>
-      </w:pPr>
-      <w:r>
-        <w:rPr>
-          <w:sz w:val="28"/>
-          <w:szCs w:val="28"/>
-        </w:rPr>
-      </w:r>
-    </w:p>
-    <w:p>
-      <w:pPr>
-        <w:pStyle w:val="Normal"/>
-        <w:jc w:val="left"/>
-        <w:rPr>
-          <w:sz w:val="32"/>
-          <w:szCs w:val="32"/>
-        </w:rPr>
-      </w:pPr>
-      <w:r>
-        <w:rPr>
-          <w:sz w:val="32"/>
-          <w:szCs w:val="32"/>
-        </w:rPr>
+        <w:t>Read Printer Data from Files</w:t>
+      </w:r>
+    </w:p>
+    <w:p>
+      <w:pPr>
+        <w:pStyle w:val="Normal"/>
+        <w:numPr>
+          <w:ilvl w:val="0"/>
+          <w:numId w:val="1"/>
+        </w:numPr>
+        <w:jc w:val="left"/>
+        <w:rPr>
+          <w:sz w:val="28"/>
+          <w:szCs w:val="28"/>
+        </w:rPr>
+      </w:pPr>
+      <w:r>
+        <w:rPr>
+          <w:sz w:val="28"/>
+          <w:szCs w:val="28"/>
+        </w:rPr>
+        <w:t>Update Printer Status</w:t>
       </w:r>
     </w:p>
     <w:p>
@@ -710,501 +1960,20 @@
         </w:rPr>
       </w:pPr>
       <w:r>
+        <w:rPr/>
+      </w:r>
+    </w:p>
+    <w:p>
+      <w:pPr>
+        <w:pStyle w:val="Normal"/>
+        <w:jc w:val="left"/>
         <w:rPr>
           <w:sz w:val="36"/>
           <w:szCs w:val="36"/>
         </w:rPr>
-        <w:t>2. Refactoring</w:t>
-      </w:r>
-    </w:p>
-    <w:p>
-      <w:pPr>
-        <w:pStyle w:val="Normal"/>
-        <w:jc w:val="left"/>
-        <w:rPr>
-          <w:sz w:val="32"/>
-          <w:szCs w:val="32"/>
-        </w:rPr>
-      </w:pPr>
-      <w:r>
-        <w:rPr>
-          <w:sz w:val="32"/>
-          <w:szCs w:val="32"/>
-        </w:rPr>
-        <w:t>2.1 Applying Software Principles</w:t>
-      </w:r>
-    </w:p>
-    <w:p>
-      <w:pPr>
-        <w:pStyle w:val="Normal"/>
-        <w:jc w:val="left"/>
-        <w:rPr>
-          <w:sz w:val="28"/>
-          <w:szCs w:val="28"/>
-        </w:rPr>
-      </w:pPr>
-      <w:r>
-        <w:rPr>
-          <w:sz w:val="28"/>
-          <w:szCs w:val="28"/>
-        </w:rPr>
-        <w:t>1)  Single Responsibility Principle</w:t>
-      </w:r>
-    </w:p>
-    <w:p>
-      <w:pPr>
-        <w:pStyle w:val="Normal"/>
-        <w:jc w:val="left"/>
-        <w:rPr>
-          <w:sz w:val="28"/>
-          <w:szCs w:val="28"/>
-        </w:rPr>
-      </w:pPr>
-      <w:r>
-        <w:rPr>
-          <w:sz w:val="28"/>
-          <w:szCs w:val="28"/>
-        </w:rPr>
-        <w:t>The Single Responsibility Principle, one of the SOLID principles of object-oriented design, states that a class should have one and only one reason to change, meaning it should have only one job or responsibility. This principle helps in making the system easier to understand and maintain.</w:t>
-      </w:r>
-    </w:p>
-    <w:p>
-      <w:pPr>
-        <w:pStyle w:val="Normal"/>
-        <w:jc w:val="left"/>
-        <w:rPr>
-          <w:sz w:val="28"/>
-          <w:szCs w:val="28"/>
-        </w:rPr>
-      </w:pPr>
-      <w:r>
-        <w:rPr>
-          <w:sz w:val="28"/>
-          <w:szCs w:val="28"/>
-        </w:rPr>
-        <w:t>Applying Single Responsibility Principle to Main.java class</w:t>
-      </w:r>
-    </w:p>
-    <w:p>
-      <w:pPr>
-        <w:pStyle w:val="Normal"/>
-        <w:jc w:val="left"/>
-        <w:rPr>
-          <w:sz w:val="28"/>
-          <w:szCs w:val="28"/>
-        </w:rPr>
-      </w:pPr>
-      <w:r>
-        <w:rPr>
-          <w:sz w:val="28"/>
-          <w:szCs w:val="28"/>
-        </w:rPr>
-        <w:t>Consider the Main class that handles multiple tasks such as displaying menus, taking user input, reading data from a file, and updating printer status. This class violates Single Responsibility Principle because there is more than one reason for the change.</w:t>
-      </w:r>
-    </w:p>
-    <w:p>
-      <w:pPr>
-        <w:pStyle w:val="Normal"/>
-        <w:jc w:val="left"/>
-        <w:rPr>
-          <w:sz w:val="28"/>
-          <w:szCs w:val="28"/>
-        </w:rPr>
-      </w:pPr>
-      <w:r>
-        <w:rPr>
-          <w:sz w:val="28"/>
-          <w:szCs w:val="28"/>
-        </w:rPr>
-        <w:t>Following the single responsibility principle, the Main class has been refactored to handle only one responsibility, which is to control (start/exit) the application.</w:t>
-      </w:r>
-    </w:p>
-    <w:p>
-      <w:pPr>
-        <w:pStyle w:val="Normal"/>
-        <w:jc w:val="left"/>
-        <w:rPr>
-          <w:sz w:val="28"/>
-          <w:szCs w:val="28"/>
-        </w:rPr>
-      </w:pPr>
-      <w:r>
-        <w:rPr>
-          <w:sz w:val="28"/>
-          <w:szCs w:val="28"/>
-        </w:rPr>
-      </w:r>
-    </w:p>
-    <w:p>
-      <w:pPr>
-        <w:pStyle w:val="Normal"/>
-        <w:jc w:val="left"/>
-        <w:rPr>
-          <w:sz w:val="24"/>
-          <w:szCs w:val="24"/>
-        </w:rPr>
-      </w:pPr>
-      <w:r>
-        <w:rPr>
-          <w:sz w:val="24"/>
-          <w:szCs w:val="24"/>
-        </w:rPr>
-      </w:r>
-    </w:p>
-    <w:p>
-      <w:pPr>
-        <w:pStyle w:val="Normal"/>
-        <w:jc w:val="left"/>
-        <w:rPr>
-          <w:sz w:val="24"/>
-          <w:szCs w:val="24"/>
-        </w:rPr>
-      </w:pPr>
-      <w:r>
-        <w:rPr>
-          <w:sz w:val="24"/>
-          <w:szCs w:val="24"/>
-        </w:rPr>
-      </w:r>
-    </w:p>
-    <w:p>
-      <w:pPr>
-        <w:pStyle w:val="Normal"/>
-        <w:jc w:val="left"/>
-        <w:rPr>
-          <w:sz w:val="24"/>
-          <w:szCs w:val="24"/>
-        </w:rPr>
-      </w:pPr>
-      <w:r>
-        <w:rPr>
-          <w:sz w:val="24"/>
-          <w:szCs w:val="24"/>
-        </w:rPr>
-      </w:r>
-    </w:p>
-    <w:p>
-      <w:pPr>
-        <w:pStyle w:val="Normal"/>
-        <w:jc w:val="left"/>
-        <w:rPr>
-          <w:sz w:val="24"/>
-          <w:szCs w:val="24"/>
-        </w:rPr>
-      </w:pPr>
-      <w:r>
-        <w:rPr>
-          <w:sz w:val="24"/>
-          <w:szCs w:val="24"/>
-        </w:rPr>
-      </w:r>
-    </w:p>
-    <w:p>
-      <w:pPr>
-        <w:pStyle w:val="Normal"/>
-        <w:jc w:val="left"/>
-        <w:rPr>
-          <w:sz w:val="28"/>
-          <w:szCs w:val="28"/>
-        </w:rPr>
       </w:pPr>
       <w:r>
         <w:rPr/>
-      </w:r>
-    </w:p>
-    <w:p>
-      <w:pPr>
-        <w:pStyle w:val="Normal"/>
-        <w:jc w:val="left"/>
-        <w:rPr>
-          <w:sz w:val="28"/>
-          <w:szCs w:val="28"/>
-        </w:rPr>
-      </w:pPr>
-      <w:r>
-        <w:rPr/>
-      </w:r>
-    </w:p>
-    <w:p>
-      <w:pPr>
-        <w:pStyle w:val="Normal"/>
-        <w:jc w:val="left"/>
-        <w:rPr>
-          <w:sz w:val="28"/>
-          <w:szCs w:val="28"/>
-        </w:rPr>
-      </w:pPr>
-      <w:r>
-        <w:rPr/>
-      </w:r>
-    </w:p>
-    <w:p>
-      <w:pPr>
-        <w:pStyle w:val="Normal"/>
-        <w:jc w:val="left"/>
-        <w:rPr>
-          <w:sz w:val="28"/>
-          <w:szCs w:val="28"/>
-        </w:rPr>
-      </w:pPr>
-      <w:r>
-        <w:rPr/>
-      </w:r>
-    </w:p>
-    <w:p>
-      <w:pPr>
-        <w:pStyle w:val="Normal"/>
-        <w:jc w:val="left"/>
-        <w:rPr>
-          <w:sz w:val="28"/>
-          <w:szCs w:val="28"/>
-        </w:rPr>
-      </w:pPr>
-      <w:r>
-        <w:rPr/>
-      </w:r>
-    </w:p>
-    <w:p>
-      <w:pPr>
-        <w:pStyle w:val="Normal"/>
-        <w:jc w:val="left"/>
-        <w:rPr>
-          <w:sz w:val="28"/>
-          <w:szCs w:val="28"/>
-        </w:rPr>
-      </w:pPr>
-      <w:r>
-        <w:rPr/>
-      </w:r>
-    </w:p>
-    <w:p>
-      <w:pPr>
-        <w:pStyle w:val="Normal"/>
-        <w:jc w:val="left"/>
-        <w:rPr>
-          <w:sz w:val="28"/>
-          <w:szCs w:val="28"/>
-        </w:rPr>
-      </w:pPr>
-      <w:r>
-        <w:rPr/>
-      </w:r>
-    </w:p>
-    <w:p>
-      <w:pPr>
-        <w:pStyle w:val="Normal"/>
-        <w:jc w:val="left"/>
-        <w:rPr>
-          <w:sz w:val="28"/>
-          <w:szCs w:val="28"/>
-        </w:rPr>
-      </w:pPr>
-      <w:r>
-        <w:rPr/>
-      </w:r>
-    </w:p>
-    <w:p>
-      <w:pPr>
-        <w:pStyle w:val="Normal"/>
-        <w:jc w:val="left"/>
-        <w:rPr>
-          <w:sz w:val="28"/>
-          <w:szCs w:val="28"/>
-        </w:rPr>
-      </w:pPr>
-      <w:r>
-        <w:rPr/>
-      </w:r>
-    </w:p>
-    <w:p>
-      <w:pPr>
-        <w:pStyle w:val="Normal"/>
-        <w:jc w:val="left"/>
-        <w:rPr>
-          <w:sz w:val="28"/>
-          <w:szCs w:val="28"/>
-        </w:rPr>
-      </w:pPr>
-      <w:r>
-        <w:rPr/>
-      </w:r>
-    </w:p>
-    <w:p>
-      <w:pPr>
-        <w:pStyle w:val="Normal"/>
-        <w:jc w:val="left"/>
-        <w:rPr>
-          <w:sz w:val="28"/>
-          <w:szCs w:val="28"/>
-        </w:rPr>
-      </w:pPr>
-      <w:r>
-        <w:rPr/>
-      </w:r>
-    </w:p>
-    <w:p>
-      <w:pPr>
-        <w:pStyle w:val="Normal"/>
-        <w:jc w:val="left"/>
-        <w:rPr>
-          <w:sz w:val="28"/>
-          <w:szCs w:val="28"/>
-        </w:rPr>
-      </w:pPr>
-      <w:r>
-        <w:rPr/>
-      </w:r>
-    </w:p>
-    <w:p>
-      <w:pPr>
-        <w:pStyle w:val="Normal"/>
-        <w:jc w:val="left"/>
-        <w:rPr>
-          <w:sz w:val="28"/>
-          <w:szCs w:val="28"/>
-        </w:rPr>
-      </w:pPr>
-      <w:r>
-        <w:rPr/>
-      </w:r>
-    </w:p>
-    <w:p>
-      <w:pPr>
-        <w:pStyle w:val="Normal"/>
-        <w:jc w:val="left"/>
-        <w:rPr>
-          <w:sz w:val="32"/>
-          <w:szCs w:val="32"/>
-        </w:rPr>
-      </w:pPr>
-      <w:r>
-        <w:rPr>
-          <w:sz w:val="32"/>
-          <w:szCs w:val="32"/>
-        </w:rPr>
-        <w:t>2.2 Facade Pattern</w:t>
-      </w:r>
-    </w:p>
-    <w:p>
-      <w:pPr>
-        <w:pStyle w:val="Normal"/>
-        <w:jc w:val="left"/>
-        <w:rPr>
-          <w:sz w:val="28"/>
-          <w:szCs w:val="28"/>
-        </w:rPr>
-      </w:pPr>
-      <w:r>
-        <w:rPr>
-          <w:sz w:val="28"/>
-          <w:szCs w:val="28"/>
-        </w:rPr>
-        <w:t>The Facade Design Pattern in Java is a structural design pattern that provides a simplified interface to a complex subsystem or a set of interfaces in a system. This pattern introduces a facade class that acts as a single entry point, hiding the complexities of the subsystems from the client and facilitating easier access to the functionality of the system. The primary goal of the Facade pattern is to achieve a reduction in complexity for the client and to promote decoupling between the system and the client.</w:t>
-      </w:r>
-    </w:p>
-    <w:p>
-      <w:pPr>
-        <w:pStyle w:val="Normal"/>
-        <w:jc w:val="left"/>
-        <w:rPr>
-          <w:sz w:val="28"/>
-          <w:szCs w:val="28"/>
-        </w:rPr>
-      </w:pPr>
-      <w:r>
-        <w:rPr/>
-      </w:r>
-    </w:p>
-    <w:p>
-      <w:pPr>
-        <w:pStyle w:val="Normal"/>
-        <w:jc w:val="left"/>
-        <w:rPr>
-          <w:sz w:val="28"/>
-          <w:szCs w:val="28"/>
-        </w:rPr>
-      </w:pPr>
-      <w:r>
-        <w:rPr>
-          <w:sz w:val="28"/>
-          <w:szCs w:val="28"/>
-        </w:rPr>
-        <w:t xml:space="preserve">The facade class </w:t>
-      </w:r>
-      <w:r>
-        <w:rPr>
-          <w:sz w:val="28"/>
-          <w:szCs w:val="28"/>
-        </w:rPr>
-        <w:t xml:space="preserve">PrinterFacade.java introduced to </w:t>
-      </w:r>
-      <w:r>
-        <w:rPr>
-          <w:sz w:val="28"/>
-          <w:szCs w:val="28"/>
-        </w:rPr>
-        <w:t>handle the complex processing of 3dPrintScheduler application.</w:t>
-      </w:r>
-    </w:p>
-    <w:p>
-      <w:pPr>
-        <w:pStyle w:val="Normal"/>
-        <w:jc w:val="left"/>
-        <w:rPr>
-          <w:sz w:val="28"/>
-          <w:szCs w:val="28"/>
-        </w:rPr>
-      </w:pPr>
-      <w:r>
-        <w:rPr/>
-      </w:r>
-    </w:p>
-    <w:p>
-      <w:pPr>
-        <w:pStyle w:val="Normal"/>
-        <w:jc w:val="left"/>
-        <w:rPr>
-          <w:sz w:val="32"/>
-          <w:szCs w:val="32"/>
-        </w:rPr>
-      </w:pPr>
-      <w:r>
-        <w:rPr>
-          <w:sz w:val="32"/>
-          <w:szCs w:val="32"/>
-        </w:rPr>
-      </w:r>
-    </w:p>
-    <w:p>
-      <w:pPr>
-        <w:pStyle w:val="Normal"/>
-        <w:jc w:val="left"/>
-        <w:rPr>
-          <w:sz w:val="32"/>
-          <w:szCs w:val="32"/>
-        </w:rPr>
-      </w:pPr>
-      <w:r>
-        <w:rPr>
-          <w:sz w:val="32"/>
-          <w:szCs w:val="32"/>
-        </w:rPr>
-      </w:r>
-    </w:p>
-    <w:p>
-      <w:pPr>
-        <w:pStyle w:val="Normal"/>
-        <w:jc w:val="left"/>
-        <w:rPr>
-          <w:sz w:val="32"/>
-          <w:szCs w:val="32"/>
-        </w:rPr>
-      </w:pPr>
-      <w:r>
-        <w:rPr>
-          <w:sz w:val="32"/>
-          <w:szCs w:val="32"/>
-        </w:rPr>
       </w:r>
     </w:p>
     <w:p>
@@ -1217,10 +1986,114 @@
         </w:rPr>
       </w:pPr>
       <w:r>
+        <w:rPr/>
+      </w:r>
+    </w:p>
+    <w:p>
+      <w:pPr>
+        <w:pStyle w:val="Normal"/>
+        <w:jc w:val="left"/>
         <w:rPr>
           <w:sz w:val="36"/>
           <w:szCs w:val="36"/>
         </w:rPr>
+      </w:pPr>
+      <w:r>
+        <w:rPr/>
+      </w:r>
+    </w:p>
+    <w:p>
+      <w:pPr>
+        <w:pStyle w:val="Normal"/>
+        <w:jc w:val="left"/>
+        <w:rPr>
+          <w:sz w:val="36"/>
+          <w:szCs w:val="36"/>
+        </w:rPr>
+      </w:pPr>
+      <w:r>
+        <w:rPr/>
+      </w:r>
+    </w:p>
+    <w:p>
+      <w:pPr>
+        <w:pStyle w:val="Normal"/>
+        <w:jc w:val="left"/>
+        <w:rPr>
+          <w:sz w:val="36"/>
+          <w:szCs w:val="36"/>
+        </w:rPr>
+      </w:pPr>
+      <w:r>
+        <w:rPr/>
+      </w:r>
+    </w:p>
+    <w:p>
+      <w:pPr>
+        <w:pStyle w:val="Normal"/>
+        <w:jc w:val="left"/>
+        <w:rPr>
+          <w:sz w:val="36"/>
+          <w:szCs w:val="36"/>
+        </w:rPr>
+      </w:pPr>
+      <w:r>
+        <w:rPr/>
+      </w:r>
+    </w:p>
+    <w:p>
+      <w:pPr>
+        <w:pStyle w:val="Normal"/>
+        <w:jc w:val="left"/>
+        <w:rPr>
+          <w:sz w:val="36"/>
+          <w:szCs w:val="36"/>
+        </w:rPr>
+      </w:pPr>
+      <w:r>
+        <w:rPr/>
+      </w:r>
+    </w:p>
+    <w:p>
+      <w:pPr>
+        <w:pStyle w:val="Normal"/>
+        <w:jc w:val="left"/>
+        <w:rPr>
+          <w:sz w:val="36"/>
+          <w:szCs w:val="36"/>
+        </w:rPr>
+      </w:pPr>
+      <w:r>
+        <w:rPr/>
+      </w:r>
+    </w:p>
+    <w:p>
+      <w:pPr>
+        <w:pStyle w:val="Normal"/>
+        <w:jc w:val="left"/>
+        <w:rPr>
+          <w:sz w:val="36"/>
+          <w:szCs w:val="36"/>
+        </w:rPr>
+      </w:pPr>
+      <w:r>
+        <w:rPr/>
+      </w:r>
+    </w:p>
+    <w:p>
+      <w:pPr>
+        <w:pStyle w:val="Normal"/>
+        <w:jc w:val="left"/>
+        <w:rPr>
+          <w:sz w:val="36"/>
+          <w:szCs w:val="36"/>
+        </w:rPr>
+      </w:pPr>
+      <w:r>
+        <w:rPr>
+          <w:sz w:val="36"/>
+          <w:szCs w:val="36"/>
+        </w:rPr>
         <w:t>3. Design Patterns</w:t>
       </w:r>
     </w:p>
@@ -1272,23 +2145,80 @@
           <w:sz w:val="28"/>
           <w:szCs w:val="28"/>
         </w:rPr>
-        <w:t>PrinterManager.java class is singleton….</w:t>
-      </w:r>
-    </w:p>
-    <w:p>
-      <w:pPr>
-        <w:pStyle w:val="Normal"/>
-        <w:jc w:val="left"/>
-        <w:rPr>
-          <w:sz w:val="28"/>
-          <w:szCs w:val="28"/>
-        </w:rPr>
-      </w:pPr>
-      <w:r>
-        <w:rPr>
-          <w:sz w:val="28"/>
-          <w:szCs w:val="28"/>
-        </w:rPr>
+        <w:t>Problem Statement:</w:t>
+      </w:r>
+    </w:p>
+    <w:p>
+      <w:pPr>
+        <w:pStyle w:val="Normal"/>
+        <w:jc w:val="left"/>
+        <w:rPr>
+          <w:sz w:val="28"/>
+          <w:szCs w:val="28"/>
+        </w:rPr>
+      </w:pPr>
+      <w:r>
+        <w:rPr>
+          <w:sz w:val="28"/>
+          <w:szCs w:val="28"/>
+        </w:rPr>
+        <w:t>The PrinterManager class holds application data loaded from a file. We want only one instance of this class in the entire application to ensure consistent data access.</w:t>
+      </w:r>
+    </w:p>
+    <w:p>
+      <w:pPr>
+        <w:pStyle w:val="Normal"/>
+        <w:jc w:val="left"/>
+        <w:rPr>
+          <w:sz w:val="28"/>
+          <w:szCs w:val="28"/>
+        </w:rPr>
+      </w:pPr>
+      <w:r>
+        <w:rPr>
+          <w:sz w:val="28"/>
+          <w:szCs w:val="28"/>
+        </w:rPr>
+        <w:t xml:space="preserve">Design Solution: </w:t>
+      </w:r>
+    </w:p>
+    <w:p>
+      <w:pPr>
+        <w:pStyle w:val="Normal"/>
+        <w:jc w:val="left"/>
+        <w:rPr>
+          <w:sz w:val="28"/>
+          <w:szCs w:val="28"/>
+        </w:rPr>
+      </w:pPr>
+      <w:r>
+        <w:rPr/>
+      </w:r>
+    </w:p>
+    <w:p>
+      <w:pPr>
+        <w:pStyle w:val="Normal"/>
+        <w:jc w:val="left"/>
+        <w:rPr>
+          <w:sz w:val="28"/>
+          <w:szCs w:val="28"/>
+        </w:rPr>
+      </w:pPr>
+      <w:r>
+        <w:rPr/>
+      </w:r>
+    </w:p>
+    <w:p>
+      <w:pPr>
+        <w:pStyle w:val="Normal"/>
+        <w:jc w:val="left"/>
+        <w:rPr>
+          <w:sz w:val="32"/>
+          <w:szCs w:val="32"/>
+        </w:rPr>
+      </w:pPr>
+      <w:r>
+        <w:rPr/>
       </w:r>
     </w:p>
     <w:p>
@@ -1335,6 +2265,53 @@
         </w:rPr>
       </w:pPr>
       <w:r>
+        <w:rPr/>
+      </w:r>
+    </w:p>
+    <w:p>
+      <w:pPr>
+        <w:pStyle w:val="Normal"/>
+        <w:jc w:val="left"/>
+        <w:rPr>
+          <w:sz w:val="28"/>
+          <w:szCs w:val="28"/>
+        </w:rPr>
+      </w:pPr>
+      <w:r>
+        <w:rPr>
+          <w:sz w:val="28"/>
+          <w:szCs w:val="28"/>
+        </w:rPr>
+        <w:t>Problem Statement:</w:t>
+      </w:r>
+    </w:p>
+    <w:p>
+      <w:pPr>
+        <w:pStyle w:val="Normal"/>
+        <w:jc w:val="left"/>
+        <w:rPr>
+          <w:sz w:val="28"/>
+          <w:szCs w:val="28"/>
+        </w:rPr>
+      </w:pPr>
+      <w:r>
+        <w:rPr>
+          <w:sz w:val="28"/>
+          <w:szCs w:val="28"/>
+        </w:rPr>
+        <w:t xml:space="preserve">Design Solution: </w:t>
+      </w:r>
+    </w:p>
+    <w:p>
+      <w:pPr>
+        <w:pStyle w:val="Normal"/>
+        <w:jc w:val="left"/>
+        <w:rPr>
+          <w:sz w:val="28"/>
+          <w:szCs w:val="28"/>
+        </w:rPr>
+      </w:pPr>
+      <w:r>
         <w:rPr>
           <w:sz w:val="28"/>
           <w:szCs w:val="28"/>
@@ -1357,6 +2334,86 @@
           <w:szCs w:val="28"/>
         </w:rPr>
         <w:t>PrintTaskFactory.java added to ...</w:t>
+      </w:r>
+    </w:p>
+    <w:p>
+      <w:pPr>
+        <w:pStyle w:val="Normal"/>
+        <w:jc w:val="left"/>
+        <w:rPr>
+          <w:sz w:val="32"/>
+          <w:szCs w:val="32"/>
+        </w:rPr>
+      </w:pPr>
+      <w:r>
+        <w:rPr>
+          <w:sz w:val="32"/>
+          <w:szCs w:val="32"/>
+        </w:rPr>
+      </w:r>
+    </w:p>
+    <w:p>
+      <w:pPr>
+        <w:pStyle w:val="Normal"/>
+        <w:jc w:val="left"/>
+        <w:rPr>
+          <w:sz w:val="32"/>
+          <w:szCs w:val="32"/>
+        </w:rPr>
+      </w:pPr>
+      <w:r>
+        <w:rPr>
+          <w:sz w:val="32"/>
+          <w:szCs w:val="32"/>
+        </w:rPr>
+      </w:r>
+    </w:p>
+    <w:p>
+      <w:pPr>
+        <w:pStyle w:val="Normal"/>
+        <w:jc w:val="left"/>
+        <w:rPr>
+          <w:sz w:val="32"/>
+          <w:szCs w:val="32"/>
+        </w:rPr>
+      </w:pPr>
+      <w:r>
+        <w:rPr>
+          <w:sz w:val="32"/>
+          <w:szCs w:val="32"/>
+        </w:rPr>
+      </w:r>
+    </w:p>
+    <w:p>
+      <w:pPr>
+        <w:pStyle w:val="Normal"/>
+        <w:jc w:val="left"/>
+        <w:rPr>
+          <w:sz w:val="32"/>
+          <w:szCs w:val="32"/>
+        </w:rPr>
+      </w:pPr>
+      <w:r>
+        <w:rPr>
+          <w:sz w:val="32"/>
+          <w:szCs w:val="32"/>
+        </w:rPr>
+      </w:r>
+    </w:p>
+    <w:p>
+      <w:pPr>
+        <w:pStyle w:val="Normal"/>
+        <w:jc w:val="left"/>
+        <w:rPr>
+          <w:sz w:val="32"/>
+          <w:szCs w:val="32"/>
+        </w:rPr>
+      </w:pPr>
+      <w:r>
+        <w:rPr>
+          <w:sz w:val="32"/>
+          <w:szCs w:val="32"/>
+        </w:rPr>
       </w:r>
     </w:p>
     <w:p>
@@ -1697,10 +2754,10 @@
           <wp:anchor behindDoc="0" distT="0" distB="0" distL="0" distR="0" simplePos="0" locked="0" layoutInCell="0" allowOverlap="1" relativeHeight="3">
             <wp:simplePos x="0" y="0"/>
             <wp:positionH relativeFrom="column">
-              <wp:align>center</wp:align>
+              <wp:posOffset>662940</wp:posOffset>
             </wp:positionH>
             <wp:positionV relativeFrom="paragraph">
-              <wp:align>top</wp:align>
+              <wp:posOffset>245745</wp:posOffset>
             </wp:positionV>
             <wp:extent cx="5532755" cy="10058400"/>
             <wp:effectExtent l="0" t="0" r="0" b="0"/>
@@ -1777,248 +2834,8 @@
         <w:pStyle w:val="Normal"/>
         <w:jc w:val="left"/>
         <w:rPr>
-          <w:sz w:val="32"/>
-          <w:szCs w:val="32"/>
-        </w:rPr>
-      </w:pPr>
-      <w:r>
-        <w:rPr>
-          <w:sz w:val="32"/>
-          <w:szCs w:val="32"/>
-        </w:rPr>
-      </w:r>
-    </w:p>
-    <w:p>
-      <w:pPr>
-        <w:pStyle w:val="Normal"/>
-        <w:jc w:val="left"/>
-        <w:rPr>
-          <w:sz w:val="32"/>
-          <w:szCs w:val="32"/>
-        </w:rPr>
-      </w:pPr>
-      <w:r>
-        <w:rPr>
-          <w:sz w:val="32"/>
-          <w:szCs w:val="32"/>
-        </w:rPr>
-      </w:r>
-    </w:p>
-    <w:p>
-      <w:pPr>
-        <w:pStyle w:val="Normal"/>
-        <w:jc w:val="left"/>
-        <w:rPr>
-          <w:sz w:val="32"/>
-          <w:szCs w:val="32"/>
-        </w:rPr>
-      </w:pPr>
-      <w:r>
-        <w:rPr>
-          <w:sz w:val="32"/>
-          <w:szCs w:val="32"/>
-        </w:rPr>
-      </w:r>
-    </w:p>
-    <w:p>
-      <w:pPr>
-        <w:pStyle w:val="Normal"/>
-        <w:jc w:val="left"/>
-        <w:rPr>
-          <w:sz w:val="32"/>
-          <w:szCs w:val="32"/>
-        </w:rPr>
-      </w:pPr>
-      <w:r>
-        <w:rPr>
-          <w:sz w:val="32"/>
-          <w:szCs w:val="32"/>
-        </w:rPr>
-      </w:r>
-    </w:p>
-    <w:p>
-      <w:pPr>
-        <w:pStyle w:val="Normal"/>
-        <w:jc w:val="left"/>
-        <w:rPr>
-          <w:sz w:val="32"/>
-          <w:szCs w:val="32"/>
-        </w:rPr>
-      </w:pPr>
-      <w:r>
-        <w:rPr>
-          <w:sz w:val="32"/>
-          <w:szCs w:val="32"/>
-        </w:rPr>
-      </w:r>
-    </w:p>
-    <w:p>
-      <w:pPr>
-        <w:pStyle w:val="Normal"/>
-        <w:jc w:val="left"/>
-        <w:rPr>
-          <w:sz w:val="32"/>
-          <w:szCs w:val="32"/>
-        </w:rPr>
-      </w:pPr>
-      <w:r>
-        <w:rPr>
-          <w:sz w:val="32"/>
-          <w:szCs w:val="32"/>
-        </w:rPr>
-      </w:r>
-    </w:p>
-    <w:p>
-      <w:pPr>
-        <w:pStyle w:val="Normal"/>
-        <w:jc w:val="left"/>
-        <w:rPr>
-          <w:sz w:val="32"/>
-          <w:szCs w:val="32"/>
-        </w:rPr>
-      </w:pPr>
-      <w:r>
-        <w:rPr>
-          <w:sz w:val="32"/>
-          <w:szCs w:val="32"/>
-        </w:rPr>
-      </w:r>
-    </w:p>
-    <w:p>
-      <w:pPr>
-        <w:pStyle w:val="Normal"/>
-        <w:jc w:val="left"/>
-        <w:rPr>
-          <w:sz w:val="32"/>
-          <w:szCs w:val="32"/>
-        </w:rPr>
-      </w:pPr>
-      <w:r>
-        <w:rPr>
-          <w:sz w:val="32"/>
-          <w:szCs w:val="32"/>
-        </w:rPr>
-      </w:r>
-    </w:p>
-    <w:p>
-      <w:pPr>
-        <w:pStyle w:val="Normal"/>
-        <w:jc w:val="left"/>
-        <w:rPr>
-          <w:sz w:val="32"/>
-          <w:szCs w:val="32"/>
-        </w:rPr>
-      </w:pPr>
-      <w:r>
-        <w:rPr>
-          <w:sz w:val="32"/>
-          <w:szCs w:val="32"/>
-        </w:rPr>
-      </w:r>
-    </w:p>
-    <w:p>
-      <w:pPr>
-        <w:pStyle w:val="Normal"/>
-        <w:jc w:val="left"/>
-        <w:rPr>
-          <w:sz w:val="32"/>
-          <w:szCs w:val="32"/>
-        </w:rPr>
-      </w:pPr>
-      <w:r>
-        <w:rPr>
-          <w:sz w:val="32"/>
-          <w:szCs w:val="32"/>
-        </w:rPr>
-      </w:r>
-    </w:p>
-    <w:p>
-      <w:pPr>
-        <w:pStyle w:val="Normal"/>
-        <w:jc w:val="left"/>
-        <w:rPr>
-          <w:sz w:val="32"/>
-          <w:szCs w:val="32"/>
-        </w:rPr>
-      </w:pPr>
-      <w:r>
-        <w:rPr>
-          <w:sz w:val="32"/>
-          <w:szCs w:val="32"/>
-        </w:rPr>
-      </w:r>
-    </w:p>
-    <w:p>
-      <w:pPr>
-        <w:pStyle w:val="Normal"/>
-        <w:jc w:val="left"/>
-        <w:rPr>
-          <w:sz w:val="32"/>
-          <w:szCs w:val="32"/>
-        </w:rPr>
-      </w:pPr>
-      <w:r>
-        <w:rPr>
-          <w:sz w:val="32"/>
-          <w:szCs w:val="32"/>
-        </w:rPr>
-      </w:r>
-    </w:p>
-    <w:p>
-      <w:pPr>
-        <w:pStyle w:val="Normal"/>
-        <w:jc w:val="left"/>
-        <w:rPr>
-          <w:sz w:val="32"/>
-          <w:szCs w:val="32"/>
-        </w:rPr>
-      </w:pPr>
-      <w:r>
-        <w:rPr>
-          <w:sz w:val="32"/>
-          <w:szCs w:val="32"/>
-        </w:rPr>
-      </w:r>
-    </w:p>
-    <w:p>
-      <w:pPr>
-        <w:pStyle w:val="Normal"/>
-        <w:jc w:val="left"/>
-        <w:rPr>
-          <w:sz w:val="32"/>
-          <w:szCs w:val="32"/>
-        </w:rPr>
-      </w:pPr>
-      <w:r>
-        <w:rPr>
-          <w:sz w:val="32"/>
-          <w:szCs w:val="32"/>
-        </w:rPr>
-      </w:r>
-    </w:p>
-    <w:p>
-      <w:pPr>
-        <w:pStyle w:val="Normal"/>
-        <w:jc w:val="left"/>
-        <w:rPr>
-          <w:sz w:val="32"/>
-          <w:szCs w:val="32"/>
-        </w:rPr>
-      </w:pPr>
-      <w:r>
-        <w:rPr>
-          <w:sz w:val="32"/>
-          <w:szCs w:val="32"/>
-        </w:rPr>
-      </w:r>
-    </w:p>
-    <w:p>
-      <w:pPr>
-        <w:pStyle w:val="Normal"/>
-        <w:jc w:val="left"/>
-        <w:rPr>
-          <w:sz w:val="32"/>
-          <w:szCs w:val="32"/>
+          <w:sz w:val="36"/>
+          <w:szCs w:val="36"/>
         </w:rPr>
       </w:pPr>
       <w:r>
@@ -2030,14 +2847,66 @@
         <w:pStyle w:val="Normal"/>
         <w:jc w:val="left"/>
         <w:rPr>
-          <w:sz w:val="32"/>
-          <w:szCs w:val="32"/>
-        </w:rPr>
-      </w:pPr>
-      <w:r>
-        <w:rPr>
-          <w:sz w:val="32"/>
-          <w:szCs w:val="32"/>
+          <w:sz w:val="36"/>
+          <w:szCs w:val="36"/>
+        </w:rPr>
+      </w:pPr>
+      <w:r>
+        <w:rPr/>
+      </w:r>
+    </w:p>
+    <w:p>
+      <w:pPr>
+        <w:pStyle w:val="Normal"/>
+        <w:jc w:val="left"/>
+        <w:rPr>
+          <w:sz w:val="36"/>
+          <w:szCs w:val="36"/>
+        </w:rPr>
+      </w:pPr>
+      <w:r>
+        <w:rPr/>
+      </w:r>
+    </w:p>
+    <w:p>
+      <w:pPr>
+        <w:pStyle w:val="Normal"/>
+        <w:jc w:val="left"/>
+        <w:rPr>
+          <w:sz w:val="36"/>
+          <w:szCs w:val="36"/>
+        </w:rPr>
+      </w:pPr>
+      <w:r>
+        <w:rPr/>
+      </w:r>
+    </w:p>
+    <w:p>
+      <w:pPr>
+        <w:pStyle w:val="Normal"/>
+        <w:jc w:val="left"/>
+        <w:rPr>
+          <w:sz w:val="36"/>
+          <w:szCs w:val="36"/>
+        </w:rPr>
+      </w:pPr>
+      <w:r>
+        <w:rPr/>
+      </w:r>
+    </w:p>
+    <w:p>
+      <w:pPr>
+        <w:pStyle w:val="Normal"/>
+        <w:jc w:val="left"/>
+        <w:rPr>
+          <w:sz w:val="36"/>
+          <w:szCs w:val="36"/>
+        </w:rPr>
+      </w:pPr>
+      <w:r>
+        <w:rPr>
+          <w:sz w:val="36"/>
+          <w:szCs w:val="36"/>
         </w:rPr>
         <w:t>4. Expansion of the System</w:t>
       </w:r>
@@ -2047,14 +2916,14 @@
         <w:pStyle w:val="Normal"/>
         <w:jc w:val="left"/>
         <w:rPr>
-          <w:sz w:val="28"/>
-          <w:szCs w:val="28"/>
-        </w:rPr>
-      </w:pPr>
-      <w:r>
-        <w:rPr>
-          <w:sz w:val="28"/>
-          <w:szCs w:val="28"/>
+          <w:sz w:val="32"/>
+          <w:szCs w:val="32"/>
+        </w:rPr>
+      </w:pPr>
+      <w:r>
+        <w:rPr>
+          <w:sz w:val="32"/>
+          <w:szCs w:val="32"/>
         </w:rPr>
         <w:t>4.1 Expansion-1:</w:t>
       </w:r>
@@ -2064,18 +2933,14 @@
         <w:pStyle w:val="Normal"/>
         <w:jc w:val="left"/>
         <w:rPr>
-          <w:sz w:val="32"/>
-          <w:szCs w:val="32"/>
-        </w:rPr>
-      </w:pPr>
-      <w:r>
-        <w:rPr/>
-        <w:tab/>
-      </w:r>
-      <w:r>
-        <w:rPr>
-          <w:sz w:val="24"/>
-          <w:szCs w:val="24"/>
+          <w:sz w:val="28"/>
+          <w:szCs w:val="28"/>
+        </w:rPr>
+      </w:pPr>
+      <w:r>
+        <w:rPr>
+          <w:sz w:val="28"/>
+          <w:szCs w:val="28"/>
         </w:rPr>
         <w:t>An additional option in the menu that displays the dashboard.</w:t>
       </w:r>
@@ -2085,16 +2950,15 @@
         <w:pStyle w:val="Normal"/>
         <w:jc w:val="left"/>
         <w:rPr>
-          <w:sz w:val="24"/>
-          <w:szCs w:val="24"/>
-        </w:rPr>
-      </w:pPr>
-      <w:r>
-        <w:rPr>
-          <w:sz w:val="24"/>
-          <w:szCs w:val="24"/>
-        </w:rPr>
-        <w:tab/>
+          <w:sz w:val="28"/>
+          <w:szCs w:val="28"/>
+        </w:rPr>
+      </w:pPr>
+      <w:r>
+        <w:rPr>
+          <w:sz w:val="28"/>
+          <w:szCs w:val="28"/>
+        </w:rPr>
         <w:t xml:space="preserve">Following data will be displayed: </w:t>
       </w:r>
     </w:p>
@@ -2103,19 +2967,17 @@
         <w:pStyle w:val="Normal"/>
         <w:jc w:val="left"/>
         <w:rPr>
-          <w:sz w:val="24"/>
-          <w:szCs w:val="24"/>
-        </w:rPr>
-      </w:pPr>
-      <w:r>
-        <w:rPr>
-          <w:sz w:val="24"/>
-          <w:szCs w:val="24"/>
-        </w:rPr>
-        <w:tab/>
+          <w:sz w:val="28"/>
+          <w:szCs w:val="28"/>
+        </w:rPr>
+      </w:pPr>
+      <w:r>
+        <w:rPr>
+          <w:sz w:val="28"/>
+          <w:szCs w:val="28"/>
+        </w:rPr>
         <w:t>- Number of times a spool has been changed.</w:t>
         <w:br/>
-        <w:tab/>
         <w:t>- Total number of prints fulfilled.</w:t>
       </w:r>
     </w:p>
@@ -2124,30 +2986,30 @@
         <w:pStyle w:val="Normal"/>
         <w:jc w:val="left"/>
         <w:rPr>
-          <w:sz w:val="24"/>
-          <w:szCs w:val="24"/>
-        </w:rPr>
-      </w:pPr>
-      <w:r>
-        <w:rPr>
-          <w:sz w:val="24"/>
-          <w:szCs w:val="24"/>
-        </w:rPr>
-      </w:r>
-    </w:p>
-    <w:p>
-      <w:pPr>
-        <w:pStyle w:val="Normal"/>
-        <w:jc w:val="left"/>
-        <w:rPr>
-          <w:sz w:val="32"/>
-          <w:szCs w:val="32"/>
-        </w:rPr>
-      </w:pPr>
-      <w:r>
-        <w:rPr>
-          <w:sz w:val="32"/>
-          <w:szCs w:val="32"/>
+          <w:sz w:val="28"/>
+          <w:szCs w:val="28"/>
+        </w:rPr>
+      </w:pPr>
+      <w:r>
+        <w:rPr>
+          <w:sz w:val="28"/>
+          <w:szCs w:val="28"/>
+        </w:rPr>
+      </w:r>
+    </w:p>
+    <w:p>
+      <w:pPr>
+        <w:pStyle w:val="Normal"/>
+        <w:jc w:val="left"/>
+        <w:rPr>
+          <w:sz w:val="36"/>
+          <w:szCs w:val="36"/>
+        </w:rPr>
+      </w:pPr>
+      <w:r>
+        <w:rPr>
+          <w:sz w:val="36"/>
+          <w:szCs w:val="36"/>
         </w:rPr>
         <w:t>5. Testing</w:t>
       </w:r>
@@ -2174,14 +3036,14 @@
         <w:spacing w:before="0" w:after="160"/>
         <w:jc w:val="left"/>
         <w:rPr>
-          <w:sz w:val="32"/>
-          <w:szCs w:val="32"/>
-        </w:rPr>
-      </w:pPr>
-      <w:r>
-        <w:rPr>
-          <w:sz w:val="32"/>
-          <w:szCs w:val="32"/>
+          <w:sz w:val="36"/>
+          <w:szCs w:val="36"/>
+        </w:rPr>
+      </w:pPr>
+      <w:r>
+        <w:rPr>
+          <w:sz w:val="36"/>
+          <w:szCs w:val="36"/>
         </w:rPr>
         <w:t>6. Conclusion</w:t>
       </w:r>
@@ -2527,8 +3389,8 @@
   <w:abstractNum w:abstractNumId="1">
     <w:lvl w:ilvl="0">
       <w:start w:val="1"/>
-      <w:numFmt w:val="decimal"/>
-      <w:lvlText w:val="%1)"/>
+      <w:numFmt w:val="bullet"/>
+      <w:lvlText w:val=""/>
       <w:lvlJc w:val="left"/>
       <w:pPr>
         <w:tabs>
@@ -2536,12 +3398,14 @@
         </w:tabs>
         <w:ind w:left="720" w:hanging="360"/>
       </w:pPr>
-      <w:rPr/>
+      <w:rPr>
+        <w:rFonts w:ascii="Symbol" w:hAnsi="Symbol" w:cs="Symbol" w:hint="default"/>
+      </w:rPr>
     </w:lvl>
     <w:lvl w:ilvl="1">
       <w:start w:val="1"/>
-      <w:numFmt w:val="decimal"/>
-      <w:lvlText w:val="%2)"/>
+      <w:numFmt w:val="bullet"/>
+      <w:lvlText w:val="◦"/>
       <w:lvlJc w:val="left"/>
       <w:pPr>
         <w:tabs>
@@ -2549,12 +3413,14 @@
         </w:tabs>
         <w:ind w:left="1080" w:hanging="360"/>
       </w:pPr>
-      <w:rPr/>
+      <w:rPr>
+        <w:rFonts w:ascii="OpenSymbol" w:hAnsi="OpenSymbol" w:cs="OpenSymbol" w:hint="default"/>
+      </w:rPr>
     </w:lvl>
     <w:lvl w:ilvl="2">
       <w:start w:val="1"/>
-      <w:numFmt w:val="decimal"/>
-      <w:lvlText w:val="%3)"/>
+      <w:numFmt w:val="bullet"/>
+      <w:lvlText w:val="▪"/>
       <w:lvlJc w:val="left"/>
       <w:pPr>
         <w:tabs>
@@ -2562,12 +3428,14 @@
         </w:tabs>
         <w:ind w:left="1440" w:hanging="360"/>
       </w:pPr>
-      <w:rPr/>
+      <w:rPr>
+        <w:rFonts w:ascii="OpenSymbol" w:hAnsi="OpenSymbol" w:cs="OpenSymbol" w:hint="default"/>
+      </w:rPr>
     </w:lvl>
     <w:lvl w:ilvl="3">
       <w:start w:val="1"/>
-      <w:numFmt w:val="decimal"/>
-      <w:lvlText w:val="%4)"/>
+      <w:numFmt w:val="bullet"/>
+      <w:lvlText w:val=""/>
       <w:lvlJc w:val="left"/>
       <w:pPr>
         <w:tabs>
@@ -2575,12 +3443,14 @@
         </w:tabs>
         <w:ind w:left="1800" w:hanging="360"/>
       </w:pPr>
-      <w:rPr/>
+      <w:rPr>
+        <w:rFonts w:ascii="Symbol" w:hAnsi="Symbol" w:cs="Symbol" w:hint="default"/>
+      </w:rPr>
     </w:lvl>
     <w:lvl w:ilvl="4">
       <w:start w:val="1"/>
-      <w:numFmt w:val="decimal"/>
-      <w:lvlText w:val="%5)"/>
+      <w:numFmt w:val="bullet"/>
+      <w:lvlText w:val="◦"/>
       <w:lvlJc w:val="left"/>
       <w:pPr>
         <w:tabs>
@@ -2588,12 +3458,14 @@
         </w:tabs>
         <w:ind w:left="2160" w:hanging="360"/>
       </w:pPr>
-      <w:rPr/>
+      <w:rPr>
+        <w:rFonts w:ascii="OpenSymbol" w:hAnsi="OpenSymbol" w:cs="OpenSymbol" w:hint="default"/>
+      </w:rPr>
     </w:lvl>
     <w:lvl w:ilvl="5">
       <w:start w:val="1"/>
-      <w:numFmt w:val="decimal"/>
-      <w:lvlText w:val="%6)"/>
+      <w:numFmt w:val="bullet"/>
+      <w:lvlText w:val="▪"/>
       <w:lvlJc w:val="left"/>
       <w:pPr>
         <w:tabs>
@@ -2601,12 +3473,14 @@
         </w:tabs>
         <w:ind w:left="2520" w:hanging="360"/>
       </w:pPr>
-      <w:rPr/>
+      <w:rPr>
+        <w:rFonts w:ascii="OpenSymbol" w:hAnsi="OpenSymbol" w:cs="OpenSymbol" w:hint="default"/>
+      </w:rPr>
     </w:lvl>
     <w:lvl w:ilvl="6">
       <w:start w:val="1"/>
-      <w:numFmt w:val="decimal"/>
-      <w:lvlText w:val="%7)"/>
+      <w:numFmt w:val="bullet"/>
+      <w:lvlText w:val=""/>
       <w:lvlJc w:val="left"/>
       <w:pPr>
         <w:tabs>
@@ -2614,12 +3488,14 @@
         </w:tabs>
         <w:ind w:left="2880" w:hanging="360"/>
       </w:pPr>
-      <w:rPr/>
+      <w:rPr>
+        <w:rFonts w:ascii="Symbol" w:hAnsi="Symbol" w:cs="Symbol" w:hint="default"/>
+      </w:rPr>
     </w:lvl>
     <w:lvl w:ilvl="7">
       <w:start w:val="1"/>
-      <w:numFmt w:val="decimal"/>
-      <w:lvlText w:val="%8)"/>
+      <w:numFmt w:val="bullet"/>
+      <w:lvlText w:val="◦"/>
       <w:lvlJc w:val="left"/>
       <w:pPr>
         <w:tabs>
@@ -2627,12 +3503,14 @@
         </w:tabs>
         <w:ind w:left="3240" w:hanging="360"/>
       </w:pPr>
-      <w:rPr/>
+      <w:rPr>
+        <w:rFonts w:ascii="OpenSymbol" w:hAnsi="OpenSymbol" w:cs="OpenSymbol" w:hint="default"/>
+      </w:rPr>
     </w:lvl>
     <w:lvl w:ilvl="8">
       <w:start w:val="1"/>
-      <w:numFmt w:val="decimal"/>
-      <w:lvlText w:val="%9)"/>
+      <w:numFmt w:val="bullet"/>
+      <w:lvlText w:val="▪"/>
       <w:lvlJc w:val="left"/>
       <w:pPr>
         <w:tabs>
@@ -2640,7 +3518,9 @@
         </w:tabs>
         <w:ind w:left="3600" w:hanging="360"/>
       </w:pPr>
-      <w:rPr/>
+      <w:rPr>
+        <w:rFonts w:ascii="OpenSymbol" w:hAnsi="OpenSymbol" w:cs="OpenSymbol" w:hint="default"/>
+      </w:rPr>
     </w:lvl>
   </w:abstractNum>
   <w:abstractNum w:abstractNumId="2">
@@ -3193,6 +4073,13 @@
     <w:qFormat/>
     <w:rPr/>
   </w:style>
+  <w:style w:type="character" w:styleId="Bullets">
+    <w:name w:val="Bullets"/>
+    <w:qFormat/>
+    <w:rPr>
+      <w:rFonts w:ascii="OpenSymbol" w:hAnsi="OpenSymbol" w:eastAsia="OpenSymbol" w:cs="OpenSymbol"/>
+    </w:rPr>
+  </w:style>
   <w:style w:type="paragraph" w:styleId="Heading">
     <w:name w:val="Heading"/>
     <w:basedOn w:val="Normal"/>

</xml_diff>

<commit_message>
document update with design code snippets
</commit_message>
<xml_diff>
--- a/docs/3dPrintScheduler.docx
+++ b/docs/3dPrintScheduler.docx
@@ -429,22 +429,25 @@
       </w:pPr>
       <w:r>
         <w:rPr>
+          <w:sz w:val="28"/>
+          <w:szCs w:val="28"/>
+        </w:rPr>
+      </w:r>
+    </w:p>
+    <w:p>
+      <w:pPr>
+        <w:pStyle w:val="Normal"/>
+        <w:jc w:val="left"/>
+        <w:rPr>
           <w:sz w:val="36"/>
           <w:szCs w:val="36"/>
         </w:rPr>
-      </w:r>
-    </w:p>
-    <w:p>
-      <w:pPr>
-        <w:pStyle w:val="Normal"/>
-        <w:jc w:val="left"/>
+      </w:pPr>
+      <w:r>
         <w:rPr>
           <w:sz w:val="36"/>
           <w:szCs w:val="36"/>
         </w:rPr>
-      </w:pPr>
-      <w:r>
-        <w:rPr/>
       </w:r>
     </w:p>
     <w:p>
@@ -508,7 +511,10 @@
         </w:rPr>
       </w:pPr>
       <w:r>
-        <w:rPr/>
+        <w:rPr>
+          <w:sz w:val="28"/>
+          <w:szCs w:val="28"/>
+        </w:rPr>
       </w:r>
     </w:p>
     <w:p>
@@ -896,19 +902,6 @@
           <w:sz w:val="28"/>
           <w:szCs w:val="28"/>
         </w:rPr>
-      </w:r>
-    </w:p>
-    <w:p>
-      <w:pPr>
-        <w:pStyle w:val="Normal"/>
-        <w:jc w:val="left"/>
-        <w:rPr>
-          <w:sz w:val="28"/>
-          <w:szCs w:val="28"/>
-        </w:rPr>
-      </w:pPr>
-      <w:r>
-        <w:rPr/>
       </w:r>
     </w:p>
     <w:p>
@@ -993,38 +986,24 @@
           <w:sz w:val="28"/>
           <w:szCs w:val="28"/>
         </w:rPr>
-        <w:t>P</w:t>
-      </w:r>
-      <w:r>
-        <w:rPr>
-          <w:sz w:val="28"/>
-          <w:szCs w:val="28"/>
-        </w:rPr>
-        <w:t>roblem Statement:</w:t>
-      </w:r>
-    </w:p>
-    <w:p>
-      <w:pPr>
-        <w:pStyle w:val="Normal"/>
-        <w:jc w:val="left"/>
-        <w:rPr>
-          <w:sz w:val="28"/>
-          <w:szCs w:val="28"/>
-        </w:rPr>
-      </w:pPr>
-      <w:r>
-        <w:rPr>
-          <w:sz w:val="28"/>
-          <w:szCs w:val="28"/>
-        </w:rPr>
-        <w:t>T</w:t>
-      </w:r>
-      <w:r>
-        <w:rPr>
-          <w:sz w:val="28"/>
-          <w:szCs w:val="28"/>
-        </w:rPr>
-        <w:t>he Main class that handles multiple tasks such as displaying menus, taking user input, reading data from a file, and updating printer status. This class violates Single Responsibility Principle because there is more than one reason for the change.</w:t>
+        <w:t>Problem Statement:</w:t>
+      </w:r>
+    </w:p>
+    <w:p>
+      <w:pPr>
+        <w:pStyle w:val="Normal"/>
+        <w:jc w:val="left"/>
+        <w:rPr>
+          <w:sz w:val="28"/>
+          <w:szCs w:val="28"/>
+        </w:rPr>
+      </w:pPr>
+      <w:r>
+        <w:rPr>
+          <w:sz w:val="28"/>
+          <w:szCs w:val="28"/>
+        </w:rPr>
+        <w:t>The Main class that handles multiple tasks such as displaying menus, taking user input, reading data from a file, and updating printer status. This class violates Single Responsibility Principle because there is more than one reason for the change.</w:t>
       </w:r>
     </w:p>
     <w:p>
@@ -1058,23 +1037,6 @@
           <w:sz w:val="28"/>
           <w:szCs w:val="28"/>
         </w:rPr>
-        <w:t>Applying Single Responsibility Principle to Main.java class</w:t>
-      </w:r>
-    </w:p>
-    <w:p>
-      <w:pPr>
-        <w:pStyle w:val="Normal"/>
-        <w:jc w:val="left"/>
-        <w:rPr>
-          <w:sz w:val="28"/>
-          <w:szCs w:val="28"/>
-        </w:rPr>
-      </w:pPr>
-      <w:r>
-        <w:rPr>
-          <w:sz w:val="28"/>
-          <w:szCs w:val="28"/>
-        </w:rPr>
         <w:t>Following the single responsibility principle, the Main class has been refactored to handle only one responsibility, which is to control (start/exit) the application.</w:t>
       </w:r>
     </w:p>
@@ -1091,6 +1053,41 @@
         <w:rPr>
           <w:sz w:val="28"/>
           <w:szCs w:val="28"/>
+        </w:rPr>
+        <w:t>Implementation:</w:t>
+      </w:r>
+    </w:p>
+    <w:p>
+      <w:pPr>
+        <w:pStyle w:val="Normal"/>
+        <w:jc w:val="left"/>
+        <w:rPr>
+          <w:sz w:val="28"/>
+          <w:szCs w:val="28"/>
+        </w:rPr>
+      </w:pPr>
+      <w:r>
+        <w:rPr>
+          <w:sz w:val="28"/>
+          <w:szCs w:val="28"/>
+        </w:rPr>
+        <w:t>Below is code snippet after applying refactoring the Main.java class</w:t>
+      </w:r>
+    </w:p>
+    <w:p>
+      <w:pPr>
+        <w:pStyle w:val="Normal"/>
+        <w:ind w:hanging="0"/>
+        <w:jc w:val="left"/>
+        <w:rPr>
+          <w:rFonts w:ascii="Monospace" w:hAnsi="Monospace"/>
+          <w:sz w:val="20"/>
+        </w:rPr>
+      </w:pPr>
+      <w:r>
+        <w:rPr>
+          <w:rFonts w:ascii="Monospace" w:hAnsi="Monospace"/>
+          <w:sz w:val="20"/>
         </w:rPr>
       </w:r>
     </w:p>
@@ -1662,22 +1659,6 @@
         <w:pStyle w:val="Normal"/>
         <w:jc w:val="left"/>
         <w:rPr>
-          <w:sz w:val="24"/>
-          <w:szCs w:val="24"/>
-        </w:rPr>
-      </w:pPr>
-      <w:r>
-        <w:rPr>
-          <w:sz w:val="24"/>
-          <w:szCs w:val="24"/>
-        </w:rPr>
-      </w:r>
-    </w:p>
-    <w:p>
-      <w:pPr>
-        <w:pStyle w:val="Normal"/>
-        <w:jc w:val="left"/>
-        <w:rPr>
           <w:sz w:val="32"/>
           <w:szCs w:val="32"/>
         </w:rPr>
@@ -1717,19 +1698,6 @@
         </w:rPr>
       </w:pPr>
       <w:r>
-        <w:rPr/>
-      </w:r>
-    </w:p>
-    <w:p>
-      <w:pPr>
-        <w:pStyle w:val="Normal"/>
-        <w:jc w:val="left"/>
-        <w:rPr>
-          <w:sz w:val="28"/>
-          <w:szCs w:val="28"/>
-        </w:rPr>
-      </w:pPr>
-      <w:r>
         <w:rPr>
           <w:sz w:val="28"/>
           <w:szCs w:val="28"/>
@@ -1785,52 +1753,57 @@
           <w:sz w:val="28"/>
           <w:szCs w:val="28"/>
         </w:rPr>
-        <w:t>Introduce PrinterFacade class and Extract</w:t>
-      </w:r>
-      <w:r>
-        <w:rPr>
-          <w:sz w:val="28"/>
-          <w:szCs w:val="28"/>
-        </w:rPr>
-        <w:t xml:space="preserve"> Main.java class </w:t>
-      </w:r>
-      <w:r>
-        <w:rPr>
-          <w:sz w:val="28"/>
-          <w:szCs w:val="28"/>
-        </w:rPr>
-        <w:t xml:space="preserve">code into it. </w:t>
-      </w:r>
-    </w:p>
-    <w:p>
-      <w:pPr>
-        <w:pStyle w:val="Normal"/>
-        <w:jc w:val="left"/>
-        <w:rPr>
-          <w:sz w:val="28"/>
-          <w:szCs w:val="28"/>
-        </w:rPr>
-      </w:pPr>
-      <w:r>
-        <w:rPr>
-          <w:sz w:val="28"/>
-          <w:szCs w:val="28"/>
-        </w:rPr>
-        <w:t xml:space="preserve">The facade class PrinterFacade.java </w:t>
-      </w:r>
-      <w:r>
-        <w:rPr>
-          <w:sz w:val="28"/>
-          <w:szCs w:val="28"/>
-        </w:rPr>
-        <w:t>is</w:t>
-      </w:r>
-      <w:r>
-        <w:rPr>
-          <w:sz w:val="28"/>
-          <w:szCs w:val="28"/>
-        </w:rPr>
-        <w:t xml:space="preserve"> introduced to handle the complex processing of the 3dPrintScheduler application.</w:t>
+        <w:t xml:space="preserve">Introduce a facade class and extract Main.java class code into it. </w:t>
+      </w:r>
+    </w:p>
+    <w:p>
+      <w:pPr>
+        <w:pStyle w:val="Normal"/>
+        <w:jc w:val="left"/>
+        <w:rPr>
+          <w:sz w:val="28"/>
+          <w:szCs w:val="28"/>
+        </w:rPr>
+      </w:pPr>
+      <w:r>
+        <w:rPr>
+          <w:sz w:val="28"/>
+          <w:szCs w:val="28"/>
+        </w:rPr>
+        <w:t>Implementation:</w:t>
+      </w:r>
+    </w:p>
+    <w:p>
+      <w:pPr>
+        <w:pStyle w:val="Normal"/>
+        <w:jc w:val="left"/>
+        <w:rPr>
+          <w:sz w:val="28"/>
+          <w:szCs w:val="28"/>
+        </w:rPr>
+      </w:pPr>
+      <w:r>
+        <w:rPr>
+          <w:sz w:val="28"/>
+          <w:szCs w:val="28"/>
+        </w:rPr>
+        <w:t>The facade class PrinterFacade.java is introduced to handle the complex processing of the 3dPrintScheduler application.</w:t>
+      </w:r>
+    </w:p>
+    <w:p>
+      <w:pPr>
+        <w:pStyle w:val="Normal"/>
+        <w:jc w:val="left"/>
+        <w:rPr>
+          <w:sz w:val="28"/>
+          <w:szCs w:val="28"/>
+        </w:rPr>
+      </w:pPr>
+      <w:r>
+        <w:rPr>
+          <w:sz w:val="28"/>
+          <w:szCs w:val="28"/>
+        </w:rPr>
       </w:r>
     </w:p>
     <w:p>
@@ -1864,6 +1837,53 @@
         </w:rPr>
       </w:pPr>
       <w:r>
+        <w:drawing>
+          <wp:anchor behindDoc="0" distT="0" distB="0" distL="0" distR="0" simplePos="0" locked="0" layoutInCell="0" allowOverlap="1" relativeHeight="4">
+            <wp:simplePos x="0" y="0"/>
+            <wp:positionH relativeFrom="column">
+              <wp:posOffset>3382010</wp:posOffset>
+            </wp:positionH>
+            <wp:positionV relativeFrom="paragraph">
+              <wp:posOffset>128270</wp:posOffset>
+            </wp:positionV>
+            <wp:extent cx="2856865" cy="3809365"/>
+            <wp:effectExtent l="0" t="0" r="0" b="0"/>
+            <wp:wrapSquare wrapText="largest"/>
+            <wp:docPr id="2" name="Image3" descr=""/>
+            <wp:cNvGraphicFramePr>
+              <a:graphicFrameLocks xmlns:a="http://schemas.openxmlformats.org/drawingml/2006/main" noChangeAspect="1"/>
+            </wp:cNvGraphicFramePr>
+            <a:graphic xmlns:a="http://schemas.openxmlformats.org/drawingml/2006/main">
+              <a:graphicData uri="http://schemas.openxmlformats.org/drawingml/2006/picture">
+                <pic:pic xmlns:pic="http://schemas.openxmlformats.org/drawingml/2006/picture">
+                  <pic:nvPicPr>
+                    <pic:cNvPr id="2" name="Image3" descr=""/>
+                    <pic:cNvPicPr>
+                      <a:picLocks noChangeAspect="1" noChangeArrowheads="1"/>
+                    </pic:cNvPicPr>
+                  </pic:nvPicPr>
+                  <pic:blipFill>
+                    <a:blip r:embed="rId3"/>
+                    <a:stretch>
+                      <a:fillRect/>
+                    </a:stretch>
+                  </pic:blipFill>
+                  <pic:spPr bwMode="auto">
+                    <a:xfrm>
+                      <a:off x="0" y="0"/>
+                      <a:ext cx="2856865" cy="3809365"/>
+                    </a:xfrm>
+                    <a:prstGeom prst="rect">
+                      <a:avLst/>
+                    </a:prstGeom>
+                  </pic:spPr>
+                </pic:pic>
+              </a:graphicData>
+            </a:graphic>
+          </wp:anchor>
+        </w:drawing>
+      </w:r>
+      <w:r>
         <w:rPr>
           <w:sz w:val="28"/>
           <w:szCs w:val="28"/>
@@ -1960,20 +1980,10 @@
         </w:rPr>
       </w:pPr>
       <w:r>
-        <w:rPr/>
-      </w:r>
-    </w:p>
-    <w:p>
-      <w:pPr>
-        <w:pStyle w:val="Normal"/>
-        <w:jc w:val="left"/>
         <w:rPr>
           <w:sz w:val="36"/>
           <w:szCs w:val="36"/>
         </w:rPr>
-      </w:pPr>
-      <w:r>
-        <w:rPr/>
       </w:r>
     </w:p>
     <w:p>
@@ -1986,20 +1996,10 @@
         </w:rPr>
       </w:pPr>
       <w:r>
-        <w:rPr/>
-      </w:r>
-    </w:p>
-    <w:p>
-      <w:pPr>
-        <w:pStyle w:val="Normal"/>
-        <w:jc w:val="left"/>
         <w:rPr>
           <w:sz w:val="36"/>
           <w:szCs w:val="36"/>
         </w:rPr>
-      </w:pPr>
-      <w:r>
-        <w:rPr/>
       </w:r>
     </w:p>
     <w:p>
@@ -2012,20 +2012,10 @@
         </w:rPr>
       </w:pPr>
       <w:r>
-        <w:rPr/>
-      </w:r>
-    </w:p>
-    <w:p>
-      <w:pPr>
-        <w:pStyle w:val="Normal"/>
-        <w:jc w:val="left"/>
         <w:rPr>
           <w:sz w:val="36"/>
           <w:szCs w:val="36"/>
         </w:rPr>
-      </w:pPr>
-      <w:r>
-        <w:rPr/>
       </w:r>
     </w:p>
     <w:p>
@@ -2038,20 +2028,10 @@
         </w:rPr>
       </w:pPr>
       <w:r>
-        <w:rPr/>
-      </w:r>
-    </w:p>
-    <w:p>
-      <w:pPr>
-        <w:pStyle w:val="Normal"/>
-        <w:jc w:val="left"/>
         <w:rPr>
           <w:sz w:val="36"/>
           <w:szCs w:val="36"/>
         </w:rPr>
-      </w:pPr>
-      <w:r>
-        <w:rPr/>
       </w:r>
     </w:p>
     <w:p>
@@ -2064,20 +2044,10 @@
         </w:rPr>
       </w:pPr>
       <w:r>
-        <w:rPr/>
-      </w:r>
-    </w:p>
-    <w:p>
-      <w:pPr>
-        <w:pStyle w:val="Normal"/>
-        <w:jc w:val="left"/>
         <w:rPr>
           <w:sz w:val="36"/>
           <w:szCs w:val="36"/>
         </w:rPr>
-      </w:pPr>
-      <w:r>
-        <w:rPr/>
       </w:r>
     </w:p>
     <w:p>
@@ -2094,6 +2064,22 @@
           <w:sz w:val="36"/>
           <w:szCs w:val="36"/>
         </w:rPr>
+      </w:r>
+    </w:p>
+    <w:p>
+      <w:pPr>
+        <w:pStyle w:val="Normal"/>
+        <w:jc w:val="left"/>
+        <w:rPr>
+          <w:sz w:val="36"/>
+          <w:szCs w:val="36"/>
+        </w:rPr>
+      </w:pPr>
+      <w:r>
+        <w:rPr>
+          <w:sz w:val="36"/>
+          <w:szCs w:val="36"/>
+        </w:rPr>
         <w:t>3. Design Patterns</w:t>
       </w:r>
     </w:p>
@@ -2192,33 +2178,590 @@
         </w:rPr>
       </w:pPr>
       <w:r>
-        <w:rPr/>
-      </w:r>
-    </w:p>
-    <w:p>
-      <w:pPr>
-        <w:pStyle w:val="Normal"/>
-        <w:jc w:val="left"/>
-        <w:rPr>
-          <w:sz w:val="28"/>
-          <w:szCs w:val="28"/>
-        </w:rPr>
-      </w:pPr>
-      <w:r>
-        <w:rPr/>
-      </w:r>
-    </w:p>
-    <w:p>
-      <w:pPr>
-        <w:pStyle w:val="Normal"/>
-        <w:jc w:val="left"/>
-        <w:rPr>
-          <w:sz w:val="32"/>
-          <w:szCs w:val="32"/>
-        </w:rPr>
-      </w:pPr>
-      <w:r>
-        <w:rPr/>
+        <w:rPr>
+          <w:sz w:val="28"/>
+          <w:szCs w:val="28"/>
+        </w:rPr>
+        <w:t>Refactor PrinterManager.java to follow the singleton pattern.</w:t>
+      </w:r>
+    </w:p>
+    <w:p>
+      <w:pPr>
+        <w:pStyle w:val="Normal"/>
+        <w:jc w:val="left"/>
+        <w:rPr>
+          <w:sz w:val="28"/>
+          <w:szCs w:val="28"/>
+        </w:rPr>
+      </w:pPr>
+      <w:r>
+        <w:rPr>
+          <w:sz w:val="28"/>
+          <w:szCs w:val="28"/>
+        </w:rPr>
+        <w:t>Implementation:</w:t>
+      </w:r>
+    </w:p>
+    <w:p>
+      <w:pPr>
+        <w:pStyle w:val="Normal"/>
+        <w:jc w:val="left"/>
+        <w:rPr>
+          <w:sz w:val="28"/>
+          <w:szCs w:val="28"/>
+        </w:rPr>
+      </w:pPr>
+      <w:r>
+        <w:rPr>
+          <w:sz w:val="28"/>
+          <w:szCs w:val="28"/>
+        </w:rPr>
+        <w:t>Here, the PrinterManager class is refactored to follow the singleton pattern. The constructor is made private to prevent external instantiation. A static getInstance() method provides access point to get the single instance of the class. This ensures that only one PrinterManager object is created throughout the application.</w:t>
+      </w:r>
+    </w:p>
+    <w:p>
+      <w:pPr>
+        <w:pStyle w:val="Normal"/>
+        <w:jc w:val="left"/>
+        <w:rPr>
+          <w:sz w:val="28"/>
+          <w:szCs w:val="28"/>
+        </w:rPr>
+      </w:pPr>
+      <w:r>
+        <w:rPr>
+          <w:sz w:val="28"/>
+          <w:szCs w:val="28"/>
+        </w:rPr>
+      </w:r>
+    </w:p>
+    <w:p>
+      <w:pPr>
+        <w:pStyle w:val="Normal"/>
+        <w:ind w:hanging="0"/>
+        <w:jc w:val="left"/>
+        <w:rPr>
+          <w:rFonts w:ascii="Monospace" w:hAnsi="Monospace"/>
+          <w:sz w:val="20"/>
+        </w:rPr>
+      </w:pPr>
+      <w:r>
+        <w:rPr>
+          <w:rFonts w:ascii="Monospace" w:hAnsi="Monospace"/>
+          <w:color w:val="3F7F5F"/>
+          <w:sz w:val="20"/>
+        </w:rPr>
+        <w:t>// Singleton</w:t>
+      </w:r>
+    </w:p>
+    <w:p>
+      <w:pPr>
+        <w:pStyle w:val="Normal"/>
+        <w:ind w:hanging="0"/>
+        <w:jc w:val="left"/>
+        <w:rPr>
+          <w:rFonts w:ascii="Monospace" w:hAnsi="Monospace"/>
+          <w:sz w:val="20"/>
+        </w:rPr>
+      </w:pPr>
+      <w:r>
+        <w:rPr>
+          <w:rFonts w:ascii="Monospace" w:hAnsi="Monospace"/>
+          <w:b/>
+          <w:color w:val="7F0055"/>
+          <w:sz w:val="20"/>
+        </w:rPr>
+        <w:t>public</w:t>
+      </w:r>
+      <w:r>
+        <w:rPr>
+          <w:rFonts w:ascii="Monospace" w:hAnsi="Monospace"/>
+          <w:color w:val="000000"/>
+          <w:sz w:val="20"/>
+        </w:rPr>
+        <w:t xml:space="preserve"> </w:t>
+      </w:r>
+      <w:r>
+        <w:rPr>
+          <w:rFonts w:ascii="Monospace" w:hAnsi="Monospace"/>
+          <w:b/>
+          <w:color w:val="7F0055"/>
+          <w:sz w:val="20"/>
+        </w:rPr>
+        <w:t>class</w:t>
+      </w:r>
+      <w:r>
+        <w:rPr>
+          <w:rFonts w:ascii="Monospace" w:hAnsi="Monospace"/>
+          <w:color w:val="000000"/>
+          <w:sz w:val="20"/>
+        </w:rPr>
+        <w:t xml:space="preserve"> </w:t>
+      </w:r>
+      <w:r>
+        <w:rPr>
+          <w:rFonts w:ascii="Monospace" w:hAnsi="Monospace"/>
+          <w:color w:val="000000"/>
+          <w:sz w:val="20"/>
+          <w:u w:val="single"/>
+        </w:rPr>
+        <w:t>PrinterManager</w:t>
+      </w:r>
+      <w:r>
+        <w:rPr>
+          <w:rFonts w:ascii="Monospace" w:hAnsi="Monospace"/>
+          <w:color w:val="000000"/>
+          <w:sz w:val="20"/>
+        </w:rPr>
+        <w:t xml:space="preserve"> {</w:t>
+      </w:r>
+    </w:p>
+    <w:p>
+      <w:pPr>
+        <w:pStyle w:val="Normal"/>
+        <w:ind w:hanging="0"/>
+        <w:jc w:val="left"/>
+        <w:rPr>
+          <w:rFonts w:ascii="Monospace" w:hAnsi="Monospace"/>
+          <w:sz w:val="20"/>
+        </w:rPr>
+      </w:pPr>
+      <w:r>
+        <w:rPr>
+          <w:rFonts w:ascii="Monospace" w:hAnsi="Monospace"/>
+          <w:color w:val="000000"/>
+          <w:sz w:val="20"/>
+        </w:rPr>
+        <w:tab/>
+      </w:r>
+      <w:r>
+        <w:rPr>
+          <w:rFonts w:ascii="Monospace" w:hAnsi="Monospace"/>
+          <w:color w:val="3F7F5F"/>
+          <w:sz w:val="20"/>
+        </w:rPr>
+        <w:t>// variables...</w:t>
+      </w:r>
+    </w:p>
+    <w:p>
+      <w:pPr>
+        <w:pStyle w:val="Normal"/>
+        <w:ind w:hanging="0"/>
+        <w:jc w:val="left"/>
+        <w:rPr>
+          <w:rFonts w:ascii="Monospace" w:hAnsi="Monospace"/>
+          <w:sz w:val="20"/>
+        </w:rPr>
+      </w:pPr>
+      <w:r>
+        <w:rPr>
+          <w:rFonts w:ascii="Monospace" w:hAnsi="Monospace"/>
+          <w:color w:val="000000"/>
+          <w:sz w:val="20"/>
+        </w:rPr>
+        <w:tab/>
+      </w:r>
+      <w:r>
+        <w:rPr>
+          <w:rFonts w:ascii="Monospace" w:hAnsi="Monospace"/>
+          <w:b/>
+          <w:color w:val="7F0055"/>
+          <w:sz w:val="20"/>
+        </w:rPr>
+        <w:t>private</w:t>
+      </w:r>
+      <w:r>
+        <w:rPr>
+          <w:rFonts w:ascii="Monospace" w:hAnsi="Monospace"/>
+          <w:color w:val="000000"/>
+          <w:sz w:val="20"/>
+        </w:rPr>
+        <w:t xml:space="preserve"> </w:t>
+      </w:r>
+      <w:r>
+        <w:rPr>
+          <w:rFonts w:ascii="Monospace" w:hAnsi="Monospace"/>
+          <w:b/>
+          <w:color w:val="7F0055"/>
+          <w:sz w:val="20"/>
+        </w:rPr>
+        <w:t>static</w:t>
+      </w:r>
+      <w:r>
+        <w:rPr>
+          <w:rFonts w:ascii="Monospace" w:hAnsi="Monospace"/>
+          <w:color w:val="000000"/>
+          <w:sz w:val="20"/>
+        </w:rPr>
+        <w:t xml:space="preserve"> PrinterManager </w:t>
+      </w:r>
+      <w:r>
+        <w:rPr>
+          <w:rFonts w:ascii="Monospace" w:hAnsi="Monospace"/>
+          <w:i/>
+          <w:color w:val="0000C0"/>
+          <w:sz w:val="20"/>
+        </w:rPr>
+        <w:t>instance</w:t>
+      </w:r>
+      <w:r>
+        <w:rPr>
+          <w:rFonts w:ascii="Monospace" w:hAnsi="Monospace"/>
+          <w:color w:val="000000"/>
+          <w:sz w:val="20"/>
+        </w:rPr>
+        <w:t>;</w:t>
+      </w:r>
+    </w:p>
+    <w:p>
+      <w:pPr>
+        <w:pStyle w:val="Normal"/>
+        <w:ind w:hanging="0"/>
+        <w:jc w:val="left"/>
+        <w:rPr>
+          <w:rFonts w:ascii="Monospace" w:hAnsi="Monospace"/>
+          <w:sz w:val="20"/>
+        </w:rPr>
+      </w:pPr>
+      <w:r>
+        <w:rPr>
+          <w:rFonts w:ascii="Monospace" w:hAnsi="Monospace"/>
+          <w:color w:val="000000"/>
+          <w:sz w:val="20"/>
+        </w:rPr>
+        <w:tab/>
+      </w:r>
+      <w:r>
+        <w:rPr>
+          <w:rFonts w:ascii="Monospace" w:hAnsi="Monospace"/>
+          <w:b/>
+          <w:color w:val="7F0055"/>
+          <w:sz w:val="20"/>
+        </w:rPr>
+        <w:t>private</w:t>
+      </w:r>
+      <w:r>
+        <w:rPr>
+          <w:rFonts w:ascii="Monospace" w:hAnsi="Monospace"/>
+          <w:color w:val="000000"/>
+          <w:sz w:val="20"/>
+        </w:rPr>
+        <w:t xml:space="preserve"> PrinterManager() {</w:t>
+        <w:br/>
+        <w:tab/>
+        <w:tab/>
+      </w:r>
+      <w:r>
+        <w:rPr>
+          <w:rFonts w:ascii="Monospace" w:hAnsi="Monospace"/>
+          <w:color w:val="3F7F5F"/>
+          <w:sz w:val="20"/>
+        </w:rPr>
+        <w:t>// Private constructor to prevent instantiation</w:t>
+        <w:br/>
+        <w:tab/>
+      </w:r>
+      <w:r>
+        <w:rPr>
+          <w:rFonts w:ascii="Monospace" w:hAnsi="Monospace"/>
+          <w:color w:val="000000"/>
+          <w:sz w:val="20"/>
+        </w:rPr>
+        <w:t>}</w:t>
+      </w:r>
+    </w:p>
+    <w:p>
+      <w:pPr>
+        <w:pStyle w:val="Normal"/>
+        <w:ind w:hanging="0"/>
+        <w:jc w:val="left"/>
+        <w:rPr>
+          <w:rFonts w:ascii="Monospace" w:hAnsi="Monospace"/>
+          <w:sz w:val="20"/>
+        </w:rPr>
+      </w:pPr>
+      <w:r>
+        <w:rPr>
+          <w:rFonts w:ascii="Monospace" w:hAnsi="Monospace"/>
+          <w:color w:val="000000"/>
+          <w:sz w:val="20"/>
+        </w:rPr>
+        <w:tab/>
+      </w:r>
+      <w:r>
+        <w:rPr>
+          <w:rFonts w:ascii="Monospace" w:hAnsi="Monospace"/>
+          <w:b/>
+          <w:color w:val="7F0055"/>
+          <w:sz w:val="20"/>
+        </w:rPr>
+        <w:t>public</w:t>
+      </w:r>
+      <w:r>
+        <w:rPr>
+          <w:rFonts w:ascii="Monospace" w:hAnsi="Monospace"/>
+          <w:color w:val="000000"/>
+          <w:sz w:val="20"/>
+        </w:rPr>
+        <w:t xml:space="preserve"> </w:t>
+      </w:r>
+      <w:r>
+        <w:rPr>
+          <w:rFonts w:ascii="Monospace" w:hAnsi="Monospace"/>
+          <w:b/>
+          <w:color w:val="7F0055"/>
+          <w:sz w:val="20"/>
+        </w:rPr>
+        <w:t>static</w:t>
+      </w:r>
+      <w:r>
+        <w:rPr>
+          <w:rFonts w:ascii="Monospace" w:hAnsi="Monospace"/>
+          <w:color w:val="000000"/>
+          <w:sz w:val="20"/>
+        </w:rPr>
+        <w:t xml:space="preserve"> PrinterManager getInstance() {</w:t>
+        <w:br/>
+        <w:tab/>
+        <w:tab/>
+      </w:r>
+      <w:r>
+        <w:rPr>
+          <w:rFonts w:ascii="Monospace" w:hAnsi="Monospace"/>
+          <w:b/>
+          <w:color w:val="7F0055"/>
+          <w:sz w:val="20"/>
+        </w:rPr>
+        <w:t>if</w:t>
+      </w:r>
+      <w:r>
+        <w:rPr>
+          <w:rFonts w:ascii="Monospace" w:hAnsi="Monospace"/>
+          <w:color w:val="000000"/>
+          <w:sz w:val="20"/>
+        </w:rPr>
+        <w:t xml:space="preserve"> (</w:t>
+      </w:r>
+      <w:r>
+        <w:rPr>
+          <w:rFonts w:ascii="Monospace" w:hAnsi="Monospace"/>
+          <w:i/>
+          <w:color w:val="0000C0"/>
+          <w:sz w:val="20"/>
+        </w:rPr>
+        <w:t>instance</w:t>
+      </w:r>
+      <w:r>
+        <w:rPr>
+          <w:rFonts w:ascii="Monospace" w:hAnsi="Monospace"/>
+          <w:color w:val="000000"/>
+          <w:sz w:val="20"/>
+        </w:rPr>
+        <w:t xml:space="preserve"> == </w:t>
+      </w:r>
+      <w:r>
+        <w:rPr>
+          <w:rFonts w:ascii="Monospace" w:hAnsi="Monospace"/>
+          <w:b/>
+          <w:color w:val="7F0055"/>
+          <w:sz w:val="20"/>
+        </w:rPr>
+        <w:t>null</w:t>
+      </w:r>
+      <w:r>
+        <w:rPr>
+          <w:rFonts w:ascii="Monospace" w:hAnsi="Monospace"/>
+          <w:color w:val="000000"/>
+          <w:sz w:val="20"/>
+        </w:rPr>
+        <w:t>) {</w:t>
+        <w:br/>
+        <w:tab/>
+        <w:tab/>
+        <w:tab/>
+      </w:r>
+      <w:r>
+        <w:rPr>
+          <w:rFonts w:ascii="Monospace" w:hAnsi="Monospace"/>
+          <w:i/>
+          <w:color w:val="0000C0"/>
+          <w:sz w:val="20"/>
+        </w:rPr>
+        <w:t>instance</w:t>
+      </w:r>
+      <w:r>
+        <w:rPr>
+          <w:rFonts w:ascii="Monospace" w:hAnsi="Monospace"/>
+          <w:color w:val="000000"/>
+          <w:sz w:val="20"/>
+        </w:rPr>
+        <w:t xml:space="preserve"> = </w:t>
+      </w:r>
+      <w:r>
+        <w:rPr>
+          <w:rFonts w:ascii="Monospace" w:hAnsi="Monospace"/>
+          <w:b/>
+          <w:color w:val="7F0055"/>
+          <w:sz w:val="20"/>
+        </w:rPr>
+        <w:t>new</w:t>
+      </w:r>
+      <w:r>
+        <w:rPr>
+          <w:rFonts w:ascii="Monospace" w:hAnsi="Monospace"/>
+          <w:color w:val="000000"/>
+          <w:sz w:val="20"/>
+        </w:rPr>
+        <w:t xml:space="preserve"> </w:t>
+      </w:r>
+      <w:r>
+        <w:rPr>
+          <w:rFonts w:ascii="Monospace" w:hAnsi="Monospace"/>
+          <w:color w:val="000000"/>
+          <w:sz w:val="20"/>
+          <w:u w:val="single"/>
+        </w:rPr>
+        <w:t>PrinterManager</w:t>
+      </w:r>
+      <w:r>
+        <w:rPr>
+          <w:rFonts w:ascii="Monospace" w:hAnsi="Monospace"/>
+          <w:color w:val="000000"/>
+          <w:sz w:val="20"/>
+        </w:rPr>
+        <w:t>();</w:t>
+        <w:br/>
+        <w:tab/>
+        <w:tab/>
+        <w:t>}</w:t>
+        <w:br/>
+        <w:tab/>
+        <w:tab/>
+      </w:r>
+      <w:r>
+        <w:rPr>
+          <w:rFonts w:ascii="Monospace" w:hAnsi="Monospace"/>
+          <w:b/>
+          <w:color w:val="7F0055"/>
+          <w:sz w:val="20"/>
+        </w:rPr>
+        <w:t>return</w:t>
+      </w:r>
+      <w:r>
+        <w:rPr>
+          <w:rFonts w:ascii="Monospace" w:hAnsi="Monospace"/>
+          <w:color w:val="000000"/>
+          <w:sz w:val="20"/>
+        </w:rPr>
+        <w:t xml:space="preserve"> </w:t>
+      </w:r>
+      <w:r>
+        <w:rPr>
+          <w:rFonts w:ascii="Monospace" w:hAnsi="Monospace"/>
+          <w:i/>
+          <w:color w:val="0000C0"/>
+          <w:sz w:val="20"/>
+        </w:rPr>
+        <w:t>instance</w:t>
+      </w:r>
+      <w:r>
+        <w:rPr>
+          <w:rFonts w:ascii="Monospace" w:hAnsi="Monospace"/>
+          <w:color w:val="000000"/>
+          <w:sz w:val="20"/>
+        </w:rPr>
+        <w:t>;</w:t>
+        <w:br/>
+        <w:tab/>
+      </w:r>
+      <w:r>
+        <w:rPr>
+          <w:rFonts w:ascii="Monospace" w:hAnsi="Monospace"/>
+          <w:color w:val="000000"/>
+          <w:sz w:val="20"/>
+          <w:szCs w:val="28"/>
+        </w:rPr>
+        <w:t>}</w:t>
+      </w:r>
+    </w:p>
+    <w:p>
+      <w:pPr>
+        <w:pStyle w:val="Normal"/>
+        <w:ind w:hanging="0"/>
+        <w:jc w:val="left"/>
+        <w:rPr>
+          <w:rFonts w:ascii="Monospace" w:hAnsi="Monospace"/>
+          <w:sz w:val="20"/>
+        </w:rPr>
+      </w:pPr>
+      <w:r>
+        <w:rPr>
+          <w:rFonts w:ascii="Monospace" w:hAnsi="Monospace"/>
+          <w:color w:val="000000"/>
+          <w:sz w:val="20"/>
+          <w:szCs w:val="28"/>
+        </w:rPr>
+        <w:tab/>
+      </w:r>
+      <w:r>
+        <w:rPr>
+          <w:rFonts w:ascii="Monospace" w:hAnsi="Monospace"/>
+          <w:color w:val="3F7F5F"/>
+          <w:sz w:val="20"/>
+          <w:szCs w:val="28"/>
+        </w:rPr>
+        <w:t>// methods...</w:t>
+      </w:r>
+    </w:p>
+    <w:p>
+      <w:pPr>
+        <w:pStyle w:val="Normal"/>
+        <w:ind w:hanging="0"/>
+        <w:jc w:val="left"/>
+        <w:rPr>
+          <w:rFonts w:ascii="Monospace" w:hAnsi="Monospace"/>
+          <w:sz w:val="20"/>
+        </w:rPr>
+      </w:pPr>
+      <w:r>
+        <w:rPr>
+          <w:rFonts w:ascii="Monospace" w:hAnsi="Monospace"/>
+          <w:color w:val="000000"/>
+          <w:sz w:val="20"/>
+        </w:rPr>
+        <w:t>}</w:t>
+      </w:r>
+    </w:p>
+    <w:p>
+      <w:pPr>
+        <w:pStyle w:val="Normal"/>
+        <w:jc w:val="left"/>
+        <w:rPr>
+          <w:sz w:val="32"/>
+          <w:szCs w:val="32"/>
+        </w:rPr>
+      </w:pPr>
+      <w:r>
+        <w:rPr>
+          <w:sz w:val="32"/>
+          <w:szCs w:val="32"/>
+        </w:rPr>
+      </w:r>
+    </w:p>
+    <w:p>
+      <w:pPr>
+        <w:pStyle w:val="Normal"/>
+        <w:jc w:val="left"/>
+        <w:rPr>
+          <w:sz w:val="32"/>
+          <w:szCs w:val="32"/>
+        </w:rPr>
+      </w:pPr>
+      <w:r>
+        <w:rPr>
+          <w:sz w:val="32"/>
+          <w:szCs w:val="32"/>
+        </w:rPr>
       </w:r>
     </w:p>
     <w:p>
@@ -2265,24 +2808,28 @@
         </w:rPr>
       </w:pPr>
       <w:r>
-        <w:rPr/>
-      </w:r>
-    </w:p>
-    <w:p>
-      <w:pPr>
-        <w:pStyle w:val="Normal"/>
-        <w:jc w:val="left"/>
-        <w:rPr>
-          <w:sz w:val="28"/>
-          <w:szCs w:val="28"/>
-        </w:rPr>
-      </w:pPr>
-      <w:r>
-        <w:rPr>
-          <w:sz w:val="28"/>
-          <w:szCs w:val="28"/>
-        </w:rPr>
-        <w:t>Problem Statement:</w:t>
+        <w:rPr>
+          <w:sz w:val="28"/>
+          <w:szCs w:val="28"/>
+        </w:rPr>
+        <w:t xml:space="preserve">Problem Statement: </w:t>
+      </w:r>
+    </w:p>
+    <w:p>
+      <w:pPr>
+        <w:pStyle w:val="Normal"/>
+        <w:jc w:val="left"/>
+        <w:rPr>
+          <w:sz w:val="28"/>
+          <w:szCs w:val="28"/>
+        </w:rPr>
+      </w:pPr>
+      <w:r>
+        <w:rPr>
+          <w:sz w:val="28"/>
+          <w:szCs w:val="28"/>
+        </w:rPr>
+        <w:t>The PrinterManager.selectPrintTask method is tightly tied to specific printer types. This class needs to be modified to add the new printer type. As the number of printer types increases, the code becomes less readable.</w:t>
       </w:r>
     </w:p>
     <w:p>
@@ -2300,6 +2847,40 @@
           <w:szCs w:val="28"/>
         </w:rPr>
         <w:t xml:space="preserve">Design Solution: </w:t>
+      </w:r>
+    </w:p>
+    <w:p>
+      <w:pPr>
+        <w:pStyle w:val="Normal"/>
+        <w:jc w:val="left"/>
+        <w:rPr>
+          <w:sz w:val="28"/>
+          <w:szCs w:val="28"/>
+        </w:rPr>
+      </w:pPr>
+      <w:r>
+        <w:rPr>
+          <w:sz w:val="28"/>
+          <w:szCs w:val="28"/>
+        </w:rPr>
+        <w:t>To solve this problem, we can use the Factory Design Pattern. We'll create a PrinterFactory class that defines a method for creating objects. The specific type of object to be created will be determined at runtime based on the input provided to the factory. This way, our system can decide which Printer type to instantiate without knowing the details of how each printer is created.</w:t>
+      </w:r>
+    </w:p>
+    <w:p>
+      <w:pPr>
+        <w:pStyle w:val="Normal"/>
+        <w:jc w:val="left"/>
+        <w:rPr>
+          <w:sz w:val="28"/>
+          <w:szCs w:val="28"/>
+        </w:rPr>
+      </w:pPr>
+      <w:r>
+        <w:rPr>
+          <w:sz w:val="28"/>
+          <w:szCs w:val="28"/>
+        </w:rPr>
+        <w:t>Implementation:</w:t>
       </w:r>
     </w:p>
     <w:p>
@@ -2762,7 +3343,7 @@
             <wp:extent cx="5532755" cy="10058400"/>
             <wp:effectExtent l="0" t="0" r="0" b="0"/>
             <wp:wrapSquare wrapText="largest"/>
-            <wp:docPr id="2" name="Image2" descr=""/>
+            <wp:docPr id="3" name="Image2" descr=""/>
             <wp:cNvGraphicFramePr>
               <a:graphicFrameLocks xmlns:a="http://schemas.openxmlformats.org/drawingml/2006/main" noChangeAspect="1"/>
             </wp:cNvGraphicFramePr>
@@ -2770,13 +3351,13 @@
               <a:graphicData uri="http://schemas.openxmlformats.org/drawingml/2006/picture">
                 <pic:pic xmlns:pic="http://schemas.openxmlformats.org/drawingml/2006/picture">
                   <pic:nvPicPr>
-                    <pic:cNvPr id="2" name="Image2" descr=""/>
+                    <pic:cNvPr id="3" name="Image2" descr=""/>
                     <pic:cNvPicPr>
                       <a:picLocks noChangeAspect="1" noChangeArrowheads="1"/>
                     </pic:cNvPicPr>
                   </pic:nvPicPr>
                   <pic:blipFill>
-                    <a:blip r:embed="rId3"/>
+                    <a:blip r:embed="rId4"/>
                     <a:stretch>
                       <a:fillRect/>
                     </a:stretch>
@@ -2827,6 +3408,99 @@
           <w:sz w:val="32"/>
           <w:szCs w:val="32"/>
         </w:rPr>
+      </w:r>
+    </w:p>
+    <w:p>
+      <w:pPr>
+        <w:pStyle w:val="Normal"/>
+        <w:jc w:val="left"/>
+        <w:rPr>
+          <w:sz w:val="36"/>
+          <w:szCs w:val="36"/>
+        </w:rPr>
+      </w:pPr>
+      <w:r>
+        <w:rPr>
+          <w:sz w:val="36"/>
+          <w:szCs w:val="36"/>
+        </w:rPr>
+      </w:r>
+    </w:p>
+    <w:p>
+      <w:pPr>
+        <w:pStyle w:val="Normal"/>
+        <w:jc w:val="left"/>
+        <w:rPr>
+          <w:sz w:val="36"/>
+          <w:szCs w:val="36"/>
+        </w:rPr>
+      </w:pPr>
+      <w:r>
+        <w:rPr>
+          <w:sz w:val="36"/>
+          <w:szCs w:val="36"/>
+        </w:rPr>
+      </w:r>
+    </w:p>
+    <w:p>
+      <w:pPr>
+        <w:pStyle w:val="Normal"/>
+        <w:jc w:val="left"/>
+        <w:rPr>
+          <w:sz w:val="36"/>
+          <w:szCs w:val="36"/>
+        </w:rPr>
+      </w:pPr>
+      <w:r>
+        <w:rPr>
+          <w:sz w:val="36"/>
+          <w:szCs w:val="36"/>
+        </w:rPr>
+      </w:r>
+    </w:p>
+    <w:p>
+      <w:pPr>
+        <w:pStyle w:val="Normal"/>
+        <w:jc w:val="left"/>
+        <w:rPr>
+          <w:sz w:val="36"/>
+          <w:szCs w:val="36"/>
+        </w:rPr>
+      </w:pPr>
+      <w:r>
+        <w:rPr>
+          <w:sz w:val="36"/>
+          <w:szCs w:val="36"/>
+        </w:rPr>
+      </w:r>
+    </w:p>
+    <w:p>
+      <w:pPr>
+        <w:pStyle w:val="Normal"/>
+        <w:jc w:val="left"/>
+        <w:rPr>
+          <w:sz w:val="36"/>
+          <w:szCs w:val="36"/>
+        </w:rPr>
+      </w:pPr>
+      <w:r>
+        <w:rPr>
+          <w:sz w:val="36"/>
+          <w:szCs w:val="36"/>
+        </w:rPr>
+      </w:r>
+    </w:p>
+    <w:p>
+      <w:pPr>
+        <w:pStyle w:val="Normal"/>
+        <w:jc w:val="left"/>
+        <w:rPr>
+          <w:sz w:val="36"/>
+          <w:szCs w:val="36"/>
+        </w:rPr>
+      </w:pPr>
+      <w:r>
+        <w:rPr/>
       </w:r>
     </w:p>
     <w:p>

</xml_diff>

<commit_message>
updated document with final output and conclusion
</commit_message>
<xml_diff>
--- a/docs/3dPrintScheduler.docx
+++ b/docs/3dPrintScheduler.docx
@@ -985,8 +985,16 @@
         <w:rPr>
           <w:sz w:val="28"/>
           <w:szCs w:val="28"/>
-        </w:rPr>
-        <w:t>Problem Statement:</w:t>
+          <w:u w:val="single"/>
+        </w:rPr>
+        <w:t>Problem Statement</w:t>
+      </w:r>
+      <w:r>
+        <w:rPr>
+          <w:sz w:val="28"/>
+          <w:szCs w:val="28"/>
+        </w:rPr>
+        <w:t>:</w:t>
       </w:r>
     </w:p>
     <w:p>
@@ -1019,8 +1027,16 @@
         <w:rPr>
           <w:sz w:val="28"/>
           <w:szCs w:val="28"/>
-        </w:rPr>
-        <w:t>Design Solution:</w:t>
+          <w:u w:val="single"/>
+        </w:rPr>
+        <w:t>Design Solution</w:t>
+      </w:r>
+      <w:r>
+        <w:rPr>
+          <w:sz w:val="28"/>
+          <w:szCs w:val="28"/>
+        </w:rPr>
+        <w:t>:</w:t>
       </w:r>
     </w:p>
     <w:p>
@@ -1053,8 +1069,16 @@
         <w:rPr>
           <w:sz w:val="28"/>
           <w:szCs w:val="28"/>
-        </w:rPr>
-        <w:t>Implementation:</w:t>
+          <w:u w:val="single"/>
+        </w:rPr>
+        <w:t>Implementation</w:t>
+      </w:r>
+      <w:r>
+        <w:rPr>
+          <w:sz w:val="28"/>
+          <w:szCs w:val="28"/>
+        </w:rPr>
+        <w:t>:</w:t>
       </w:r>
     </w:p>
     <w:p>
@@ -1701,8 +1725,16 @@
         <w:rPr>
           <w:sz w:val="28"/>
           <w:szCs w:val="28"/>
-        </w:rPr>
-        <w:t>Problem Statement:</w:t>
+          <w:u w:val="single"/>
+        </w:rPr>
+        <w:t>Problem Statement</w:t>
+      </w:r>
+      <w:r>
+        <w:rPr>
+          <w:sz w:val="28"/>
+          <w:szCs w:val="28"/>
+        </w:rPr>
+        <w:t>:</w:t>
       </w:r>
     </w:p>
     <w:p>
@@ -1735,8 +1767,16 @@
         <w:rPr>
           <w:sz w:val="28"/>
           <w:szCs w:val="28"/>
-        </w:rPr>
-        <w:t xml:space="preserve">Design Solution: </w:t>
+          <w:u w:val="single"/>
+        </w:rPr>
+        <w:t>Design Solution</w:t>
+      </w:r>
+      <w:r>
+        <w:rPr>
+          <w:sz w:val="28"/>
+          <w:szCs w:val="28"/>
+        </w:rPr>
+        <w:t xml:space="preserve">: </w:t>
       </w:r>
     </w:p>
     <w:p>
@@ -1838,7 +1878,7 @@
       </w:pPr>
       <w:r>
         <w:drawing>
-          <wp:anchor behindDoc="0" distT="0" distB="0" distL="0" distR="0" simplePos="0" locked="0" layoutInCell="0" allowOverlap="1" relativeHeight="4">
+          <wp:anchor behindDoc="0" distT="0" distB="0" distL="0" distR="0" simplePos="0" locked="0" layoutInCell="0" allowOverlap="1" relativeHeight="3">
             <wp:simplePos x="0" y="0"/>
             <wp:positionH relativeFrom="column">
               <wp:posOffset>3382010</wp:posOffset>
@@ -2060,23 +2100,26 @@
         </w:rPr>
       </w:pPr>
       <w:r>
-        <w:rPr/>
-      </w:r>
-    </w:p>
-    <w:p>
-      <w:pPr>
-        <w:pStyle w:val="Normal"/>
-        <w:jc w:val="left"/>
         <w:rPr>
           <w:sz w:val="36"/>
           <w:szCs w:val="36"/>
         </w:rPr>
-      </w:pPr>
-      <w:r>
+      </w:r>
+    </w:p>
+    <w:p>
+      <w:pPr>
+        <w:pStyle w:val="Normal"/>
+        <w:jc w:val="left"/>
         <w:rPr>
           <w:sz w:val="36"/>
           <w:szCs w:val="36"/>
         </w:rPr>
+      </w:pPr>
+      <w:r>
+        <w:rPr>
+          <w:sz w:val="36"/>
+          <w:szCs w:val="36"/>
+        </w:rPr>
         <w:t>3. Design Patterns</w:t>
       </w:r>
     </w:p>
@@ -2127,8 +2170,16 @@
         <w:rPr>
           <w:sz w:val="28"/>
           <w:szCs w:val="28"/>
-        </w:rPr>
-        <w:t>Problem Statement:</w:t>
+          <w:u w:val="single"/>
+        </w:rPr>
+        <w:t>Problem Statement</w:t>
+      </w:r>
+      <w:r>
+        <w:rPr>
+          <w:sz w:val="28"/>
+          <w:szCs w:val="28"/>
+        </w:rPr>
+        <w:t>:</w:t>
       </w:r>
     </w:p>
     <w:p>
@@ -2195,8 +2246,16 @@
         <w:rPr>
           <w:sz w:val="28"/>
           <w:szCs w:val="28"/>
-        </w:rPr>
-        <w:t>Implementation:</w:t>
+          <w:u w:val="single"/>
+        </w:rPr>
+        <w:t>Implementation</w:t>
+      </w:r>
+      <w:r>
+        <w:rPr>
+          <w:sz w:val="28"/>
+          <w:szCs w:val="28"/>
+        </w:rPr>
+        <w:t>:</w:t>
       </w:r>
     </w:p>
     <w:p>
@@ -2739,23 +2798,26 @@
         </w:rPr>
       </w:pPr>
       <w:r>
-        <w:rPr/>
-      </w:r>
-    </w:p>
-    <w:p>
-      <w:pPr>
-        <w:pStyle w:val="Normal"/>
-        <w:jc w:val="left"/>
         <w:rPr>
           <w:sz w:val="32"/>
           <w:szCs w:val="32"/>
         </w:rPr>
-      </w:pPr>
-      <w:r>
+      </w:r>
+    </w:p>
+    <w:p>
+      <w:pPr>
+        <w:pStyle w:val="Normal"/>
+        <w:jc w:val="left"/>
         <w:rPr>
           <w:sz w:val="32"/>
           <w:szCs w:val="32"/>
         </w:rPr>
+      </w:pPr>
+      <w:r>
+        <w:rPr>
+          <w:sz w:val="32"/>
+          <w:szCs w:val="32"/>
+        </w:rPr>
         <w:t>3.2 Factory Pattern</w:t>
       </w:r>
     </w:p>
@@ -2789,8 +2851,16 @@
         <w:rPr>
           <w:sz w:val="28"/>
           <w:szCs w:val="28"/>
-        </w:rPr>
-        <w:t xml:space="preserve">Problem Statement: </w:t>
+          <w:u w:val="single"/>
+        </w:rPr>
+        <w:t>Problem Statement</w:t>
+      </w:r>
+      <w:r>
+        <w:rPr>
+          <w:sz w:val="28"/>
+          <w:szCs w:val="28"/>
+        </w:rPr>
+        <w:t xml:space="preserve">: </w:t>
       </w:r>
     </w:p>
     <w:p>
@@ -2823,8 +2893,16 @@
         <w:rPr>
           <w:sz w:val="28"/>
           <w:szCs w:val="28"/>
-        </w:rPr>
-        <w:t xml:space="preserve">Design Solution: </w:t>
+          <w:u w:val="single"/>
+        </w:rPr>
+        <w:t>Design Solution</w:t>
+      </w:r>
+      <w:r>
+        <w:rPr>
+          <w:sz w:val="28"/>
+          <w:szCs w:val="28"/>
+        </w:rPr>
+        <w:t xml:space="preserve">: </w:t>
       </w:r>
     </w:p>
     <w:p>
@@ -2857,39 +2935,33 @@
         <w:rPr>
           <w:sz w:val="28"/>
           <w:szCs w:val="28"/>
-        </w:rPr>
-        <w:t>Implementation:</w:t>
-      </w:r>
-    </w:p>
-    <w:p>
-      <w:pPr>
-        <w:pStyle w:val="Normal"/>
-        <w:jc w:val="left"/>
-        <w:rPr>
-          <w:sz w:val="28"/>
-          <w:szCs w:val="28"/>
-        </w:rPr>
-      </w:pPr>
-      <w:r>
-        <w:rPr>
-          <w:sz w:val="28"/>
-          <w:szCs w:val="28"/>
-        </w:rPr>
-        <w:t xml:space="preserve">The PrinterFactory class responsible for creating Printer objects based on </w:t>
-      </w:r>
-      <w:r>
-        <w:rPr>
-          <w:sz w:val="28"/>
-          <w:szCs w:val="28"/>
-        </w:rPr>
-        <w:t>the type provided to the getPrinter() method</w:t>
-      </w:r>
-      <w:r>
-        <w:rPr>
-          <w:sz w:val="28"/>
-          <w:szCs w:val="28"/>
-        </w:rPr>
-        <w:t xml:space="preserve">. </w:t>
+          <w:u w:val="single"/>
+        </w:rPr>
+        <w:t>Implementation</w:t>
+      </w:r>
+      <w:r>
+        <w:rPr>
+          <w:sz w:val="28"/>
+          <w:szCs w:val="28"/>
+        </w:rPr>
+        <w:t>:</w:t>
+      </w:r>
+    </w:p>
+    <w:p>
+      <w:pPr>
+        <w:pStyle w:val="Normal"/>
+        <w:jc w:val="left"/>
+        <w:rPr>
+          <w:sz w:val="28"/>
+          <w:szCs w:val="28"/>
+        </w:rPr>
+      </w:pPr>
+      <w:r>
+        <w:rPr>
+          <w:sz w:val="28"/>
+          <w:szCs w:val="28"/>
+        </w:rPr>
+        <w:t xml:space="preserve">The PrinterFactory class responsible for creating Printer objects based on the type provided to the getPrinter() method. </w:t>
       </w:r>
     </w:p>
     <w:p>
@@ -3778,422 +3850,437 @@
       </w:pPr>
       <w:r>
         <w:rPr>
+          <w:sz w:val="28"/>
+          <w:szCs w:val="28"/>
+        </w:rPr>
+      </w:r>
+    </w:p>
+    <w:p>
+      <w:pPr>
+        <w:pStyle w:val="Normal"/>
+        <w:jc w:val="left"/>
+        <w:rPr>
           <w:sz w:val="32"/>
           <w:szCs w:val="32"/>
         </w:rPr>
-      </w:r>
-    </w:p>
-    <w:p>
-      <w:pPr>
-        <w:pStyle w:val="Normal"/>
-        <w:jc w:val="left"/>
+      </w:pPr>
+      <w:r>
         <w:rPr>
           <w:sz w:val="32"/>
           <w:szCs w:val="32"/>
         </w:rPr>
-      </w:pPr>
-      <w:r>
+      </w:r>
+    </w:p>
+    <w:p>
+      <w:pPr>
+        <w:pStyle w:val="Normal"/>
+        <w:jc w:val="left"/>
+        <w:rPr>
+          <w:sz w:val="36"/>
+          <w:szCs w:val="36"/>
+        </w:rPr>
+      </w:pPr>
+      <w:r>
+        <w:rPr>
+          <w:sz w:val="36"/>
+          <w:szCs w:val="36"/>
+        </w:rPr>
+        <w:t>4. Expansion of the System</w:t>
+      </w:r>
+    </w:p>
+    <w:p>
+      <w:pPr>
+        <w:pStyle w:val="Normal"/>
+        <w:jc w:val="left"/>
         <w:rPr>
           <w:sz w:val="32"/>
           <w:szCs w:val="32"/>
         </w:rPr>
-      </w:r>
-    </w:p>
-    <w:p>
-      <w:pPr>
-        <w:pStyle w:val="Normal"/>
-        <w:jc w:val="left"/>
+      </w:pPr>
+      <w:r>
         <w:rPr>
           <w:sz w:val="32"/>
           <w:szCs w:val="32"/>
         </w:rPr>
-      </w:pPr>
-      <w:r>
-        <w:rPr>
-          <w:sz w:val="32"/>
-          <w:szCs w:val="32"/>
-        </w:rPr>
-      </w:r>
-    </w:p>
-    <w:p>
-      <w:pPr>
-        <w:pStyle w:val="Normal"/>
-        <w:jc w:val="left"/>
-        <w:rPr>
-          <w:sz w:val="32"/>
-          <w:szCs w:val="32"/>
-        </w:rPr>
-      </w:pPr>
-      <w:r>
-        <w:rPr>
-          <w:sz w:val="32"/>
-          <w:szCs w:val="32"/>
-        </w:rPr>
-      </w:r>
-    </w:p>
-    <w:p>
-      <w:pPr>
-        <w:pStyle w:val="Normal"/>
-        <w:jc w:val="left"/>
-        <w:rPr>
-          <w:sz w:val="32"/>
-          <w:szCs w:val="32"/>
-        </w:rPr>
-      </w:pPr>
-      <w:r>
-        <w:rPr>
-          <w:sz w:val="32"/>
-          <w:szCs w:val="32"/>
-        </w:rPr>
-      </w:r>
-    </w:p>
-    <w:p>
-      <w:pPr>
-        <w:pStyle w:val="Normal"/>
-        <w:jc w:val="left"/>
-        <w:rPr>
-          <w:sz w:val="32"/>
-          <w:szCs w:val="32"/>
-        </w:rPr>
-      </w:pPr>
-      <w:r>
-        <w:rPr>
-          <w:sz w:val="32"/>
-          <w:szCs w:val="32"/>
-        </w:rPr>
-      </w:r>
-    </w:p>
-    <w:p>
-      <w:pPr>
-        <w:pStyle w:val="Normal"/>
-        <w:jc w:val="left"/>
-        <w:rPr>
-          <w:sz w:val="32"/>
-          <w:szCs w:val="32"/>
-        </w:rPr>
-      </w:pPr>
-      <w:r>
-        <w:rPr>
-          <w:sz w:val="32"/>
-          <w:szCs w:val="32"/>
-        </w:rPr>
-      </w:r>
-    </w:p>
-    <w:p>
-      <w:pPr>
-        <w:pStyle w:val="Normal"/>
-        <w:jc w:val="left"/>
-        <w:rPr>
-          <w:sz w:val="32"/>
-          <w:szCs w:val="32"/>
-        </w:rPr>
-      </w:pPr>
-      <w:r>
-        <w:rPr>
-          <w:sz w:val="32"/>
-          <w:szCs w:val="32"/>
-        </w:rPr>
-      </w:r>
-    </w:p>
-    <w:p>
-      <w:pPr>
-        <w:pStyle w:val="Normal"/>
-        <w:jc w:val="left"/>
-        <w:rPr>
-          <w:sz w:val="32"/>
-          <w:szCs w:val="32"/>
-        </w:rPr>
-      </w:pPr>
-      <w:r>
-        <w:rPr>
-          <w:sz w:val="32"/>
-          <w:szCs w:val="32"/>
-        </w:rPr>
-      </w:r>
-    </w:p>
-    <w:p>
-      <w:pPr>
-        <w:pStyle w:val="Normal"/>
-        <w:jc w:val="left"/>
-        <w:rPr>
-          <w:sz w:val="32"/>
-          <w:szCs w:val="32"/>
-        </w:rPr>
-      </w:pPr>
-      <w:r>
-        <w:rPr>
-          <w:sz w:val="32"/>
-          <w:szCs w:val="32"/>
-        </w:rPr>
-      </w:r>
-    </w:p>
-    <w:p>
-      <w:pPr>
-        <w:pStyle w:val="Normal"/>
-        <w:jc w:val="left"/>
-        <w:rPr>
-          <w:sz w:val="32"/>
-          <w:szCs w:val="32"/>
-        </w:rPr>
-      </w:pPr>
-      <w:r>
-        <w:rPr>
-          <w:sz w:val="32"/>
-          <w:szCs w:val="32"/>
-        </w:rPr>
-      </w:r>
-    </w:p>
-    <w:p>
-      <w:pPr>
-        <w:pStyle w:val="Normal"/>
-        <w:jc w:val="left"/>
-        <w:rPr>
-          <w:sz w:val="32"/>
-          <w:szCs w:val="32"/>
-        </w:rPr>
-      </w:pPr>
-      <w:r>
-        <w:rPr>
-          <w:sz w:val="32"/>
-          <w:szCs w:val="32"/>
-        </w:rPr>
-      </w:r>
-    </w:p>
-    <w:p>
-      <w:pPr>
-        <w:pStyle w:val="Normal"/>
-        <w:jc w:val="left"/>
-        <w:rPr>
-          <w:sz w:val="32"/>
-          <w:szCs w:val="32"/>
-        </w:rPr>
-      </w:pPr>
-      <w:r>
-        <w:rPr>
-          <w:sz w:val="32"/>
-          <w:szCs w:val="32"/>
-        </w:rPr>
-      </w:r>
-    </w:p>
-    <w:p>
-      <w:pPr>
-        <w:pStyle w:val="Normal"/>
-        <w:jc w:val="left"/>
-        <w:rPr>
-          <w:sz w:val="32"/>
-          <w:szCs w:val="32"/>
-        </w:rPr>
-      </w:pPr>
-      <w:r>
-        <w:rPr>
-          <w:sz w:val="32"/>
-          <w:szCs w:val="32"/>
-        </w:rPr>
-      </w:r>
-    </w:p>
-    <w:p>
-      <w:pPr>
-        <w:pStyle w:val="Normal"/>
-        <w:jc w:val="left"/>
-        <w:rPr>
-          <w:sz w:val="32"/>
-          <w:szCs w:val="32"/>
-        </w:rPr>
-      </w:pPr>
-      <w:r>
-        <w:rPr>
-          <w:sz w:val="32"/>
-          <w:szCs w:val="32"/>
-        </w:rPr>
-      </w:r>
-    </w:p>
-    <w:p>
-      <w:pPr>
-        <w:pStyle w:val="Normal"/>
-        <w:jc w:val="left"/>
-        <w:rPr>
-          <w:sz w:val="32"/>
-          <w:szCs w:val="32"/>
-        </w:rPr>
-      </w:pPr>
-      <w:r>
-        <w:rPr>
-          <w:sz w:val="32"/>
-          <w:szCs w:val="32"/>
-        </w:rPr>
-      </w:r>
-    </w:p>
-    <w:p>
-      <w:pPr>
-        <w:pStyle w:val="Normal"/>
-        <w:jc w:val="left"/>
-        <w:rPr>
-          <w:sz w:val="32"/>
-          <w:szCs w:val="32"/>
-        </w:rPr>
-      </w:pPr>
-      <w:r>
-        <w:rPr>
-          <w:sz w:val="32"/>
-          <w:szCs w:val="32"/>
-        </w:rPr>
-      </w:r>
-    </w:p>
-    <w:p>
-      <w:pPr>
-        <w:pStyle w:val="Normal"/>
-        <w:jc w:val="left"/>
-        <w:rPr>
-          <w:sz w:val="32"/>
-          <w:szCs w:val="32"/>
-        </w:rPr>
-      </w:pPr>
-      <w:r>
-        <w:rPr>
-          <w:sz w:val="32"/>
-          <w:szCs w:val="32"/>
-        </w:rPr>
-      </w:r>
-    </w:p>
-    <w:p>
-      <w:pPr>
-        <w:pStyle w:val="Normal"/>
-        <w:jc w:val="left"/>
-        <w:rPr>
-          <w:sz w:val="32"/>
-          <w:szCs w:val="32"/>
-        </w:rPr>
-      </w:pPr>
-      <w:r>
-        <w:rPr>
-          <w:sz w:val="32"/>
-          <w:szCs w:val="32"/>
-        </w:rPr>
-      </w:r>
-    </w:p>
-    <w:p>
-      <w:pPr>
-        <w:pStyle w:val="Normal"/>
-        <w:jc w:val="left"/>
-        <w:rPr>
-          <w:sz w:val="32"/>
-          <w:szCs w:val="32"/>
-        </w:rPr>
-      </w:pPr>
-      <w:r>
-        <w:rPr>
-          <w:sz w:val="32"/>
-          <w:szCs w:val="32"/>
-        </w:rPr>
-      </w:r>
-    </w:p>
-    <w:p>
-      <w:pPr>
-        <w:pStyle w:val="Normal"/>
-        <w:jc w:val="left"/>
-        <w:rPr>
-          <w:sz w:val="32"/>
-          <w:szCs w:val="32"/>
-        </w:rPr>
-      </w:pPr>
-      <w:r>
-        <w:rPr>
-          <w:sz w:val="32"/>
-          <w:szCs w:val="32"/>
-        </w:rPr>
-      </w:r>
-    </w:p>
-    <w:p>
-      <w:pPr>
-        <w:pStyle w:val="Normal"/>
-        <w:jc w:val="left"/>
-        <w:rPr>
-          <w:sz w:val="32"/>
-          <w:szCs w:val="32"/>
-        </w:rPr>
-      </w:pPr>
-      <w:r>
-        <w:rPr>
-          <w:sz w:val="32"/>
-          <w:szCs w:val="32"/>
-        </w:rPr>
-      </w:r>
-    </w:p>
-    <w:p>
-      <w:pPr>
-        <w:pStyle w:val="Normal"/>
-        <w:jc w:val="left"/>
-        <w:rPr>
-          <w:sz w:val="32"/>
-          <w:szCs w:val="32"/>
-        </w:rPr>
-      </w:pPr>
-      <w:r>
-        <w:rPr>
-          <w:sz w:val="32"/>
-          <w:szCs w:val="32"/>
-        </w:rPr>
-      </w:r>
-    </w:p>
-    <w:p>
-      <w:pPr>
-        <w:pStyle w:val="Normal"/>
-        <w:jc w:val="left"/>
-        <w:rPr>
-          <w:sz w:val="32"/>
-          <w:szCs w:val="32"/>
-        </w:rPr>
-      </w:pPr>
-      <w:r>
-        <w:rPr>
-          <w:sz w:val="32"/>
-          <w:szCs w:val="32"/>
-        </w:rPr>
-      </w:r>
-    </w:p>
-    <w:p>
-      <w:pPr>
-        <w:pStyle w:val="Normal"/>
-        <w:jc w:val="left"/>
-        <w:rPr>
-          <w:sz w:val="32"/>
-          <w:szCs w:val="32"/>
-        </w:rPr>
-      </w:pPr>
-      <w:r>
-        <w:rPr>
-          <w:sz w:val="32"/>
-          <w:szCs w:val="32"/>
-        </w:rPr>
-      </w:r>
-    </w:p>
-    <w:p>
-      <w:pPr>
-        <w:pStyle w:val="Normal"/>
-        <w:jc w:val="left"/>
-        <w:rPr>
-          <w:sz w:val="32"/>
-          <w:szCs w:val="32"/>
-        </w:rPr>
-      </w:pPr>
-      <w:r>
-        <w:rPr>
-          <w:sz w:val="32"/>
-          <w:szCs w:val="32"/>
+        <w:t>4.1 Expansion-1:</w:t>
+      </w:r>
+    </w:p>
+    <w:p>
+      <w:pPr>
+        <w:pStyle w:val="Normal"/>
+        <w:jc w:val="left"/>
+        <w:rPr>
+          <w:sz w:val="28"/>
+          <w:szCs w:val="28"/>
+        </w:rPr>
+      </w:pPr>
+      <w:r>
+        <w:rPr>
+          <w:sz w:val="28"/>
+          <w:szCs w:val="28"/>
+        </w:rPr>
+        <w:t>An additional option in the menu that displays the dashboard.</w:t>
+      </w:r>
+    </w:p>
+    <w:p>
+      <w:pPr>
+        <w:pStyle w:val="Normal"/>
+        <w:jc w:val="left"/>
+        <w:rPr>
+          <w:sz w:val="28"/>
+          <w:szCs w:val="28"/>
+        </w:rPr>
+      </w:pPr>
+      <w:r>
+        <w:rPr>
+          <w:sz w:val="28"/>
+          <w:szCs w:val="28"/>
+        </w:rPr>
+        <w:t xml:space="preserve">Following data will be displayed: </w:t>
+      </w:r>
+    </w:p>
+    <w:p>
+      <w:pPr>
+        <w:pStyle w:val="Normal"/>
+        <w:jc w:val="left"/>
+        <w:rPr>
+          <w:sz w:val="28"/>
+          <w:szCs w:val="28"/>
+        </w:rPr>
+      </w:pPr>
+      <w:r>
+        <w:rPr>
+          <w:sz w:val="28"/>
+          <w:szCs w:val="28"/>
+        </w:rPr>
+        <w:t>- Number of times a spool has been changed.</w:t>
+        <w:br/>
+        <w:t>- Total number of prints fulfilled.</w:t>
+      </w:r>
+    </w:p>
+    <w:p>
+      <w:pPr>
+        <w:pStyle w:val="Normal"/>
+        <w:jc w:val="left"/>
+        <w:rPr>
+          <w:sz w:val="28"/>
+          <w:szCs w:val="28"/>
+        </w:rPr>
+      </w:pPr>
+      <w:r>
+        <w:rPr>
+          <w:sz w:val="28"/>
+          <w:szCs w:val="28"/>
+        </w:rPr>
+        <w:t xml:space="preserve">Design Solution: </w:t>
+      </w:r>
+    </w:p>
+    <w:p>
+      <w:pPr>
+        <w:pStyle w:val="Normal"/>
+        <w:jc w:val="left"/>
+        <w:rPr>
+          <w:sz w:val="28"/>
+          <w:szCs w:val="28"/>
+        </w:rPr>
+      </w:pPr>
+      <w:r>
+        <w:rPr>
+          <w:sz w:val="28"/>
+          <w:szCs w:val="28"/>
+        </w:rPr>
+        <w:t>The Observer design pattern is a behavioral design pattern that allows loose coupling between weather data and UI elements. It's very useful for implementing distributed event handling systems, in scenarios where an object needs to notify other objects about state changes.</w:t>
+      </w:r>
+    </w:p>
+    <w:p>
+      <w:pPr>
+        <w:pStyle w:val="Normal"/>
+        <w:jc w:val="left"/>
+        <w:rPr>
+          <w:sz w:val="28"/>
+          <w:szCs w:val="28"/>
+        </w:rPr>
+      </w:pPr>
+      <w:r>
+        <w:rPr>
+          <w:sz w:val="28"/>
+          <w:szCs w:val="28"/>
+        </w:rPr>
+        <w:t xml:space="preserve">Implementation: </w:t>
+      </w:r>
+    </w:p>
+    <w:p>
+      <w:pPr>
+        <w:pStyle w:val="Normal"/>
+        <w:jc w:val="left"/>
+        <w:rPr>
+          <w:sz w:val="28"/>
+          <w:szCs w:val="28"/>
+        </w:rPr>
+      </w:pPr>
+      <w:r>
+        <w:rPr>
+          <w:sz w:val="28"/>
+          <w:szCs w:val="28"/>
+        </w:rPr>
+        <w:t>Here, whenever the spool change count or the print completion count is updated, the DashboardManager class notifies the DashboardObserver, exposing the functionality of the Observer pattern.</w:t>
+      </w:r>
+    </w:p>
+    <w:p>
+      <w:pPr>
+        <w:pStyle w:val="Normal"/>
+        <w:jc w:val="left"/>
+        <w:rPr>
+          <w:sz w:val="28"/>
+          <w:szCs w:val="28"/>
+        </w:rPr>
+      </w:pPr>
+      <w:r>
+        <w:rPr>
+          <w:sz w:val="28"/>
+          <w:szCs w:val="28"/>
+        </w:rPr>
+      </w:r>
+    </w:p>
+    <w:p>
+      <w:pPr>
+        <w:pStyle w:val="Normal"/>
+        <w:jc w:val="left"/>
+        <w:rPr>
+          <w:sz w:val="36"/>
+          <w:szCs w:val="36"/>
+        </w:rPr>
+      </w:pPr>
+      <w:r>
+        <w:rPr/>
+      </w:r>
+    </w:p>
+    <w:p>
+      <w:pPr>
+        <w:pStyle w:val="Normal"/>
+        <w:jc w:val="left"/>
+        <w:rPr>
+          <w:sz w:val="36"/>
+          <w:szCs w:val="36"/>
+        </w:rPr>
+      </w:pPr>
+      <w:r>
+        <w:rPr/>
+      </w:r>
+    </w:p>
+    <w:p>
+      <w:pPr>
+        <w:pStyle w:val="Normal"/>
+        <w:jc w:val="left"/>
+        <w:rPr>
+          <w:sz w:val="36"/>
+          <w:szCs w:val="36"/>
+        </w:rPr>
+      </w:pPr>
+      <w:r>
+        <w:rPr/>
+      </w:r>
+    </w:p>
+    <w:p>
+      <w:pPr>
+        <w:pStyle w:val="Normal"/>
+        <w:jc w:val="left"/>
+        <w:rPr>
+          <w:sz w:val="36"/>
+          <w:szCs w:val="36"/>
+        </w:rPr>
+      </w:pPr>
+      <w:r>
+        <w:rPr/>
+      </w:r>
+    </w:p>
+    <w:p>
+      <w:pPr>
+        <w:pStyle w:val="Normal"/>
+        <w:jc w:val="left"/>
+        <w:rPr>
+          <w:sz w:val="36"/>
+          <w:szCs w:val="36"/>
+        </w:rPr>
+      </w:pPr>
+      <w:r>
+        <w:rPr/>
+      </w:r>
+    </w:p>
+    <w:p>
+      <w:pPr>
+        <w:pStyle w:val="Normal"/>
+        <w:jc w:val="left"/>
+        <w:rPr>
+          <w:sz w:val="36"/>
+          <w:szCs w:val="36"/>
+        </w:rPr>
+      </w:pPr>
+      <w:r>
+        <w:rPr/>
+      </w:r>
+    </w:p>
+    <w:p>
+      <w:pPr>
+        <w:pStyle w:val="Normal"/>
+        <w:jc w:val="left"/>
+        <w:rPr>
+          <w:sz w:val="36"/>
+          <w:szCs w:val="36"/>
+        </w:rPr>
+      </w:pPr>
+      <w:r>
+        <w:rPr/>
+      </w:r>
+    </w:p>
+    <w:p>
+      <w:pPr>
+        <w:pStyle w:val="Normal"/>
+        <w:jc w:val="left"/>
+        <w:rPr>
+          <w:sz w:val="36"/>
+          <w:szCs w:val="36"/>
+        </w:rPr>
+      </w:pPr>
+      <w:r>
+        <w:rPr/>
+      </w:r>
+    </w:p>
+    <w:p>
+      <w:pPr>
+        <w:pStyle w:val="Normal"/>
+        <w:jc w:val="left"/>
+        <w:rPr>
+          <w:sz w:val="36"/>
+          <w:szCs w:val="36"/>
+        </w:rPr>
+      </w:pPr>
+      <w:r>
+        <w:rPr/>
+      </w:r>
+    </w:p>
+    <w:p>
+      <w:pPr>
+        <w:pStyle w:val="Normal"/>
+        <w:jc w:val="left"/>
+        <w:rPr>
+          <w:sz w:val="36"/>
+          <w:szCs w:val="36"/>
+        </w:rPr>
+      </w:pPr>
+      <w:r>
+        <w:rPr/>
+      </w:r>
+    </w:p>
+    <w:p>
+      <w:pPr>
+        <w:pStyle w:val="Normal"/>
+        <w:jc w:val="left"/>
+        <w:rPr>
+          <w:sz w:val="36"/>
+          <w:szCs w:val="36"/>
+        </w:rPr>
+      </w:pPr>
+      <w:r>
+        <w:rPr/>
+      </w:r>
+    </w:p>
+    <w:p>
+      <w:pPr>
+        <w:pStyle w:val="Normal"/>
+        <w:jc w:val="left"/>
+        <w:rPr>
+          <w:sz w:val="36"/>
+          <w:szCs w:val="36"/>
+        </w:rPr>
+      </w:pPr>
+      <w:r>
+        <w:rPr/>
+      </w:r>
+    </w:p>
+    <w:p>
+      <w:pPr>
+        <w:pStyle w:val="Normal"/>
+        <w:jc w:val="left"/>
+        <w:rPr>
+          <w:sz w:val="36"/>
+          <w:szCs w:val="36"/>
+        </w:rPr>
+      </w:pPr>
+      <w:r>
+        <w:rPr/>
+      </w:r>
+    </w:p>
+    <w:p>
+      <w:pPr>
+        <w:pStyle w:val="Normal"/>
+        <w:jc w:val="left"/>
+        <w:rPr>
+          <w:sz w:val="36"/>
+          <w:szCs w:val="36"/>
+        </w:rPr>
+      </w:pPr>
+      <w:r>
+        <w:rPr/>
+      </w:r>
+    </w:p>
+    <w:p>
+      <w:pPr>
+        <w:pStyle w:val="Normal"/>
+        <w:jc w:val="left"/>
+        <w:rPr>
+          <w:sz w:val="36"/>
+          <w:szCs w:val="36"/>
+        </w:rPr>
+      </w:pPr>
+      <w:r>
+        <w:rPr/>
+      </w:r>
+    </w:p>
+    <w:p>
+      <w:pPr>
+        <w:pStyle w:val="Normal"/>
+        <w:jc w:val="left"/>
+        <w:rPr>
+          <w:sz w:val="36"/>
+          <w:szCs w:val="36"/>
+        </w:rPr>
+      </w:pPr>
+      <w:r>
+        <w:rPr>
+          <w:sz w:val="36"/>
+          <w:szCs w:val="36"/>
+        </w:rPr>
+        <w:t>5. Testing</w:t>
+      </w:r>
+    </w:p>
+    <w:p>
+      <w:pPr>
+        <w:pStyle w:val="Normal"/>
+        <w:jc w:val="left"/>
+        <w:rPr>
+          <w:sz w:val="36"/>
+          <w:szCs w:val="36"/>
+        </w:rPr>
+      </w:pPr>
+      <w:r>
+        <w:rPr>
+          <w:sz w:val="36"/>
+          <w:szCs w:val="36"/>
         </w:rPr>
         <w:drawing>
-          <wp:anchor behindDoc="0" distT="0" distB="0" distL="0" distR="0" simplePos="0" locked="0" layoutInCell="0" allowOverlap="1" relativeHeight="3">
+          <wp:anchor behindDoc="0" distT="0" distB="0" distL="0" distR="0" simplePos="0" locked="0" layoutInCell="0" allowOverlap="1" relativeHeight="4">
             <wp:simplePos x="0" y="0"/>
             <wp:positionH relativeFrom="column">
-              <wp:posOffset>662940</wp:posOffset>
+              <wp:align>center</wp:align>
             </wp:positionH>
             <wp:positionV relativeFrom="paragraph">
-              <wp:posOffset>245745</wp:posOffset>
+              <wp:posOffset>635</wp:posOffset>
             </wp:positionV>
-            <wp:extent cx="5532755" cy="10058400"/>
+            <wp:extent cx="6858000" cy="3507740"/>
             <wp:effectExtent l="0" t="0" r="0" b="0"/>
             <wp:wrapSquare wrapText="largest"/>
-            <wp:docPr id="3" name="Image2" descr=""/>
+            <wp:docPr id="3" name="Image4" descr=""/>
             <wp:cNvGraphicFramePr>
               <a:graphicFrameLocks xmlns:a="http://schemas.openxmlformats.org/drawingml/2006/main" noChangeAspect="1"/>
             </wp:cNvGraphicFramePr>
@@ -4201,7 +4288,7 @@
               <a:graphicData uri="http://schemas.openxmlformats.org/drawingml/2006/picture">
                 <pic:pic xmlns:pic="http://schemas.openxmlformats.org/drawingml/2006/picture">
                   <pic:nvPicPr>
-                    <pic:cNvPr id="3" name="Image2" descr=""/>
+                    <pic:cNvPr id="3" name="Image4" descr=""/>
                     <pic:cNvPicPr>
                       <a:picLocks noChangeAspect="1" noChangeArrowheads="1"/>
                     </pic:cNvPicPr>
@@ -4215,7 +4302,7 @@
                   <pic:spPr bwMode="auto">
                     <a:xfrm>
                       <a:off x="0" y="0"/>
-                      <a:ext cx="5532755" cy="10058400"/>
+                      <a:ext cx="6858000" cy="3507740"/>
                     </a:xfrm>
                     <a:prstGeom prst="rect">
                       <a:avLst/>
@@ -4231,507 +4318,362 @@
     <w:p>
       <w:pPr>
         <w:pStyle w:val="Normal"/>
-        <w:jc w:val="left"/>
+        <w:spacing w:before="0" w:after="160"/>
+        <w:jc w:val="left"/>
+        <w:rPr>
+          <w:sz w:val="28"/>
+          <w:szCs w:val="28"/>
+        </w:rPr>
+      </w:pPr>
+      <w:r>
+        <w:rPr>
+          <w:sz w:val="28"/>
+          <w:szCs w:val="28"/>
+        </w:rPr>
+        <w:t>This screenshot displays application output on the eclipse IDE console.</w:t>
+      </w:r>
+    </w:p>
+    <w:p>
+      <w:pPr>
+        <w:pStyle w:val="Normal"/>
+        <w:spacing w:before="0" w:after="160"/>
+        <w:jc w:val="left"/>
+        <w:rPr>
+          <w:sz w:val="28"/>
+          <w:szCs w:val="28"/>
+        </w:rPr>
+      </w:pPr>
+      <w:r>
+        <w:rPr>
+          <w:sz w:val="28"/>
+          <w:szCs w:val="28"/>
+        </w:rPr>
+        <w:t>It shows:</w:t>
+      </w:r>
+    </w:p>
+    <w:p>
+      <w:pPr>
+        <w:pStyle w:val="Normal"/>
+        <w:numPr>
+          <w:ilvl w:val="0"/>
+          <w:numId w:val="2"/>
+        </w:numPr>
+        <w:spacing w:before="0" w:after="160"/>
+        <w:jc w:val="left"/>
+        <w:rPr>
+          <w:sz w:val="28"/>
+          <w:szCs w:val="28"/>
+        </w:rPr>
+      </w:pPr>
+      <w:r>
+        <w:rPr>
+          <w:sz w:val="28"/>
+          <w:szCs w:val="28"/>
+        </w:rPr>
+        <w:t>Application Main Menu</w:t>
+      </w:r>
+    </w:p>
+    <w:p>
+      <w:pPr>
+        <w:pStyle w:val="Normal"/>
+        <w:numPr>
+          <w:ilvl w:val="0"/>
+          <w:numId w:val="2"/>
+        </w:numPr>
+        <w:spacing w:before="0" w:after="160"/>
+        <w:jc w:val="left"/>
+        <w:rPr>
+          <w:sz w:val="28"/>
+          <w:szCs w:val="28"/>
+        </w:rPr>
+      </w:pPr>
+      <w:r>
+        <w:rPr>
+          <w:sz w:val="28"/>
+          <w:szCs w:val="28"/>
+        </w:rPr>
+        <w:t>Output of the command ‘</w:t>
+      </w:r>
+      <w:r>
+        <w:rPr>
+          <w:i/>
+          <w:iCs/>
+          <w:sz w:val="28"/>
+          <w:szCs w:val="28"/>
+        </w:rPr>
+        <w:t>2) Register Printer Completion</w:t>
+      </w:r>
+      <w:r>
+        <w:rPr>
+          <w:sz w:val="28"/>
+          <w:szCs w:val="28"/>
+        </w:rPr>
+        <w:t>’</w:t>
+      </w:r>
+    </w:p>
+    <w:p>
+      <w:pPr>
+        <w:pStyle w:val="Normal"/>
+        <w:numPr>
+          <w:ilvl w:val="0"/>
+          <w:numId w:val="2"/>
+        </w:numPr>
+        <w:spacing w:before="0" w:after="160"/>
+        <w:jc w:val="left"/>
+        <w:rPr>
+          <w:sz w:val="28"/>
+          <w:szCs w:val="28"/>
+        </w:rPr>
+      </w:pPr>
+      <w:r>
+        <w:rPr>
+          <w:sz w:val="28"/>
+          <w:szCs w:val="28"/>
+        </w:rPr>
+        <w:t>Output of the command ‘</w:t>
+      </w:r>
+      <w:r>
+        <w:rPr>
+          <w:i/>
+          <w:iCs/>
+          <w:sz w:val="28"/>
+          <w:szCs w:val="28"/>
+        </w:rPr>
+        <w:t>10) Show Dashboard</w:t>
+      </w:r>
+      <w:r>
+        <w:rPr>
+          <w:sz w:val="28"/>
+          <w:szCs w:val="28"/>
+        </w:rPr>
+        <w:t>’</w:t>
+      </w:r>
+    </w:p>
+    <w:p>
+      <w:pPr>
+        <w:pStyle w:val="Normal"/>
+        <w:spacing w:before="0" w:after="160"/>
+        <w:jc w:val="left"/>
+        <w:rPr>
+          <w:sz w:val="28"/>
+          <w:szCs w:val="28"/>
+        </w:rPr>
+      </w:pPr>
+      <w:r>
+        <w:rPr>
+          <w:sz w:val="28"/>
+          <w:szCs w:val="28"/>
+        </w:rPr>
+      </w:r>
+    </w:p>
+    <w:p>
+      <w:pPr>
+        <w:pStyle w:val="Normal"/>
+        <w:spacing w:before="0" w:after="160"/>
+        <w:jc w:val="left"/>
+        <w:rPr>
+          <w:sz w:val="36"/>
+          <w:szCs w:val="36"/>
+        </w:rPr>
+      </w:pPr>
+      <w:r>
+        <w:rPr/>
+      </w:r>
+    </w:p>
+    <w:p>
+      <w:pPr>
+        <w:pStyle w:val="Normal"/>
+        <w:spacing w:before="0" w:after="160"/>
+        <w:jc w:val="left"/>
+        <w:rPr>
+          <w:sz w:val="36"/>
+          <w:szCs w:val="36"/>
+        </w:rPr>
+      </w:pPr>
+      <w:r>
+        <w:rPr/>
+      </w:r>
+    </w:p>
+    <w:p>
+      <w:pPr>
+        <w:pStyle w:val="Normal"/>
+        <w:spacing w:before="0" w:after="160"/>
+        <w:jc w:val="left"/>
+        <w:rPr>
+          <w:sz w:val="36"/>
+          <w:szCs w:val="36"/>
+        </w:rPr>
+      </w:pPr>
+      <w:r>
+        <w:rPr/>
+      </w:r>
+    </w:p>
+    <w:p>
+      <w:pPr>
+        <w:pStyle w:val="Normal"/>
+        <w:spacing w:before="0" w:after="160"/>
+        <w:jc w:val="left"/>
+        <w:rPr>
+          <w:sz w:val="36"/>
+          <w:szCs w:val="36"/>
+        </w:rPr>
+      </w:pPr>
+      <w:r>
+        <w:rPr/>
+      </w:r>
+    </w:p>
+    <w:p>
+      <w:pPr>
+        <w:pStyle w:val="Normal"/>
+        <w:spacing w:before="0" w:after="160"/>
+        <w:jc w:val="left"/>
+        <w:rPr>
+          <w:sz w:val="36"/>
+          <w:szCs w:val="36"/>
+        </w:rPr>
+      </w:pPr>
+      <w:r>
+        <w:rPr/>
+      </w:r>
+    </w:p>
+    <w:p>
+      <w:pPr>
+        <w:pStyle w:val="Normal"/>
+        <w:spacing w:before="0" w:after="160"/>
+        <w:jc w:val="left"/>
+        <w:rPr>
+          <w:sz w:val="36"/>
+          <w:szCs w:val="36"/>
+        </w:rPr>
+      </w:pPr>
+      <w:r>
+        <w:rPr/>
+      </w:r>
+    </w:p>
+    <w:p>
+      <w:pPr>
+        <w:pStyle w:val="Normal"/>
+        <w:spacing w:before="0" w:after="160"/>
+        <w:jc w:val="left"/>
+        <w:rPr>
+          <w:sz w:val="36"/>
+          <w:szCs w:val="36"/>
+        </w:rPr>
+      </w:pPr>
+      <w:r>
+        <w:rPr/>
+      </w:r>
+    </w:p>
+    <w:p>
+      <w:pPr>
+        <w:pStyle w:val="Normal"/>
+        <w:spacing w:before="0" w:after="160"/>
+        <w:jc w:val="left"/>
+        <w:rPr>
+          <w:sz w:val="36"/>
+          <w:szCs w:val="36"/>
+        </w:rPr>
+      </w:pPr>
+      <w:r>
+        <w:rPr/>
+      </w:r>
+    </w:p>
+    <w:p>
+      <w:pPr>
+        <w:pStyle w:val="Normal"/>
+        <w:spacing w:before="0" w:after="160"/>
+        <w:jc w:val="left"/>
+        <w:rPr>
+          <w:sz w:val="36"/>
+          <w:szCs w:val="36"/>
+        </w:rPr>
+      </w:pPr>
+      <w:r>
+        <w:rPr>
+          <w:sz w:val="36"/>
+          <w:szCs w:val="36"/>
+        </w:rPr>
+        <w:t>6. Conclusion</w:t>
+      </w:r>
+    </w:p>
+    <w:p>
+      <w:pPr>
+        <w:pStyle w:val="Normal"/>
+        <w:spacing w:before="0" w:after="160"/>
+        <w:jc w:val="left"/>
+        <w:rPr>
+          <w:sz w:val="28"/>
+          <w:szCs w:val="28"/>
+        </w:rPr>
+      </w:pPr>
+      <w:r>
+        <w:rPr>
+          <w:sz w:val="28"/>
+          <w:szCs w:val="28"/>
+        </w:rPr>
+        <w:t>The final project structure after refactoring the code by applying various design patterns and implementing system extensions is shown in the following class diagram.</w:t>
+      </w:r>
+    </w:p>
+    <w:p>
+      <w:pPr>
+        <w:pStyle w:val="Normal"/>
+        <w:spacing w:before="0" w:after="160"/>
+        <w:jc w:val="left"/>
+        <w:rPr>
+          <w:sz w:val="36"/>
+          <w:szCs w:val="36"/>
+        </w:rPr>
+      </w:pPr>
+      <w:r>
         <w:rPr>
           <w:sz w:val="32"/>
           <w:szCs w:val="32"/>
         </w:rPr>
-      </w:pPr>
-      <w:r>
-        <w:rPr>
-          <w:sz w:val="32"/>
-          <w:szCs w:val="32"/>
-        </w:rPr>
-      </w:r>
-    </w:p>
-    <w:p>
-      <w:pPr>
-        <w:pStyle w:val="Normal"/>
-        <w:jc w:val="left"/>
-        <w:rPr>
-          <w:sz w:val="36"/>
-          <w:szCs w:val="36"/>
-        </w:rPr>
-      </w:pPr>
-      <w:r>
-        <w:rPr/>
-      </w:r>
-    </w:p>
-    <w:p>
-      <w:pPr>
-        <w:pStyle w:val="Normal"/>
-        <w:jc w:val="left"/>
-        <w:rPr>
-          <w:sz w:val="36"/>
-          <w:szCs w:val="36"/>
-        </w:rPr>
-      </w:pPr>
-      <w:r>
-        <w:rPr>
-          <w:sz w:val="36"/>
-          <w:szCs w:val="36"/>
-        </w:rPr>
-        <w:t>4. Expansion of the System</w:t>
-      </w:r>
-    </w:p>
-    <w:p>
-      <w:pPr>
-        <w:pStyle w:val="Normal"/>
-        <w:jc w:val="left"/>
-        <w:rPr>
-          <w:sz w:val="32"/>
-          <w:szCs w:val="32"/>
-        </w:rPr>
-      </w:pPr>
-      <w:r>
-        <w:rPr>
-          <w:sz w:val="32"/>
-          <w:szCs w:val="32"/>
-        </w:rPr>
-        <w:t>4.1 Expansion-1:</w:t>
-      </w:r>
-    </w:p>
-    <w:p>
-      <w:pPr>
-        <w:pStyle w:val="Normal"/>
-        <w:jc w:val="left"/>
-        <w:rPr>
-          <w:sz w:val="28"/>
-          <w:szCs w:val="28"/>
-        </w:rPr>
-      </w:pPr>
-      <w:r>
-        <w:rPr>
-          <w:sz w:val="28"/>
-          <w:szCs w:val="28"/>
-        </w:rPr>
-        <w:t>An additional option in the menu that displays the dashboard.</w:t>
-      </w:r>
-    </w:p>
-    <w:p>
-      <w:pPr>
-        <w:pStyle w:val="Normal"/>
-        <w:jc w:val="left"/>
-        <w:rPr>
-          <w:sz w:val="28"/>
-          <w:szCs w:val="28"/>
-        </w:rPr>
-      </w:pPr>
-      <w:r>
-        <w:rPr>
-          <w:sz w:val="28"/>
-          <w:szCs w:val="28"/>
-        </w:rPr>
-        <w:t xml:space="preserve">Following data will be displayed: </w:t>
-      </w:r>
-    </w:p>
-    <w:p>
-      <w:pPr>
-        <w:pStyle w:val="Normal"/>
-        <w:jc w:val="left"/>
-        <w:rPr>
-          <w:sz w:val="28"/>
-          <w:szCs w:val="28"/>
-        </w:rPr>
-      </w:pPr>
-      <w:r>
-        <w:rPr>
-          <w:sz w:val="28"/>
-          <w:szCs w:val="28"/>
-        </w:rPr>
-        <w:t>- Number of times a spool has been changed.</w:t>
-        <w:br/>
-        <w:t>- Total number of prints fulfilled.</w:t>
-      </w:r>
-    </w:p>
-    <w:p>
-      <w:pPr>
-        <w:pStyle w:val="Normal"/>
-        <w:jc w:val="left"/>
-        <w:rPr>
-          <w:sz w:val="28"/>
-          <w:szCs w:val="28"/>
-        </w:rPr>
-      </w:pPr>
-      <w:r>
-        <w:rPr>
-          <w:sz w:val="28"/>
-          <w:szCs w:val="28"/>
-        </w:rPr>
-      </w:r>
-    </w:p>
-    <w:p>
-      <w:pPr>
-        <w:pStyle w:val="Normal"/>
-        <w:jc w:val="left"/>
-        <w:rPr>
-          <w:sz w:val="36"/>
-          <w:szCs w:val="36"/>
-        </w:rPr>
-      </w:pPr>
-      <w:r>
-        <w:rPr>
-          <w:sz w:val="36"/>
-          <w:szCs w:val="36"/>
-        </w:rPr>
-        <w:t>5. Testing</w:t>
-      </w:r>
-    </w:p>
-    <w:p>
-      <w:pPr>
-        <w:pStyle w:val="Normal"/>
-        <w:jc w:val="left"/>
-        <w:rPr>
-          <w:sz w:val="32"/>
-          <w:szCs w:val="32"/>
-        </w:rPr>
-      </w:pPr>
-      <w:r>
-        <w:rPr>
-          <w:sz w:val="32"/>
-          <w:szCs w:val="32"/>
-        </w:rPr>
-      </w:r>
-    </w:p>
-    <w:p>
-      <w:pPr>
-        <w:pStyle w:val="Normal"/>
-        <w:spacing w:before="0" w:after="160"/>
-        <w:jc w:val="left"/>
-        <w:rPr>
-          <w:sz w:val="36"/>
-          <w:szCs w:val="36"/>
-        </w:rPr>
-      </w:pPr>
-      <w:r>
-        <w:rPr>
-          <w:sz w:val="36"/>
-          <w:szCs w:val="36"/>
-        </w:rPr>
-        <w:t>6. Conclusion</w:t>
-      </w:r>
-    </w:p>
-    <w:p>
-      <w:pPr>
-        <w:pStyle w:val="Normal"/>
-        <w:spacing w:before="0" w:after="160"/>
-        <w:jc w:val="left"/>
-        <w:rPr>
-          <w:sz w:val="32"/>
-          <w:szCs w:val="32"/>
-        </w:rPr>
-      </w:pPr>
-      <w:r>
-        <w:rPr>
-          <w:sz w:val="32"/>
-          <w:szCs w:val="32"/>
-        </w:rPr>
-      </w:r>
-    </w:p>
-    <w:p>
-      <w:pPr>
-        <w:pStyle w:val="Normal"/>
-        <w:spacing w:before="0" w:after="160"/>
-        <w:jc w:val="left"/>
-        <w:rPr>
-          <w:sz w:val="32"/>
-          <w:szCs w:val="32"/>
-        </w:rPr>
-      </w:pPr>
-      <w:r>
-        <w:rPr>
-          <w:sz w:val="32"/>
-          <w:szCs w:val="32"/>
-        </w:rPr>
-      </w:r>
-    </w:p>
-    <w:p>
-      <w:pPr>
-        <w:pStyle w:val="Normal"/>
-        <w:spacing w:before="0" w:after="160"/>
-        <w:jc w:val="left"/>
-        <w:rPr>
-          <w:sz w:val="32"/>
-          <w:szCs w:val="32"/>
-        </w:rPr>
-      </w:pPr>
-      <w:r>
-        <w:rPr>
-          <w:sz w:val="32"/>
-          <w:szCs w:val="32"/>
-        </w:rPr>
-      </w:r>
-    </w:p>
-    <w:p>
-      <w:pPr>
-        <w:pStyle w:val="Normal"/>
-        <w:spacing w:before="0" w:after="160"/>
-        <w:jc w:val="left"/>
-        <w:rPr>
-          <w:sz w:val="32"/>
-          <w:szCs w:val="32"/>
-        </w:rPr>
-      </w:pPr>
-      <w:r>
-        <w:rPr>
-          <w:sz w:val="32"/>
-          <w:szCs w:val="32"/>
-        </w:rPr>
-      </w:r>
-    </w:p>
-    <w:p>
-      <w:pPr>
-        <w:pStyle w:val="Normal"/>
-        <w:spacing w:before="0" w:after="160"/>
-        <w:jc w:val="left"/>
-        <w:rPr>
-          <w:sz w:val="32"/>
-          <w:szCs w:val="32"/>
-        </w:rPr>
-      </w:pPr>
-      <w:r>
-        <w:rPr>
-          <w:sz w:val="32"/>
-          <w:szCs w:val="32"/>
-        </w:rPr>
-      </w:r>
-    </w:p>
-    <w:p>
-      <w:pPr>
-        <w:pStyle w:val="Normal"/>
-        <w:spacing w:before="0" w:after="160"/>
-        <w:jc w:val="left"/>
-        <w:rPr>
-          <w:sz w:val="32"/>
-          <w:szCs w:val="32"/>
-        </w:rPr>
-      </w:pPr>
-      <w:r>
-        <w:rPr>
-          <w:sz w:val="32"/>
-          <w:szCs w:val="32"/>
-        </w:rPr>
-      </w:r>
-    </w:p>
-    <w:p>
-      <w:pPr>
-        <w:pStyle w:val="Normal"/>
-        <w:spacing w:before="0" w:after="160"/>
-        <w:jc w:val="left"/>
-        <w:rPr>
-          <w:sz w:val="32"/>
-          <w:szCs w:val="32"/>
-        </w:rPr>
-      </w:pPr>
-      <w:r>
-        <w:rPr>
-          <w:sz w:val="32"/>
-          <w:szCs w:val="32"/>
-        </w:rPr>
-      </w:r>
-    </w:p>
-    <w:p>
-      <w:pPr>
-        <w:pStyle w:val="Normal"/>
-        <w:spacing w:before="0" w:after="160"/>
-        <w:jc w:val="left"/>
-        <w:rPr>
-          <w:sz w:val="32"/>
-          <w:szCs w:val="32"/>
-        </w:rPr>
-      </w:pPr>
-      <w:r>
-        <w:rPr>
-          <w:sz w:val="32"/>
-          <w:szCs w:val="32"/>
-        </w:rPr>
-      </w:r>
-    </w:p>
-    <w:p>
-      <w:pPr>
-        <w:pStyle w:val="Normal"/>
-        <w:spacing w:before="0" w:after="160"/>
-        <w:jc w:val="left"/>
-        <w:rPr>
-          <w:sz w:val="32"/>
-          <w:szCs w:val="32"/>
-        </w:rPr>
-      </w:pPr>
-      <w:r>
-        <w:rPr>
-          <w:sz w:val="32"/>
-          <w:szCs w:val="32"/>
-        </w:rPr>
-      </w:r>
-    </w:p>
-    <w:p>
-      <w:pPr>
-        <w:pStyle w:val="Normal"/>
-        <w:spacing w:before="0" w:after="160"/>
-        <w:jc w:val="left"/>
-        <w:rPr>
-          <w:sz w:val="32"/>
-          <w:szCs w:val="32"/>
-        </w:rPr>
-      </w:pPr>
-      <w:r>
-        <w:rPr>
-          <w:sz w:val="32"/>
-          <w:szCs w:val="32"/>
-        </w:rPr>
-      </w:r>
-    </w:p>
-    <w:p>
-      <w:pPr>
-        <w:pStyle w:val="Normal"/>
-        <w:spacing w:before="0" w:after="160"/>
-        <w:jc w:val="left"/>
-        <w:rPr>
-          <w:sz w:val="32"/>
-          <w:szCs w:val="32"/>
-        </w:rPr>
-      </w:pPr>
-      <w:r>
-        <w:rPr>
-          <w:sz w:val="32"/>
-          <w:szCs w:val="32"/>
-        </w:rPr>
-      </w:r>
-    </w:p>
-    <w:p>
-      <w:pPr>
-        <w:pStyle w:val="Normal"/>
-        <w:spacing w:before="0" w:after="160"/>
-        <w:jc w:val="left"/>
-        <w:rPr>
-          <w:sz w:val="32"/>
-          <w:szCs w:val="32"/>
-        </w:rPr>
-      </w:pPr>
-      <w:r>
-        <w:rPr>
-          <w:sz w:val="32"/>
-          <w:szCs w:val="32"/>
-        </w:rPr>
-      </w:r>
-    </w:p>
-    <w:p>
-      <w:pPr>
-        <w:pStyle w:val="Normal"/>
-        <w:spacing w:before="0" w:after="160"/>
-        <w:jc w:val="left"/>
-        <w:rPr>
-          <w:sz w:val="32"/>
-          <w:szCs w:val="32"/>
-        </w:rPr>
-      </w:pPr>
-      <w:r>
-        <w:rPr>
-          <w:sz w:val="32"/>
-          <w:szCs w:val="32"/>
-        </w:rPr>
-      </w:r>
-    </w:p>
-    <w:p>
-      <w:pPr>
-        <w:pStyle w:val="Normal"/>
-        <w:spacing w:before="0" w:after="160"/>
-        <w:jc w:val="left"/>
-        <w:rPr>
-          <w:sz w:val="32"/>
-          <w:szCs w:val="32"/>
-        </w:rPr>
-      </w:pPr>
-      <w:r>
-        <w:rPr>
-          <w:sz w:val="32"/>
-          <w:szCs w:val="32"/>
-        </w:rPr>
-      </w:r>
-    </w:p>
-    <w:p>
-      <w:pPr>
-        <w:pStyle w:val="Normal"/>
-        <w:spacing w:before="0" w:after="160"/>
-        <w:jc w:val="left"/>
-        <w:rPr>
-          <w:sz w:val="32"/>
-          <w:szCs w:val="32"/>
-        </w:rPr>
-      </w:pPr>
-      <w:r>
-        <w:rPr>
-          <w:sz w:val="32"/>
-          <w:szCs w:val="32"/>
-        </w:rPr>
-      </w:r>
-    </w:p>
-    <w:p>
-      <w:pPr>
-        <w:pStyle w:val="Normal"/>
-        <w:spacing w:before="0" w:after="160"/>
-        <w:jc w:val="left"/>
-        <w:rPr>
-          <w:sz w:val="32"/>
-          <w:szCs w:val="32"/>
-        </w:rPr>
-      </w:pPr>
-      <w:r>
-        <w:rPr>
-          <w:sz w:val="32"/>
-          <w:szCs w:val="32"/>
-        </w:rPr>
-      </w:r>
-    </w:p>
-    <w:p>
-      <w:pPr>
-        <w:pStyle w:val="Normal"/>
-        <w:spacing w:before="0" w:after="160"/>
-        <w:jc w:val="left"/>
-        <w:rPr>
-          <w:sz w:val="32"/>
-          <w:szCs w:val="32"/>
-        </w:rPr>
-      </w:pPr>
-      <w:r>
-        <w:rPr>
-          <w:sz w:val="32"/>
-          <w:szCs w:val="32"/>
-        </w:rPr>
-      </w:r>
-    </w:p>
-    <w:p>
-      <w:pPr>
-        <w:pStyle w:val="Normal"/>
-        <w:spacing w:before="0" w:after="160"/>
-        <w:jc w:val="left"/>
-        <w:rPr>
-          <w:sz w:val="32"/>
-          <w:szCs w:val="32"/>
-        </w:rPr>
-      </w:pPr>
-      <w:r>
-        <w:rPr>
-          <w:sz w:val="32"/>
-          <w:szCs w:val="32"/>
-        </w:rPr>
-      </w:r>
-    </w:p>
-    <w:p>
-      <w:pPr>
-        <w:pStyle w:val="Normal"/>
-        <w:spacing w:before="0" w:after="160"/>
-        <w:jc w:val="left"/>
-        <w:rPr>
-          <w:sz w:val="32"/>
-          <w:szCs w:val="32"/>
-        </w:rPr>
-      </w:pPr>
-      <w:r>
-        <w:rPr>
-          <w:sz w:val="32"/>
-          <w:szCs w:val="32"/>
-        </w:rPr>
+        <w:drawing>
+          <wp:anchor behindDoc="0" distT="0" distB="0" distL="0" distR="0" simplePos="0" locked="0" layoutInCell="0" allowOverlap="1" relativeHeight="5">
+            <wp:simplePos x="0" y="0"/>
+            <wp:positionH relativeFrom="column">
+              <wp:align>center</wp:align>
+            </wp:positionH>
+            <wp:positionV relativeFrom="paragraph">
+              <wp:posOffset>635</wp:posOffset>
+            </wp:positionV>
+            <wp:extent cx="6563360" cy="8020685"/>
+            <wp:effectExtent l="0" t="0" r="0" b="0"/>
+            <wp:wrapSquare wrapText="largest"/>
+            <wp:docPr id="4" name="Image5" descr=""/>
+            <wp:cNvGraphicFramePr>
+              <a:graphicFrameLocks xmlns:a="http://schemas.openxmlformats.org/drawingml/2006/main" noChangeAspect="1"/>
+            </wp:cNvGraphicFramePr>
+            <a:graphic xmlns:a="http://schemas.openxmlformats.org/drawingml/2006/main">
+              <a:graphicData uri="http://schemas.openxmlformats.org/drawingml/2006/picture">
+                <pic:pic xmlns:pic="http://schemas.openxmlformats.org/drawingml/2006/picture">
+                  <pic:nvPicPr>
+                    <pic:cNvPr id="4" name="Image5" descr=""/>
+                    <pic:cNvPicPr>
+                      <a:picLocks noChangeAspect="1" noChangeArrowheads="1"/>
+                    </pic:cNvPicPr>
+                  </pic:nvPicPr>
+                  <pic:blipFill>
+                    <a:blip r:embed="rId5"/>
+                    <a:stretch>
+                      <a:fillRect/>
+                    </a:stretch>
+                  </pic:blipFill>
+                  <pic:spPr bwMode="auto">
+                    <a:xfrm>
+                      <a:off x="0" y="0"/>
+                      <a:ext cx="6563360" cy="8020685"/>
+                    </a:xfrm>
+                    <a:prstGeom prst="rect">
+                      <a:avLst/>
+                    </a:prstGeom>
+                  </pic:spPr>
+                </pic:pic>
+              </a:graphicData>
+            </a:graphic>
+          </wp:anchor>
+        </w:drawing>
       </w:r>
     </w:p>
     <w:sectPr>
@@ -4889,6 +4831,143 @@
   <w:abstractNum w:abstractNumId="2">
     <w:lvl w:ilvl="0">
       <w:start w:val="1"/>
+      <w:numFmt w:val="bullet"/>
+      <w:lvlText w:val=""/>
+      <w:lvlJc w:val="left"/>
+      <w:pPr>
+        <w:tabs>
+          <w:tab w:val="num" w:pos="720"/>
+        </w:tabs>
+        <w:ind w:left="720" w:hanging="360"/>
+      </w:pPr>
+      <w:rPr>
+        <w:rFonts w:ascii="Symbol" w:hAnsi="Symbol" w:cs="Symbol" w:hint="default"/>
+      </w:rPr>
+    </w:lvl>
+    <w:lvl w:ilvl="1">
+      <w:start w:val="1"/>
+      <w:numFmt w:val="bullet"/>
+      <w:lvlText w:val="◦"/>
+      <w:lvlJc w:val="left"/>
+      <w:pPr>
+        <w:tabs>
+          <w:tab w:val="num" w:pos="1080"/>
+        </w:tabs>
+        <w:ind w:left="1080" w:hanging="360"/>
+      </w:pPr>
+      <w:rPr>
+        <w:rFonts w:ascii="OpenSymbol" w:hAnsi="OpenSymbol" w:cs="OpenSymbol" w:hint="default"/>
+      </w:rPr>
+    </w:lvl>
+    <w:lvl w:ilvl="2">
+      <w:start w:val="1"/>
+      <w:numFmt w:val="bullet"/>
+      <w:lvlText w:val="▪"/>
+      <w:lvlJc w:val="left"/>
+      <w:pPr>
+        <w:tabs>
+          <w:tab w:val="num" w:pos="1440"/>
+        </w:tabs>
+        <w:ind w:left="1440" w:hanging="360"/>
+      </w:pPr>
+      <w:rPr>
+        <w:rFonts w:ascii="OpenSymbol" w:hAnsi="OpenSymbol" w:cs="OpenSymbol" w:hint="default"/>
+      </w:rPr>
+    </w:lvl>
+    <w:lvl w:ilvl="3">
+      <w:start w:val="1"/>
+      <w:numFmt w:val="bullet"/>
+      <w:lvlText w:val=""/>
+      <w:lvlJc w:val="left"/>
+      <w:pPr>
+        <w:tabs>
+          <w:tab w:val="num" w:pos="1800"/>
+        </w:tabs>
+        <w:ind w:left="1800" w:hanging="360"/>
+      </w:pPr>
+      <w:rPr>
+        <w:rFonts w:ascii="Symbol" w:hAnsi="Symbol" w:cs="Symbol" w:hint="default"/>
+      </w:rPr>
+    </w:lvl>
+    <w:lvl w:ilvl="4">
+      <w:start w:val="1"/>
+      <w:numFmt w:val="bullet"/>
+      <w:lvlText w:val="◦"/>
+      <w:lvlJc w:val="left"/>
+      <w:pPr>
+        <w:tabs>
+          <w:tab w:val="num" w:pos="2160"/>
+        </w:tabs>
+        <w:ind w:left="2160" w:hanging="360"/>
+      </w:pPr>
+      <w:rPr>
+        <w:rFonts w:ascii="OpenSymbol" w:hAnsi="OpenSymbol" w:cs="OpenSymbol" w:hint="default"/>
+      </w:rPr>
+    </w:lvl>
+    <w:lvl w:ilvl="5">
+      <w:start w:val="1"/>
+      <w:numFmt w:val="bullet"/>
+      <w:lvlText w:val="▪"/>
+      <w:lvlJc w:val="left"/>
+      <w:pPr>
+        <w:tabs>
+          <w:tab w:val="num" w:pos="2520"/>
+        </w:tabs>
+        <w:ind w:left="2520" w:hanging="360"/>
+      </w:pPr>
+      <w:rPr>
+        <w:rFonts w:ascii="OpenSymbol" w:hAnsi="OpenSymbol" w:cs="OpenSymbol" w:hint="default"/>
+      </w:rPr>
+    </w:lvl>
+    <w:lvl w:ilvl="6">
+      <w:start w:val="1"/>
+      <w:numFmt w:val="bullet"/>
+      <w:lvlText w:val=""/>
+      <w:lvlJc w:val="left"/>
+      <w:pPr>
+        <w:tabs>
+          <w:tab w:val="num" w:pos="2880"/>
+        </w:tabs>
+        <w:ind w:left="2880" w:hanging="360"/>
+      </w:pPr>
+      <w:rPr>
+        <w:rFonts w:ascii="Symbol" w:hAnsi="Symbol" w:cs="Symbol" w:hint="default"/>
+      </w:rPr>
+    </w:lvl>
+    <w:lvl w:ilvl="7">
+      <w:start w:val="1"/>
+      <w:numFmt w:val="bullet"/>
+      <w:lvlText w:val="◦"/>
+      <w:lvlJc w:val="left"/>
+      <w:pPr>
+        <w:tabs>
+          <w:tab w:val="num" w:pos="3240"/>
+        </w:tabs>
+        <w:ind w:left="3240" w:hanging="360"/>
+      </w:pPr>
+      <w:rPr>
+        <w:rFonts w:ascii="OpenSymbol" w:hAnsi="OpenSymbol" w:cs="OpenSymbol" w:hint="default"/>
+      </w:rPr>
+    </w:lvl>
+    <w:lvl w:ilvl="8">
+      <w:start w:val="1"/>
+      <w:numFmt w:val="bullet"/>
+      <w:lvlText w:val="▪"/>
+      <w:lvlJc w:val="left"/>
+      <w:pPr>
+        <w:tabs>
+          <w:tab w:val="num" w:pos="3600"/>
+        </w:tabs>
+        <w:ind w:left="3600" w:hanging="360"/>
+      </w:pPr>
+      <w:rPr>
+        <w:rFonts w:ascii="OpenSymbol" w:hAnsi="OpenSymbol" w:cs="OpenSymbol" w:hint="default"/>
+      </w:rPr>
+    </w:lvl>
+  </w:abstractNum>
+  <w:abstractNum w:abstractNumId="3">
+    <w:lvl w:ilvl="0">
+      <w:start w:val="1"/>
       <w:numFmt w:val="none"/>
       <w:suff w:val="nothing"/>
       <w:lvlText w:val=""/>
@@ -5010,6 +5089,9 @@
   </w:num>
   <w:num w:numId="2">
     <w:abstractNumId w:val="2"/>
+  </w:num>
+  <w:num w:numId="3">
+    <w:abstractNumId w:val="3"/>
   </w:num>
 </w:numbering>
 </file>

</xml_diff>